<commit_message>
added my time logs, updated MAIL doc.
</commit_message>
<xml_diff>
--- a/docs/assignment3/Master Action Item List.docx
+++ b/docs/assignment3/Master Action Item List.docx
@@ -1,6 +1,6 @@
 
 <file path=word/document.xml><?xml version="1.0" encoding="utf-8"?>
-<w:document xmlns:wpc="http://schemas.microsoft.com/office/word/2010/wordprocessingCanvas" xmlns:mc="http://schemas.openxmlformats.org/markup-compatibility/2006" xmlns:o="urn:schemas-microsoft-com:office:office" xmlns:r="http://schemas.openxmlformats.org/officeDocument/2006/relationships" xmlns:m="http://schemas.openxmlformats.org/officeDocument/2006/math" xmlns:v="urn:schemas-microsoft-com:vml" xmlns:wp14="http://schemas.microsoft.com/office/word/2010/wordprocessingDrawing" xmlns:wp="http://schemas.openxmlformats.org/drawingml/2006/wordprocessingDrawing" xmlns:w10="urn:schemas-microsoft-com:office:word" xmlns:w="http://schemas.openxmlformats.org/wordprocessingml/2006/main" xmlns:w14="http://schemas.microsoft.com/office/word/2010/wordml" xmlns:wpg="http://schemas.microsoft.com/office/word/2010/wordprocessingGroup" xmlns:wpi="http://schemas.microsoft.com/office/word/2010/wordprocessingInk" xmlns:wne="http://schemas.microsoft.com/office/word/2006/wordml" xmlns:wps="http://schemas.microsoft.com/office/word/2010/wordprocessingShape" mc:Ignorable="w14 wp14">
+<w:document xmlns:ve="http://schemas.openxmlformats.org/markup-compatibility/2006" xmlns:o="urn:schemas-microsoft-com:office:office" xmlns:r="http://schemas.openxmlformats.org/officeDocument/2006/relationships" xmlns:m="http://schemas.openxmlformats.org/officeDocument/2006/math" xmlns:v="urn:schemas-microsoft-com:vml" xmlns:wp="http://schemas.openxmlformats.org/drawingml/2006/wordprocessingDrawing" xmlns:w10="urn:schemas-microsoft-com:office:word" xmlns:w="http://schemas.openxmlformats.org/wordprocessingml/2006/main" xmlns:wne="http://schemas.microsoft.com/office/word/2006/wordml">
   <w:body>
     <w:p>
       <w:pPr>
@@ -45,7 +45,7 @@
           <w:left w:w="115" w:type="dxa"/>
           <w:right w:w="115" w:type="dxa"/>
         </w:tblCellMar>
-        <w:tblLook w:val="04A0" w:firstRow="1" w:lastRow="0" w:firstColumn="1" w:lastColumn="0" w:noHBand="0" w:noVBand="1"/>
+        <w:tblLook w:val="04A0"/>
       </w:tblPr>
       <w:tblGrid>
         <w:gridCol w:w="655"/>
@@ -1584,14 +1584,7 @@
                 <w:sz w:val="18"/>
                 <w:szCs w:val="18"/>
               </w:rPr>
-              <w:t xml:space="preserve">Requirements Documentation, </w:t>
-            </w:r>
-            <w:r>
-              <w:rPr>
-                <w:sz w:val="18"/>
-                <w:szCs w:val="18"/>
-              </w:rPr>
-              <w:t>Section 5.1.2 (shorten to list)</w:t>
+              <w:t>Requirements Documentation, Section 5.1.2 (shorten to list)</w:t>
             </w:r>
           </w:p>
         </w:tc>
@@ -2005,31 +1998,7 @@
                 <w:sz w:val="18"/>
                 <w:szCs w:val="18"/>
               </w:rPr>
-              <w:t xml:space="preserve">Requirements Documentation, modify section </w:t>
-            </w:r>
-            <w:r>
-              <w:rPr>
-                <w:rFonts w:ascii="Arial" w:eastAsia="Times New Roman" w:hAnsi="Arial" w:cs="Times New Roman"/>
-                <w:sz w:val="18"/>
-                <w:szCs w:val="18"/>
-              </w:rPr>
-              <w:t>5.2.5</w:t>
-            </w:r>
-            <w:r>
-              <w:rPr>
-                <w:rFonts w:ascii="Arial" w:eastAsia="Times New Roman" w:hAnsi="Arial" w:cs="Times New Roman"/>
-                <w:sz w:val="18"/>
-                <w:szCs w:val="18"/>
-              </w:rPr>
-              <w:t xml:space="preserve"> to include a </w:t>
-            </w:r>
-            <w:r>
-              <w:rPr>
-                <w:rFonts w:ascii="Arial" w:eastAsia="Times New Roman" w:hAnsi="Arial" w:cs="Times New Roman"/>
-                <w:sz w:val="18"/>
-                <w:szCs w:val="18"/>
-              </w:rPr>
-              <w:t>missing requirement – show message if input string has invalid chars.</w:t>
+              <w:t>Requirements Documentation, modify section 5.2.5 to include a missing requirement – show message if input string has invalid chars.</w:t>
             </w:r>
           </w:p>
         </w:tc>
@@ -2649,14 +2618,7 @@
                 <w:sz w:val="18"/>
                 <w:szCs w:val="18"/>
               </w:rPr>
-              <w:t>Requirements Documentation</w:t>
-            </w:r>
-            <w:r>
-              <w:rPr>
-                <w:sz w:val="18"/>
-                <w:szCs w:val="18"/>
-              </w:rPr>
-              <w:t xml:space="preserve">, Section 5.2.7, </w:t>
+              <w:t xml:space="preserve">Requirements Documentation, Section 5.2.7, </w:t>
             </w:r>
             <w:r>
               <w:rPr>
@@ -2864,14 +2826,7 @@
                 <w:sz w:val="18"/>
                 <w:szCs w:val="18"/>
               </w:rPr>
-              <w:t xml:space="preserve">Requirements Documentation, Section 5.2.8, </w:t>
-            </w:r>
-            <w:r>
-              <w:rPr>
-                <w:sz w:val="18"/>
-                <w:szCs w:val="18"/>
-              </w:rPr>
-              <w:t>Add instruction of how to modify truncate variable</w:t>
+              <w:t>Requirements Documentation, Section 5.2.8, Add instruction of how to modify truncate variable</w:t>
             </w:r>
             <w:r>
               <w:rPr>
@@ -4665,6 +4620,13 @@
                 <w:szCs w:val="18"/>
               </w:rPr>
             </w:pPr>
+            <w:r>
+              <w:rPr>
+                <w:sz w:val="18"/>
+                <w:szCs w:val="18"/>
+              </w:rPr>
+              <w:t>Complete</w:t>
+            </w:r>
           </w:p>
         </w:tc>
         <w:tc>
@@ -4686,6 +4648,13 @@
                 <w:szCs w:val="18"/>
               </w:rPr>
             </w:pPr>
+            <w:r>
+              <w:rPr>
+                <w:sz w:val="18"/>
+                <w:szCs w:val="18"/>
+              </w:rPr>
+              <w:t>9/26/2014</w:t>
+            </w:r>
           </w:p>
         </w:tc>
       </w:tr>
@@ -6315,14 +6284,7 @@
                 <w:sz w:val="18"/>
                 <w:szCs w:val="18"/>
               </w:rPr>
-              <w:t>Jason W.</w:t>
-            </w:r>
-            <w:r>
-              <w:rPr>
-                <w:sz w:val="18"/>
-                <w:szCs w:val="18"/>
-              </w:rPr>
-              <w:t xml:space="preserve"> to enter bugs into </w:t>
+              <w:t xml:space="preserve">Jason W. to enter bugs into </w:t>
             </w:r>
             <w:proofErr w:type="spellStart"/>
             <w:r>
@@ -6338,21 +6300,7 @@
                 <w:sz w:val="18"/>
                 <w:szCs w:val="18"/>
               </w:rPr>
-              <w:t xml:space="preserve">.  See items </w:t>
-            </w:r>
-            <w:r>
-              <w:rPr>
-                <w:sz w:val="18"/>
-                <w:szCs w:val="18"/>
-              </w:rPr>
-              <w:t>4,8,13, and 17</w:t>
-            </w:r>
-            <w:r>
-              <w:rPr>
-                <w:sz w:val="18"/>
-                <w:szCs w:val="18"/>
-              </w:rPr>
-              <w:t xml:space="preserve"> of this (MAIL)</w:t>
+              <w:t>.  See items 4,8,13, and 17 of this (MAIL)</w:t>
             </w:r>
           </w:p>
         </w:tc>
@@ -6667,7 +6615,23 @@
                 <w:sz w:val="18"/>
                 <w:szCs w:val="18"/>
               </w:rPr>
-              <w:t xml:space="preserve">Completed 4 entry’s in </w:t>
+              <w:t xml:space="preserve">Completed 4 </w:t>
+            </w:r>
+            <w:proofErr w:type="spellStart"/>
+            <w:r>
+              <w:rPr>
+                <w:sz w:val="18"/>
+                <w:szCs w:val="18"/>
+              </w:rPr>
+              <w:t>entry’s</w:t>
+            </w:r>
+            <w:proofErr w:type="spellEnd"/>
+            <w:r>
+              <w:rPr>
+                <w:sz w:val="18"/>
+                <w:szCs w:val="18"/>
+              </w:rPr>
+              <w:t xml:space="preserve"> in </w:t>
             </w:r>
             <w:proofErr w:type="spellStart"/>
             <w:r>
@@ -6921,7 +6885,7 @@
 </file>
 
 <file path=word/styles.xml><?xml version="1.0" encoding="utf-8"?>
-<w:styles xmlns:mc="http://schemas.openxmlformats.org/markup-compatibility/2006" xmlns:r="http://schemas.openxmlformats.org/officeDocument/2006/relationships" xmlns:w="http://schemas.openxmlformats.org/wordprocessingml/2006/main" xmlns:w14="http://schemas.microsoft.com/office/word/2010/wordml" mc:Ignorable="w14">
+<w:styles xmlns:r="http://schemas.openxmlformats.org/officeDocument/2006/relationships" xmlns:w="http://schemas.openxmlformats.org/wordprocessingml/2006/main">
   <w:docDefaults>
     <w:rPrDefault>
       <w:rPr>
@@ -7079,6 +7043,7 @@
   <w:style w:type="paragraph" w:default="1" w:styleId="Normal">
     <w:name w:val="Normal"/>
     <w:qFormat/>
+    <w:rsid w:val="00D67475"/>
   </w:style>
   <w:style w:type="paragraph" w:styleId="Heading1">
     <w:name w:val="heading 1"/>
@@ -7138,6 +7103,7 @@
     <w:uiPriority w:val="99"/>
     <w:semiHidden/>
     <w:unhideWhenUsed/>
+    <w:qFormat/>
     <w:tblPr>
       <w:tblInd w:w="0" w:type="dxa"/>
       <w:tblCellMar>

</xml_diff>

<commit_message>
updating MAIL. renamed ryanDocs to tm
</commit_message>
<xml_diff>
--- a/docs/assignment3/Master Action Item List.docx
+++ b/docs/assignment3/Master Action Item List.docx
@@ -743,23 +743,7 @@
                 <w:sz w:val="18"/>
                 <w:szCs w:val="18"/>
               </w:rPr>
-              <w:t xml:space="preserve">, Change section 4.0 from </w:t>
-            </w:r>
-            <w:proofErr w:type="spellStart"/>
-            <w:r>
-              <w:rPr>
-                <w:sz w:val="18"/>
-                <w:szCs w:val="18"/>
-              </w:rPr>
-              <w:t>c++</w:t>
-            </w:r>
-            <w:proofErr w:type="spellEnd"/>
-            <w:r>
-              <w:rPr>
-                <w:sz w:val="18"/>
-                <w:szCs w:val="18"/>
-              </w:rPr>
-              <w:t xml:space="preserve"> to c# for programming language.</w:t>
+              <w:t>, Change section 4.0 from c++ to c# for programming language.</w:t>
             </w:r>
           </w:p>
         </w:tc>
@@ -4499,21 +4483,12 @@
                 <w:szCs w:val="18"/>
               </w:rPr>
             </w:pPr>
-            <w:proofErr w:type="spellStart"/>
-            <w:r>
-              <w:rPr>
-                <w:sz w:val="18"/>
-                <w:szCs w:val="18"/>
-              </w:rPr>
-              <w:t>Lansdon’s</w:t>
-            </w:r>
-            <w:proofErr w:type="spellEnd"/>
-            <w:r>
-              <w:rPr>
-                <w:sz w:val="18"/>
-                <w:szCs w:val="18"/>
-              </w:rPr>
-              <w:t xml:space="preserve"> Time Log submittal to github</w:t>
+            <w:r>
+              <w:rPr>
+                <w:sz w:val="18"/>
+                <w:szCs w:val="18"/>
+              </w:rPr>
+              <w:t>Lansdon’s Time Log submittal to github</w:t>
             </w:r>
           </w:p>
         </w:tc>
@@ -4901,23 +4876,7 @@
                 <w:sz w:val="18"/>
                 <w:szCs w:val="18"/>
               </w:rPr>
-              <w:t xml:space="preserve">Jason </w:t>
-            </w:r>
-            <w:proofErr w:type="spellStart"/>
-            <w:r>
-              <w:rPr>
-                <w:sz w:val="18"/>
-                <w:szCs w:val="18"/>
-              </w:rPr>
-              <w:t>Stidham’s</w:t>
-            </w:r>
-            <w:proofErr w:type="spellEnd"/>
-            <w:r>
-              <w:rPr>
-                <w:sz w:val="18"/>
-                <w:szCs w:val="18"/>
-              </w:rPr>
-              <w:t xml:space="preserve"> Time Log submittal to github</w:t>
+              <w:t>Jason Stidham’s Time Log submittal to github</w:t>
             </w:r>
           </w:p>
         </w:tc>
@@ -5302,21 +5261,12 @@
                 <w:szCs w:val="18"/>
               </w:rPr>
             </w:pPr>
-            <w:proofErr w:type="spellStart"/>
-            <w:r>
-              <w:rPr>
-                <w:sz w:val="18"/>
-                <w:szCs w:val="18"/>
-              </w:rPr>
-              <w:t>Lansdon’s</w:t>
-            </w:r>
-            <w:proofErr w:type="spellEnd"/>
-            <w:r>
-              <w:rPr>
-                <w:sz w:val="18"/>
-                <w:szCs w:val="18"/>
-              </w:rPr>
-              <w:t xml:space="preserve"> peer review, individual submission</w:t>
+            <w:r>
+              <w:rPr>
+                <w:sz w:val="18"/>
+                <w:szCs w:val="18"/>
+              </w:rPr>
+              <w:t>Lansdon’s peer review, individual submission</w:t>
             </w:r>
           </w:p>
         </w:tc>
@@ -5423,6 +5373,13 @@
                 <w:szCs w:val="18"/>
               </w:rPr>
             </w:pPr>
+            <w:r>
+              <w:rPr>
+                <w:sz w:val="18"/>
+                <w:szCs w:val="18"/>
+              </w:rPr>
+              <w:t>Complete, waiting for dropbox</w:t>
+            </w:r>
           </w:p>
         </w:tc>
         <w:tc>
@@ -5877,23 +5834,7 @@
                 <w:sz w:val="18"/>
                 <w:szCs w:val="18"/>
               </w:rPr>
-              <w:t xml:space="preserve">Lansdon to enter bugs into </w:t>
-            </w:r>
-            <w:proofErr w:type="spellStart"/>
-            <w:r>
-              <w:rPr>
-                <w:sz w:val="18"/>
-                <w:szCs w:val="18"/>
-              </w:rPr>
-              <w:t>bugzilla</w:t>
-            </w:r>
-            <w:proofErr w:type="spellEnd"/>
-            <w:r>
-              <w:rPr>
-                <w:sz w:val="18"/>
-                <w:szCs w:val="18"/>
-              </w:rPr>
-              <w:t>.  See items 2,6,11,and 15 of this (MAIL)</w:t>
+              <w:t>Lansdon to enter bugs into bugzilla.  See items 2,6,11,and 15 of this (MAIL)</w:t>
             </w:r>
           </w:p>
         </w:tc>
@@ -6000,6 +5941,13 @@
                 <w:szCs w:val="18"/>
               </w:rPr>
             </w:pPr>
+            <w:r>
+              <w:rPr>
+                <w:sz w:val="18"/>
+                <w:szCs w:val="18"/>
+              </w:rPr>
+              <w:t>Complete</w:t>
+            </w:r>
           </w:p>
         </w:tc>
         <w:tc>
@@ -6021,6 +5969,13 @@
                 <w:szCs w:val="18"/>
               </w:rPr>
             </w:pPr>
+            <w:r>
+              <w:rPr>
+                <w:sz w:val="18"/>
+                <w:szCs w:val="18"/>
+              </w:rPr>
+              <w:t>9/28/2014</w:t>
+            </w:r>
           </w:p>
         </w:tc>
       </w:tr>
@@ -6080,23 +6035,7 @@
                 <w:sz w:val="18"/>
                 <w:szCs w:val="18"/>
               </w:rPr>
-              <w:t xml:space="preserve">Ryan to enter bugs into </w:t>
-            </w:r>
-            <w:proofErr w:type="spellStart"/>
-            <w:r>
-              <w:rPr>
-                <w:sz w:val="18"/>
-                <w:szCs w:val="18"/>
-              </w:rPr>
-              <w:t>bugzilla</w:t>
-            </w:r>
-            <w:proofErr w:type="spellEnd"/>
-            <w:r>
-              <w:rPr>
-                <w:sz w:val="18"/>
-                <w:szCs w:val="18"/>
-              </w:rPr>
-              <w:t>.  See items 3,7,12, and 16 of this (MAIL)</w:t>
+              <w:t>Ryan to enter bugs into bugzilla.  See items 3,7,12, and 16 of this (MAIL)</w:t>
             </w:r>
           </w:p>
         </w:tc>
@@ -6284,23 +6223,7 @@
                 <w:sz w:val="18"/>
                 <w:szCs w:val="18"/>
               </w:rPr>
-              <w:t xml:space="preserve">Jason W. to enter bugs into </w:t>
-            </w:r>
-            <w:proofErr w:type="spellStart"/>
-            <w:r>
-              <w:rPr>
-                <w:sz w:val="18"/>
-                <w:szCs w:val="18"/>
-              </w:rPr>
-              <w:t>bugzilla</w:t>
-            </w:r>
-            <w:proofErr w:type="spellEnd"/>
-            <w:r>
-              <w:rPr>
-                <w:sz w:val="18"/>
-                <w:szCs w:val="18"/>
-              </w:rPr>
-              <w:t>.  See items 4,8,13, and 17 of this (MAIL)</w:t>
+              <w:t>Jason W. to enter bugs into bugzilla.  See items 4,8,13, and 17 of this (MAIL)</w:t>
             </w:r>
           </w:p>
         </w:tc>
@@ -6487,23 +6410,7 @@
                 <w:sz w:val="18"/>
                 <w:szCs w:val="18"/>
               </w:rPr>
-              <w:t xml:space="preserve">Jason S. to enter bugs into </w:t>
-            </w:r>
-            <w:proofErr w:type="spellStart"/>
-            <w:r>
-              <w:rPr>
-                <w:sz w:val="18"/>
-                <w:szCs w:val="18"/>
-              </w:rPr>
-              <w:t>bugzilla</w:t>
-            </w:r>
-            <w:proofErr w:type="spellEnd"/>
-            <w:r>
-              <w:rPr>
-                <w:sz w:val="18"/>
-                <w:szCs w:val="18"/>
-              </w:rPr>
-              <w:t>.  See items 5,9,14 and 18 of this (MAIL)</w:t>
+              <w:t>Jason S. to enter bugs into bugzilla.  See items 5,9,14 and 18 of this (MAIL)</w:t>
             </w:r>
           </w:p>
         </w:tc>
@@ -6615,39 +6522,7 @@
                 <w:sz w:val="18"/>
                 <w:szCs w:val="18"/>
               </w:rPr>
-              <w:t xml:space="preserve">Completed 4 </w:t>
-            </w:r>
-            <w:proofErr w:type="spellStart"/>
-            <w:r>
-              <w:rPr>
-                <w:sz w:val="18"/>
-                <w:szCs w:val="18"/>
-              </w:rPr>
-              <w:t>entry’s</w:t>
-            </w:r>
-            <w:proofErr w:type="spellEnd"/>
-            <w:r>
-              <w:rPr>
-                <w:sz w:val="18"/>
-                <w:szCs w:val="18"/>
-              </w:rPr>
-              <w:t xml:space="preserve"> in </w:t>
-            </w:r>
-            <w:proofErr w:type="spellStart"/>
-            <w:r>
-              <w:rPr>
-                <w:sz w:val="18"/>
-                <w:szCs w:val="18"/>
-              </w:rPr>
-              <w:t>bugzilla</w:t>
-            </w:r>
-            <w:proofErr w:type="spellEnd"/>
-            <w:r>
-              <w:rPr>
-                <w:sz w:val="18"/>
-                <w:szCs w:val="18"/>
-              </w:rPr>
-              <w:t>.</w:t>
+              <w:t>Completed 4 entry’s in bugzilla.</w:t>
             </w:r>
           </w:p>
         </w:tc>

</xml_diff>

<commit_message>
Stidham's part is done
</commit_message>
<xml_diff>
--- a/docs/assignment3/Master Action Item List.docx
+++ b/docs/assignment3/Master Action Item List.docx
@@ -1,6 +1,6 @@
 
 <file path=word/document.xml><?xml version="1.0" encoding="utf-8"?>
-<w:document xmlns:wpc="http://schemas.microsoft.com/office/word/2010/wordprocessingCanvas" xmlns:mc="http://schemas.openxmlformats.org/markup-compatibility/2006" xmlns:o="urn:schemas-microsoft-com:office:office" xmlns:r="http://schemas.openxmlformats.org/officeDocument/2006/relationships" xmlns:m="http://schemas.openxmlformats.org/officeDocument/2006/math" xmlns:v="urn:schemas-microsoft-com:vml" xmlns:wp14="http://schemas.microsoft.com/office/word/2010/wordprocessingDrawing" xmlns:wp="http://schemas.openxmlformats.org/drawingml/2006/wordprocessingDrawing" xmlns:w10="urn:schemas-microsoft-com:office:word" xmlns:w="http://schemas.openxmlformats.org/wordprocessingml/2006/main" xmlns:w14="http://schemas.microsoft.com/office/word/2010/wordml" xmlns:w15="http://schemas.microsoft.com/office/word/2012/wordml" xmlns:wpg="http://schemas.microsoft.com/office/word/2010/wordprocessingGroup" xmlns:wpi="http://schemas.microsoft.com/office/word/2010/wordprocessingInk" xmlns:wne="http://schemas.microsoft.com/office/word/2006/wordml" xmlns:wps="http://schemas.microsoft.com/office/word/2010/wordprocessingShape" mc:Ignorable="w14 w15 wp14">
+<w:document xmlns:wpc="http://schemas.microsoft.com/office/word/2010/wordprocessingCanvas" xmlns:mc="http://schemas.openxmlformats.org/markup-compatibility/2006" xmlns:o="urn:schemas-microsoft-com:office:office" xmlns:r="http://schemas.openxmlformats.org/officeDocument/2006/relationships" xmlns:m="http://schemas.openxmlformats.org/officeDocument/2006/math" xmlns:v="urn:schemas-microsoft-com:vml" xmlns:wp14="http://schemas.microsoft.com/office/word/2010/wordprocessingDrawing" xmlns:wp="http://schemas.openxmlformats.org/drawingml/2006/wordprocessingDrawing" xmlns:w10="urn:schemas-microsoft-com:office:word" xmlns:w="http://schemas.openxmlformats.org/wordprocessingml/2006/main" xmlns:w14="http://schemas.microsoft.com/office/word/2010/wordml" xmlns:wpg="http://schemas.microsoft.com/office/word/2010/wordprocessingGroup" xmlns:wpi="http://schemas.microsoft.com/office/word/2010/wordprocessingInk" xmlns:wne="http://schemas.microsoft.com/office/word/2006/wordml" xmlns:wps="http://schemas.microsoft.com/office/word/2010/wordprocessingShape" mc:Ignorable="w14 wp14">
   <w:body>
     <w:p>
       <w:pPr>
@@ -79,12 +79,6 @@
         <w:gridCol w:w="1179"/>
       </w:tblGrid>
       <w:tr>
-        <w:tblPrEx>
-          <w:tblCellMar>
-            <w:top w:w="0" w:type="dxa"/>
-            <w:bottom w:w="0" w:type="dxa"/>
-          </w:tblCellMar>
-        </w:tblPrEx>
         <w:tc>
           <w:tcPr>
             <w:tcW w:w="655" w:type="dxa"/>
@@ -294,12 +288,6 @@
         </w:tc>
       </w:tr>
       <w:tr>
-        <w:tblPrEx>
-          <w:tblCellMar>
-            <w:top w:w="0" w:type="dxa"/>
-            <w:bottom w:w="0" w:type="dxa"/>
-          </w:tblCellMar>
-        </w:tblPrEx>
         <w:tc>
           <w:tcPr>
             <w:tcW w:w="655" w:type="dxa"/>
@@ -352,23 +340,7 @@
                 <w:rFonts w:ascii="Arial" w:eastAsia="Arial" w:hAnsi="Arial" w:cs="Arial"/>
                 <w:sz w:val="18"/>
               </w:rPr>
-              <w:t xml:space="preserve">Review Assignment 3 requirements.  Identify questions of Professor Cook.  Copies of deliverables will be stored on </w:t>
-            </w:r>
-            <w:proofErr w:type="spellStart"/>
-            <w:r>
-              <w:rPr>
-                <w:rFonts w:ascii="Arial" w:eastAsia="Arial" w:hAnsi="Arial" w:cs="Arial"/>
-                <w:sz w:val="18"/>
-              </w:rPr>
-              <w:t>github</w:t>
-            </w:r>
-            <w:proofErr w:type="spellEnd"/>
-            <w:r>
-              <w:rPr>
-                <w:rFonts w:ascii="Arial" w:eastAsia="Arial" w:hAnsi="Arial" w:cs="Arial"/>
-                <w:sz w:val="18"/>
-              </w:rPr>
-              <w:t>.</w:t>
+              <w:t>Review Assignment 3 requirements.  Identify questions of Professor Cook.  Copies of deliverables will be stored on github.</w:t>
             </w:r>
           </w:p>
         </w:tc>
@@ -483,7 +455,7 @@
                 <w:rFonts w:ascii="Arial" w:eastAsia="Arial" w:hAnsi="Arial" w:cs="Arial"/>
                 <w:sz w:val="18"/>
               </w:rPr>
-              <w:t>On Track</w:t>
+              <w:t>Completed</w:t>
             </w:r>
           </w:p>
         </w:tc>
@@ -507,19 +479,21 @@
               <w:spacing w:before="120" w:after="0" w:line="240" w:lineRule="auto"/>
               <w:jc w:val="center"/>
               <w:rPr>
-                <w:rFonts w:ascii="Calibri" w:eastAsia="Calibri" w:hAnsi="Calibri" w:cs="Calibri"/>
-              </w:rPr>
-            </w:pPr>
+                <w:rFonts w:ascii="Arial" w:eastAsia="Arial" w:hAnsi="Arial" w:cs="Arial"/>
+                <w:sz w:val="18"/>
+              </w:rPr>
+            </w:pPr>
+            <w:r>
+              <w:rPr>
+                <w:rFonts w:ascii="Arial" w:eastAsia="Arial" w:hAnsi="Arial" w:cs="Arial"/>
+                <w:sz w:val="18"/>
+              </w:rPr>
+              <w:t>9/29/2014</w:t>
+            </w:r>
           </w:p>
         </w:tc>
       </w:tr>
       <w:tr>
-        <w:tblPrEx>
-          <w:tblCellMar>
-            <w:top w:w="0" w:type="dxa"/>
-            <w:bottom w:w="0" w:type="dxa"/>
-          </w:tblCellMar>
-        </w:tblPrEx>
         <w:tc>
           <w:tcPr>
             <w:tcW w:w="655" w:type="dxa"/>
@@ -722,12 +696,6 @@
         </w:tc>
       </w:tr>
       <w:tr>
-        <w:tblPrEx>
-          <w:tblCellMar>
-            <w:top w:w="0" w:type="dxa"/>
-            <w:bottom w:w="0" w:type="dxa"/>
-          </w:tblCellMar>
-        </w:tblPrEx>
         <w:tc>
           <w:tcPr>
             <w:tcW w:w="655" w:type="dxa"/>
@@ -946,12 +914,6 @@
         </w:tc>
       </w:tr>
       <w:tr>
-        <w:tblPrEx>
-          <w:tblCellMar>
-            <w:top w:w="0" w:type="dxa"/>
-            <w:bottom w:w="0" w:type="dxa"/>
-          </w:tblCellMar>
-        </w:tblPrEx>
         <w:tc>
           <w:tcPr>
             <w:tcW w:w="655" w:type="dxa"/>
@@ -1154,12 +1116,6 @@
         </w:tc>
       </w:tr>
       <w:tr>
-        <w:tblPrEx>
-          <w:tblCellMar>
-            <w:top w:w="0" w:type="dxa"/>
-            <w:bottom w:w="0" w:type="dxa"/>
-          </w:tblCellMar>
-        </w:tblPrEx>
         <w:tc>
           <w:tcPr>
             <w:tcW w:w="655" w:type="dxa"/>
@@ -1362,12 +1318,6 @@
         </w:tc>
       </w:tr>
       <w:tr>
-        <w:tblPrEx>
-          <w:tblCellMar>
-            <w:top w:w="0" w:type="dxa"/>
-            <w:bottom w:w="0" w:type="dxa"/>
-          </w:tblCellMar>
-        </w:tblPrEx>
         <w:tc>
           <w:tcPr>
             <w:tcW w:w="655" w:type="dxa"/>
@@ -1570,12 +1520,6 @@
         </w:tc>
       </w:tr>
       <w:tr>
-        <w:tblPrEx>
-          <w:tblCellMar>
-            <w:top w:w="0" w:type="dxa"/>
-            <w:bottom w:w="0" w:type="dxa"/>
-          </w:tblCellMar>
-        </w:tblPrEx>
         <w:tc>
           <w:tcPr>
             <w:tcW w:w="655" w:type="dxa"/>
@@ -1778,12 +1722,6 @@
         </w:tc>
       </w:tr>
       <w:tr>
-        <w:tblPrEx>
-          <w:tblCellMar>
-            <w:top w:w="0" w:type="dxa"/>
-            <w:bottom w:w="0" w:type="dxa"/>
-          </w:tblCellMar>
-        </w:tblPrEx>
         <w:tc>
           <w:tcPr>
             <w:tcW w:w="655" w:type="dxa"/>
@@ -1986,12 +1924,6 @@
         </w:tc>
       </w:tr>
       <w:tr>
-        <w:tblPrEx>
-          <w:tblCellMar>
-            <w:top w:w="0" w:type="dxa"/>
-            <w:bottom w:w="0" w:type="dxa"/>
-          </w:tblCellMar>
-        </w:tblPrEx>
         <w:tc>
           <w:tcPr>
             <w:tcW w:w="655" w:type="dxa"/>
@@ -2194,12 +2126,6 @@
         </w:tc>
       </w:tr>
       <w:tr>
-        <w:tblPrEx>
-          <w:tblCellMar>
-            <w:top w:w="0" w:type="dxa"/>
-            <w:bottom w:w="0" w:type="dxa"/>
-          </w:tblCellMar>
-        </w:tblPrEx>
         <w:tc>
           <w:tcPr>
             <w:tcW w:w="655" w:type="dxa"/>
@@ -2252,23 +2178,7 @@
                 <w:rFonts w:ascii="Arial" w:eastAsia="Arial" w:hAnsi="Arial" w:cs="Arial"/>
                 <w:sz w:val="18"/>
               </w:rPr>
-              <w:t xml:space="preserve">Jason </w:t>
-            </w:r>
-            <w:proofErr w:type="spellStart"/>
-            <w:r>
-              <w:rPr>
-                <w:rFonts w:ascii="Arial" w:eastAsia="Arial" w:hAnsi="Arial" w:cs="Arial"/>
-                <w:sz w:val="18"/>
-              </w:rPr>
-              <w:t>Stidham</w:t>
-            </w:r>
-            <w:proofErr w:type="spellEnd"/>
-            <w:r>
-              <w:rPr>
-                <w:rFonts w:ascii="Arial" w:eastAsia="Arial" w:hAnsi="Arial" w:cs="Arial"/>
-                <w:sz w:val="18"/>
-              </w:rPr>
-              <w:t xml:space="preserve"> to provide copies of Ryan’s Design Documentation for the team to review.</w:t>
+              <w:t>Jason Stidham to provide copies of Ryan’s Design Documentation for the team to review.</w:t>
             </w:r>
           </w:p>
         </w:tc>
@@ -2418,12 +2328,6 @@
         </w:tc>
       </w:tr>
       <w:tr>
-        <w:tblPrEx>
-          <w:tblCellMar>
-            <w:top w:w="0" w:type="dxa"/>
-            <w:bottom w:w="0" w:type="dxa"/>
-          </w:tblCellMar>
-        </w:tblPrEx>
         <w:tc>
           <w:tcPr>
             <w:tcW w:w="655" w:type="dxa"/>
@@ -2635,12 +2539,6 @@
         </w:tc>
       </w:tr>
       <w:tr>
-        <w:tblPrEx>
-          <w:tblCellMar>
-            <w:top w:w="0" w:type="dxa"/>
-            <w:bottom w:w="0" w:type="dxa"/>
-          </w:tblCellMar>
-        </w:tblPrEx>
         <w:tc>
           <w:tcPr>
             <w:tcW w:w="655" w:type="dxa"/>
@@ -2844,12 +2742,6 @@
         </w:tc>
       </w:tr>
       <w:tr>
-        <w:tblPrEx>
-          <w:tblCellMar>
-            <w:top w:w="0" w:type="dxa"/>
-            <w:bottom w:w="0" w:type="dxa"/>
-          </w:tblCellMar>
-        </w:tblPrEx>
         <w:tc>
           <w:tcPr>
             <w:tcW w:w="655" w:type="dxa"/>
@@ -3052,12 +2944,6 @@
         </w:tc>
       </w:tr>
       <w:tr>
-        <w:tblPrEx>
-          <w:tblCellMar>
-            <w:top w:w="0" w:type="dxa"/>
-            <w:bottom w:w="0" w:type="dxa"/>
-          </w:tblCellMar>
-        </w:tblPrEx>
         <w:tc>
           <w:tcPr>
             <w:tcW w:w="655" w:type="dxa"/>
@@ -3260,12 +3146,6 @@
         </w:tc>
       </w:tr>
       <w:tr>
-        <w:tblPrEx>
-          <w:tblCellMar>
-            <w:top w:w="0" w:type="dxa"/>
-            <w:bottom w:w="0" w:type="dxa"/>
-          </w:tblCellMar>
-        </w:tblPrEx>
         <w:tc>
           <w:tcPr>
             <w:tcW w:w="655" w:type="dxa"/>
@@ -3468,12 +3348,6 @@
         </w:tc>
       </w:tr>
       <w:tr>
-        <w:tblPrEx>
-          <w:tblCellMar>
-            <w:top w:w="0" w:type="dxa"/>
-            <w:bottom w:w="0" w:type="dxa"/>
-          </w:tblCellMar>
-        </w:tblPrEx>
         <w:tc>
           <w:tcPr>
             <w:tcW w:w="655" w:type="dxa"/>
@@ -3676,12 +3550,6 @@
         </w:tc>
       </w:tr>
       <w:tr>
-        <w:tblPrEx>
-          <w:tblCellMar>
-            <w:top w:w="0" w:type="dxa"/>
-            <w:bottom w:w="0" w:type="dxa"/>
-          </w:tblCellMar>
-        </w:tblPrEx>
         <w:tc>
           <w:tcPr>
             <w:tcW w:w="655" w:type="dxa"/>
@@ -3884,12 +3752,6 @@
         </w:tc>
       </w:tr>
       <w:tr>
-        <w:tblPrEx>
-          <w:tblCellMar>
-            <w:top w:w="0" w:type="dxa"/>
-            <w:bottom w:w="0" w:type="dxa"/>
-          </w:tblCellMar>
-        </w:tblPrEx>
         <w:tc>
           <w:tcPr>
             <w:tcW w:w="655" w:type="dxa"/>
@@ -3994,6 +3856,10 @@
             <w:pPr>
               <w:spacing w:before="120" w:after="0" w:line="240" w:lineRule="auto"/>
               <w:jc w:val="center"/>
+              <w:rPr>
+                <w:rFonts w:ascii="Arial" w:eastAsia="Arial" w:hAnsi="Arial" w:cs="Arial"/>
+                <w:sz w:val="18"/>
+              </w:rPr>
             </w:pPr>
             <w:r>
               <w:rPr>
@@ -4023,6 +3889,10 @@
             <w:pPr>
               <w:spacing w:before="120" w:after="0" w:line="240" w:lineRule="auto"/>
               <w:jc w:val="center"/>
+              <w:rPr>
+                <w:rFonts w:ascii="Arial" w:eastAsia="Arial" w:hAnsi="Arial" w:cs="Arial"/>
+                <w:sz w:val="18"/>
+              </w:rPr>
             </w:pPr>
             <w:r>
               <w:rPr>
@@ -4051,6 +3921,10 @@
           <w:p>
             <w:pPr>
               <w:spacing w:before="120" w:after="0" w:line="240" w:lineRule="auto"/>
+              <w:rPr>
+                <w:rFonts w:ascii="Arial" w:eastAsia="Arial" w:hAnsi="Arial" w:cs="Arial"/>
+                <w:sz w:val="18"/>
+              </w:rPr>
             </w:pPr>
             <w:r>
               <w:rPr>
@@ -4080,6 +3954,10 @@
             <w:pPr>
               <w:spacing w:before="120" w:after="0" w:line="240" w:lineRule="auto"/>
               <w:jc w:val="center"/>
+              <w:rPr>
+                <w:rFonts w:ascii="Arial" w:eastAsia="Arial" w:hAnsi="Arial" w:cs="Arial"/>
+                <w:sz w:val="18"/>
+              </w:rPr>
             </w:pPr>
             <w:r>
               <w:rPr>
@@ -4092,12 +3970,6 @@
         </w:tc>
       </w:tr>
       <w:tr>
-        <w:tblPrEx>
-          <w:tblCellMar>
-            <w:top w:w="0" w:type="dxa"/>
-            <w:bottom w:w="0" w:type="dxa"/>
-          </w:tblCellMar>
-        </w:tblPrEx>
         <w:tc>
           <w:tcPr>
             <w:tcW w:w="655" w:type="dxa"/>
@@ -4202,6 +4074,10 @@
             <w:pPr>
               <w:spacing w:before="120" w:after="0" w:line="240" w:lineRule="auto"/>
               <w:jc w:val="center"/>
+              <w:rPr>
+                <w:rFonts w:ascii="Arial" w:eastAsia="Arial" w:hAnsi="Arial" w:cs="Arial"/>
+                <w:sz w:val="18"/>
+              </w:rPr>
             </w:pPr>
             <w:r>
               <w:rPr>
@@ -4231,6 +4107,10 @@
             <w:pPr>
               <w:spacing w:before="120" w:after="0" w:line="240" w:lineRule="auto"/>
               <w:jc w:val="center"/>
+              <w:rPr>
+                <w:rFonts w:ascii="Arial" w:eastAsia="Arial" w:hAnsi="Arial" w:cs="Arial"/>
+                <w:sz w:val="18"/>
+              </w:rPr>
             </w:pPr>
             <w:r>
               <w:rPr>
@@ -4259,6 +4139,10 @@
           <w:p>
             <w:pPr>
               <w:spacing w:before="120" w:after="0" w:line="240" w:lineRule="auto"/>
+              <w:rPr>
+                <w:rFonts w:ascii="Arial" w:eastAsia="Arial" w:hAnsi="Arial" w:cs="Arial"/>
+                <w:sz w:val="18"/>
+              </w:rPr>
             </w:pPr>
             <w:r>
               <w:rPr>
@@ -4288,6 +4172,10 @@
             <w:pPr>
               <w:spacing w:before="120" w:after="0" w:line="240" w:lineRule="auto"/>
               <w:jc w:val="center"/>
+              <w:rPr>
+                <w:rFonts w:ascii="Arial" w:eastAsia="Arial" w:hAnsi="Arial" w:cs="Arial"/>
+                <w:sz w:val="18"/>
+              </w:rPr>
             </w:pPr>
             <w:r>
               <w:rPr>
@@ -4300,12 +4188,6 @@
         </w:tc>
       </w:tr>
       <w:tr>
-        <w:tblPrEx>
-          <w:tblCellMar>
-            <w:top w:w="0" w:type="dxa"/>
-            <w:bottom w:w="0" w:type="dxa"/>
-          </w:tblCellMar>
-        </w:tblPrEx>
         <w:tc>
           <w:tcPr>
             <w:tcW w:w="655" w:type="dxa"/>
@@ -4358,17 +4240,8 @@
                 <w:rFonts w:ascii="Arial" w:eastAsia="Arial" w:hAnsi="Arial" w:cs="Arial"/>
                 <w:sz w:val="18"/>
               </w:rPr>
-              <w:t xml:space="preserve">Ryan’s Time Log submittal to </w:t>
-            </w:r>
-            <w:proofErr w:type="spellStart"/>
-            <w:r>
-              <w:rPr>
-                <w:rFonts w:ascii="Arial" w:eastAsia="Arial" w:hAnsi="Arial" w:cs="Arial"/>
-                <w:sz w:val="18"/>
-              </w:rPr>
-              <w:t>github</w:t>
-            </w:r>
-            <w:proofErr w:type="spellEnd"/>
+              <w:t>Ryan’s Time Log submittal to github</w:t>
+            </w:r>
           </w:p>
         </w:tc>
         <w:tc>
@@ -4419,6 +4292,10 @@
             <w:pPr>
               <w:spacing w:before="120" w:after="0" w:line="240" w:lineRule="auto"/>
               <w:jc w:val="center"/>
+              <w:rPr>
+                <w:rFonts w:ascii="Arial" w:eastAsia="Arial" w:hAnsi="Arial" w:cs="Arial"/>
+                <w:sz w:val="18"/>
+              </w:rPr>
             </w:pPr>
             <w:r>
               <w:rPr>
@@ -4448,6 +4325,10 @@
             <w:pPr>
               <w:spacing w:before="120" w:after="0" w:line="240" w:lineRule="auto"/>
               <w:jc w:val="center"/>
+              <w:rPr>
+                <w:rFonts w:ascii="Arial" w:eastAsia="Arial" w:hAnsi="Arial" w:cs="Arial"/>
+                <w:sz w:val="18"/>
+              </w:rPr>
             </w:pPr>
             <w:r>
               <w:rPr>
@@ -4477,12 +4358,14 @@
             <w:pPr>
               <w:spacing w:before="120" w:after="0" w:line="240" w:lineRule="auto"/>
               <w:rPr>
-                <w:rFonts w:ascii="Calibri" w:eastAsia="Calibri" w:hAnsi="Calibri" w:cs="Calibri"/>
-              </w:rPr>
-            </w:pPr>
-            <w:r>
-              <w:rPr>
-                <w:rFonts w:ascii="Calibri" w:eastAsia="Calibri" w:hAnsi="Calibri" w:cs="Calibri"/>
+                <w:rFonts w:ascii="Arial" w:eastAsia="Arial" w:hAnsi="Arial" w:cs="Arial"/>
+                <w:sz w:val="18"/>
+              </w:rPr>
+            </w:pPr>
+            <w:r>
+              <w:rPr>
+                <w:rFonts w:ascii="Arial" w:eastAsia="Arial" w:hAnsi="Arial" w:cs="Arial"/>
+                <w:sz w:val="18"/>
               </w:rPr>
               <w:t>Complete</w:t>
             </w:r>
@@ -4509,13 +4392,13 @@
               <w:jc w:val="center"/>
               <w:rPr>
                 <w:rFonts w:ascii="Arial" w:eastAsia="Arial" w:hAnsi="Arial" w:cs="Arial"/>
-                <w:sz w:val="20"/>
-              </w:rPr>
-            </w:pPr>
-            <w:r>
-              <w:rPr>
-                <w:rFonts w:ascii="Arial" w:eastAsia="Arial" w:hAnsi="Arial" w:cs="Arial"/>
-                <w:sz w:val="20"/>
+                <w:sz w:val="18"/>
+              </w:rPr>
+            </w:pPr>
+            <w:r>
+              <w:rPr>
+                <w:rFonts w:ascii="Arial" w:eastAsia="Arial" w:hAnsi="Arial" w:cs="Arial"/>
+                <w:sz w:val="18"/>
               </w:rPr>
               <w:t>9/29/2014</w:t>
             </w:r>
@@ -4523,12 +4406,6 @@
         </w:tc>
       </w:tr>
       <w:tr>
-        <w:tblPrEx>
-          <w:tblCellMar>
-            <w:top w:w="0" w:type="dxa"/>
-            <w:bottom w:w="0" w:type="dxa"/>
-          </w:tblCellMar>
-        </w:tblPrEx>
         <w:tc>
           <w:tcPr>
             <w:tcW w:w="655" w:type="dxa"/>
@@ -4590,17 +4467,8 @@
                 <w:rFonts w:ascii="Arial" w:eastAsia="Arial" w:hAnsi="Arial" w:cs="Arial"/>
                 <w:sz w:val="18"/>
               </w:rPr>
-              <w:t xml:space="preserve"> Time Log submittal to </w:t>
-            </w:r>
-            <w:proofErr w:type="spellStart"/>
-            <w:r>
-              <w:rPr>
-                <w:rFonts w:ascii="Arial" w:eastAsia="Arial" w:hAnsi="Arial" w:cs="Arial"/>
-                <w:sz w:val="18"/>
-              </w:rPr>
-              <w:t>github</w:t>
-            </w:r>
-            <w:proofErr w:type="spellEnd"/>
+              <w:t xml:space="preserve"> Time Log submittal to github</w:t>
+            </w:r>
           </w:p>
         </w:tc>
         <w:tc>
@@ -4623,7 +4491,6 @@
               <w:spacing w:before="120" w:after="0" w:line="240" w:lineRule="auto"/>
               <w:jc w:val="center"/>
             </w:pPr>
-            <w:proofErr w:type="spellStart"/>
             <w:r>
               <w:rPr>
                 <w:rFonts w:ascii="Arial" w:eastAsia="Arial" w:hAnsi="Arial" w:cs="Arial"/>
@@ -4631,7 +4498,6 @@
               </w:rPr>
               <w:t>Lansdon</w:t>
             </w:r>
-            <w:proofErr w:type="spellEnd"/>
           </w:p>
         </w:tc>
         <w:tc>
@@ -4653,6 +4519,10 @@
             <w:pPr>
               <w:spacing w:before="120" w:after="0" w:line="240" w:lineRule="auto"/>
               <w:jc w:val="center"/>
+              <w:rPr>
+                <w:rFonts w:ascii="Arial" w:eastAsia="Arial" w:hAnsi="Arial" w:cs="Arial"/>
+                <w:sz w:val="18"/>
+              </w:rPr>
             </w:pPr>
             <w:r>
               <w:rPr>
@@ -4682,6 +4552,10 @@
             <w:pPr>
               <w:spacing w:before="120" w:after="0" w:line="240" w:lineRule="auto"/>
               <w:jc w:val="center"/>
+              <w:rPr>
+                <w:rFonts w:ascii="Arial" w:eastAsia="Arial" w:hAnsi="Arial" w:cs="Arial"/>
+                <w:sz w:val="18"/>
+              </w:rPr>
             </w:pPr>
             <w:r>
               <w:rPr>
@@ -4710,6 +4584,10 @@
           <w:p>
             <w:pPr>
               <w:spacing w:before="120" w:after="0" w:line="240" w:lineRule="auto"/>
+              <w:rPr>
+                <w:rFonts w:ascii="Arial" w:eastAsia="Arial" w:hAnsi="Arial" w:cs="Arial"/>
+                <w:sz w:val="18"/>
+              </w:rPr>
             </w:pPr>
             <w:r>
               <w:rPr>
@@ -4739,6 +4617,10 @@
             <w:pPr>
               <w:spacing w:before="120" w:after="0" w:line="240" w:lineRule="auto"/>
               <w:jc w:val="center"/>
+              <w:rPr>
+                <w:rFonts w:ascii="Arial" w:eastAsia="Arial" w:hAnsi="Arial" w:cs="Arial"/>
+                <w:sz w:val="18"/>
+              </w:rPr>
             </w:pPr>
             <w:r>
               <w:rPr>
@@ -4751,12 +4633,6 @@
         </w:tc>
       </w:tr>
       <w:tr>
-        <w:tblPrEx>
-          <w:tblCellMar>
-            <w:top w:w="0" w:type="dxa"/>
-            <w:bottom w:w="0" w:type="dxa"/>
-          </w:tblCellMar>
-        </w:tblPrEx>
         <w:tc>
           <w:tcPr>
             <w:tcW w:w="655" w:type="dxa"/>
@@ -4809,17 +4685,8 @@
                 <w:rFonts w:ascii="Arial" w:eastAsia="Arial" w:hAnsi="Arial" w:cs="Arial"/>
                 <w:sz w:val="18"/>
               </w:rPr>
-              <w:t xml:space="preserve">Jason Wong’s Time Log submittal to </w:t>
-            </w:r>
-            <w:proofErr w:type="spellStart"/>
-            <w:r>
-              <w:rPr>
-                <w:rFonts w:ascii="Arial" w:eastAsia="Arial" w:hAnsi="Arial" w:cs="Arial"/>
-                <w:sz w:val="18"/>
-              </w:rPr>
-              <w:t>github</w:t>
-            </w:r>
-            <w:proofErr w:type="spellEnd"/>
+              <w:t>Jason Wong’s Time Log submittal to github</w:t>
+            </w:r>
           </w:p>
         </w:tc>
         <w:tc>
@@ -4870,6 +4737,10 @@
             <w:pPr>
               <w:spacing w:before="120" w:after="0" w:line="240" w:lineRule="auto"/>
               <w:jc w:val="center"/>
+              <w:rPr>
+                <w:rFonts w:ascii="Arial" w:eastAsia="Arial" w:hAnsi="Arial" w:cs="Arial"/>
+                <w:sz w:val="18"/>
+              </w:rPr>
             </w:pPr>
             <w:r>
               <w:rPr>
@@ -4899,6 +4770,10 @@
             <w:pPr>
               <w:spacing w:before="120" w:after="0" w:line="240" w:lineRule="auto"/>
               <w:jc w:val="center"/>
+              <w:rPr>
+                <w:rFonts w:ascii="Arial" w:eastAsia="Arial" w:hAnsi="Arial" w:cs="Arial"/>
+                <w:sz w:val="18"/>
+              </w:rPr>
             </w:pPr>
             <w:r>
               <w:rPr>
@@ -4928,12 +4803,14 @@
             <w:pPr>
               <w:spacing w:before="120" w:after="0" w:line="240" w:lineRule="auto"/>
               <w:rPr>
-                <w:rFonts w:ascii="Calibri" w:eastAsia="Calibri" w:hAnsi="Calibri" w:cs="Calibri"/>
-              </w:rPr>
-            </w:pPr>
-            <w:r>
-              <w:rPr>
-                <w:rFonts w:ascii="Calibri" w:eastAsia="Calibri" w:hAnsi="Calibri" w:cs="Calibri"/>
+                <w:rFonts w:ascii="Arial" w:eastAsia="Arial" w:hAnsi="Arial" w:cs="Arial"/>
+                <w:sz w:val="18"/>
+              </w:rPr>
+            </w:pPr>
+            <w:r>
+              <w:rPr>
+                <w:rFonts w:ascii="Arial" w:eastAsia="Arial" w:hAnsi="Arial" w:cs="Arial"/>
+                <w:sz w:val="18"/>
               </w:rPr>
               <w:t>Complete</w:t>
             </w:r>
@@ -4959,12 +4836,14 @@
               <w:spacing w:before="120" w:after="0" w:line="240" w:lineRule="auto"/>
               <w:jc w:val="center"/>
               <w:rPr>
-                <w:rFonts w:ascii="Calibri" w:eastAsia="Calibri" w:hAnsi="Calibri" w:cs="Calibri"/>
-              </w:rPr>
-            </w:pPr>
-            <w:r>
-              <w:rPr>
-                <w:rFonts w:ascii="Calibri" w:eastAsia="Calibri" w:hAnsi="Calibri" w:cs="Calibri"/>
+                <w:rFonts w:ascii="Arial" w:eastAsia="Arial" w:hAnsi="Arial" w:cs="Arial"/>
+                <w:sz w:val="18"/>
+              </w:rPr>
+            </w:pPr>
+            <w:r>
+              <w:rPr>
+                <w:rFonts w:ascii="Arial" w:eastAsia="Arial" w:hAnsi="Arial" w:cs="Arial"/>
+                <w:sz w:val="18"/>
               </w:rPr>
               <w:t>9/29/2014</w:t>
             </w:r>
@@ -4972,12 +4851,6 @@
         </w:tc>
       </w:tr>
       <w:tr>
-        <w:tblPrEx>
-          <w:tblCellMar>
-            <w:top w:w="0" w:type="dxa"/>
-            <w:bottom w:w="0" w:type="dxa"/>
-          </w:tblCellMar>
-        </w:tblPrEx>
         <w:tc>
           <w:tcPr>
             <w:tcW w:w="655" w:type="dxa"/>
@@ -5046,17 +4919,8 @@
                 <w:rFonts w:ascii="Arial" w:eastAsia="Arial" w:hAnsi="Arial" w:cs="Arial"/>
                 <w:sz w:val="18"/>
               </w:rPr>
-              <w:t xml:space="preserve"> Time Log submittal to </w:t>
-            </w:r>
-            <w:proofErr w:type="spellStart"/>
-            <w:r>
-              <w:rPr>
-                <w:rFonts w:ascii="Arial" w:eastAsia="Arial" w:hAnsi="Arial" w:cs="Arial"/>
-                <w:sz w:val="18"/>
-              </w:rPr>
-              <w:t>github</w:t>
-            </w:r>
-            <w:proofErr w:type="spellEnd"/>
+              <w:t xml:space="preserve"> Time Log submittal to github</w:t>
+            </w:r>
           </w:p>
         </w:tc>
         <w:tc>
@@ -5084,17 +4948,8 @@
                 <w:rFonts w:ascii="Arial" w:eastAsia="Arial" w:hAnsi="Arial" w:cs="Arial"/>
                 <w:sz w:val="18"/>
               </w:rPr>
-              <w:t xml:space="preserve">Jason </w:t>
-            </w:r>
-            <w:proofErr w:type="spellStart"/>
-            <w:r>
-              <w:rPr>
-                <w:rFonts w:ascii="Arial" w:eastAsia="Arial" w:hAnsi="Arial" w:cs="Arial"/>
-                <w:sz w:val="18"/>
-              </w:rPr>
-              <w:t>Stidham</w:t>
-            </w:r>
-            <w:proofErr w:type="spellEnd"/>
+              <w:t>Jason Stidham</w:t>
+            </w:r>
           </w:p>
         </w:tc>
         <w:tc>
@@ -5116,6 +4971,10 @@
             <w:pPr>
               <w:spacing w:before="120" w:after="0" w:line="240" w:lineRule="auto"/>
               <w:jc w:val="center"/>
+              <w:rPr>
+                <w:rFonts w:ascii="Arial" w:eastAsia="Arial" w:hAnsi="Arial" w:cs="Arial"/>
+                <w:sz w:val="18"/>
+              </w:rPr>
             </w:pPr>
             <w:r>
               <w:rPr>
@@ -5145,6 +5004,10 @@
             <w:pPr>
               <w:spacing w:before="120" w:after="0" w:line="240" w:lineRule="auto"/>
               <w:jc w:val="center"/>
+              <w:rPr>
+                <w:rFonts w:ascii="Arial" w:eastAsia="Arial" w:hAnsi="Arial" w:cs="Arial"/>
+                <w:sz w:val="18"/>
+              </w:rPr>
             </w:pPr>
             <w:r>
               <w:rPr>
@@ -5173,6 +5036,10 @@
           <w:p>
             <w:pPr>
               <w:spacing w:before="120" w:after="0" w:line="240" w:lineRule="auto"/>
+              <w:rPr>
+                <w:rFonts w:ascii="Arial" w:eastAsia="Arial" w:hAnsi="Arial" w:cs="Arial"/>
+                <w:sz w:val="18"/>
+              </w:rPr>
             </w:pPr>
             <w:r>
               <w:rPr>
@@ -5202,6 +5069,10 @@
             <w:pPr>
               <w:spacing w:before="120" w:after="0" w:line="240" w:lineRule="auto"/>
               <w:jc w:val="center"/>
+              <w:rPr>
+                <w:rFonts w:ascii="Arial" w:eastAsia="Arial" w:hAnsi="Arial" w:cs="Arial"/>
+                <w:sz w:val="18"/>
+              </w:rPr>
             </w:pPr>
             <w:r>
               <w:rPr>
@@ -5214,12 +5085,6 @@
         </w:tc>
       </w:tr>
       <w:tr>
-        <w:tblPrEx>
-          <w:tblCellMar>
-            <w:top w:w="0" w:type="dxa"/>
-            <w:bottom w:w="0" w:type="dxa"/>
-          </w:tblCellMar>
-        </w:tblPrEx>
         <w:tc>
           <w:tcPr>
             <w:tcW w:w="655" w:type="dxa"/>
@@ -5324,6 +5189,10 @@
             <w:pPr>
               <w:spacing w:before="120" w:after="0" w:line="240" w:lineRule="auto"/>
               <w:jc w:val="center"/>
+              <w:rPr>
+                <w:rFonts w:ascii="Arial" w:eastAsia="Arial" w:hAnsi="Arial" w:cs="Arial"/>
+                <w:sz w:val="18"/>
+              </w:rPr>
             </w:pPr>
             <w:r>
               <w:rPr>
@@ -5353,6 +5222,10 @@
             <w:pPr>
               <w:spacing w:before="120" w:after="0" w:line="240" w:lineRule="auto"/>
               <w:jc w:val="center"/>
+              <w:rPr>
+                <w:rFonts w:ascii="Arial" w:eastAsia="Arial" w:hAnsi="Arial" w:cs="Arial"/>
+                <w:sz w:val="18"/>
+              </w:rPr>
             </w:pPr>
             <w:r>
               <w:rPr>
@@ -5382,12 +5255,14 @@
             <w:pPr>
               <w:spacing w:before="120" w:after="0" w:line="240" w:lineRule="auto"/>
               <w:rPr>
-                <w:rFonts w:ascii="Calibri" w:eastAsia="Calibri" w:hAnsi="Calibri" w:cs="Calibri"/>
-              </w:rPr>
-            </w:pPr>
-            <w:r>
-              <w:rPr>
-                <w:rFonts w:ascii="Calibri" w:eastAsia="Calibri" w:hAnsi="Calibri" w:cs="Calibri"/>
+                <w:rFonts w:ascii="Arial" w:eastAsia="Arial" w:hAnsi="Arial" w:cs="Arial"/>
+                <w:sz w:val="18"/>
+              </w:rPr>
+            </w:pPr>
+            <w:r>
+              <w:rPr>
+                <w:rFonts w:ascii="Arial" w:eastAsia="Arial" w:hAnsi="Arial" w:cs="Arial"/>
+                <w:sz w:val="18"/>
               </w:rPr>
               <w:t>Complete</w:t>
             </w:r>
@@ -5413,12 +5288,13 @@
               <w:spacing w:before="120" w:after="0" w:line="240" w:lineRule="auto"/>
               <w:jc w:val="center"/>
               <w:rPr>
-                <w:rFonts w:ascii="Calibri" w:eastAsia="Calibri" w:hAnsi="Calibri" w:cs="Calibri"/>
-              </w:rPr>
-            </w:pPr>
-            <w:r>
-              <w:rPr>
-                <w:rFonts w:ascii="Calibri" w:eastAsia="Calibri" w:hAnsi="Calibri" w:cs="Calibri"/>
+                <w:rFonts w:ascii="Arial" w:eastAsia="Arial" w:hAnsi="Arial" w:cs="Arial"/>
+                <w:sz w:val="18"/>
+              </w:rPr>
+            </w:pPr>
+            <w:r>
+              <w:rPr>
+                <w:rFonts w:ascii="Arial" w:eastAsia="Arial" w:hAnsi="Arial" w:cs="Arial"/>
                 <w:sz w:val="18"/>
               </w:rPr>
               <w:t>9/29/2014</w:t>
@@ -5427,12 +5303,6 @@
         </w:tc>
       </w:tr>
       <w:tr>
-        <w:tblPrEx>
-          <w:tblCellMar>
-            <w:top w:w="0" w:type="dxa"/>
-            <w:bottom w:w="0" w:type="dxa"/>
-          </w:tblCellMar>
-        </w:tblPrEx>
         <w:tc>
           <w:tcPr>
             <w:tcW w:w="655" w:type="dxa"/>
@@ -5518,114 +5388,124 @@
               <w:spacing w:before="120" w:after="0" w:line="240" w:lineRule="auto"/>
               <w:jc w:val="center"/>
             </w:pPr>
+            <w:r>
+              <w:rPr>
+                <w:rFonts w:ascii="Arial" w:eastAsia="Arial" w:hAnsi="Arial" w:cs="Arial"/>
+                <w:sz w:val="18"/>
+              </w:rPr>
+              <w:t>Lansdon</w:t>
+            </w:r>
+          </w:p>
+        </w:tc>
+        <w:tc>
+          <w:tcPr>
+            <w:tcW w:w="1126" w:type="dxa"/>
+            <w:tcBorders>
+              <w:top w:val="single" w:sz="6" w:space="0" w:color="000000"/>
+              <w:left w:val="single" w:sz="6" w:space="0" w:color="000000"/>
+              <w:bottom w:val="single" w:sz="6" w:space="0" w:color="000000"/>
+              <w:right w:val="single" w:sz="6" w:space="0" w:color="000000"/>
+            </w:tcBorders>
+            <w:shd w:val="clear" w:color="000000" w:fill="FFFFFF"/>
+            <w:tcMar>
+              <w:left w:w="114" w:type="dxa"/>
+              <w:right w:w="114" w:type="dxa"/>
+            </w:tcMar>
+          </w:tcPr>
+          <w:p>
+            <w:pPr>
+              <w:spacing w:before="120" w:after="0" w:line="240" w:lineRule="auto"/>
+              <w:jc w:val="center"/>
+              <w:rPr>
+                <w:rFonts w:ascii="Arial" w:eastAsia="Arial" w:hAnsi="Arial" w:cs="Arial"/>
+                <w:sz w:val="18"/>
+              </w:rPr>
+            </w:pPr>
+            <w:r>
+              <w:rPr>
+                <w:rFonts w:ascii="Arial" w:eastAsia="Arial" w:hAnsi="Arial" w:cs="Arial"/>
+                <w:sz w:val="18"/>
+              </w:rPr>
+              <w:t>9/28/2014</w:t>
+            </w:r>
+          </w:p>
+        </w:tc>
+        <w:tc>
+          <w:tcPr>
+            <w:tcW w:w="1214" w:type="dxa"/>
+            <w:tcBorders>
+              <w:top w:val="single" w:sz="6" w:space="0" w:color="000000"/>
+              <w:left w:val="single" w:sz="6" w:space="0" w:color="000000"/>
+              <w:bottom w:val="single" w:sz="6" w:space="0" w:color="000000"/>
+              <w:right w:val="single" w:sz="6" w:space="0" w:color="000000"/>
+            </w:tcBorders>
+            <w:shd w:val="clear" w:color="000000" w:fill="FFFFFF"/>
+            <w:tcMar>
+              <w:left w:w="114" w:type="dxa"/>
+              <w:right w:w="114" w:type="dxa"/>
+            </w:tcMar>
+          </w:tcPr>
+          <w:p>
+            <w:pPr>
+              <w:spacing w:before="120" w:after="0" w:line="240" w:lineRule="auto"/>
+              <w:jc w:val="center"/>
+              <w:rPr>
+                <w:rFonts w:ascii="Arial" w:eastAsia="Arial" w:hAnsi="Arial" w:cs="Arial"/>
+                <w:sz w:val="18"/>
+              </w:rPr>
+            </w:pPr>
+            <w:r>
+              <w:rPr>
+                <w:rFonts w:ascii="Arial" w:eastAsia="Arial" w:hAnsi="Arial" w:cs="Arial"/>
+                <w:sz w:val="18"/>
+              </w:rPr>
+              <w:t>9/29/2014</w:t>
+            </w:r>
+          </w:p>
+        </w:tc>
+        <w:tc>
+          <w:tcPr>
+            <w:tcW w:w="1440" w:type="dxa"/>
+            <w:tcBorders>
+              <w:top w:val="single" w:sz="6" w:space="0" w:color="000000"/>
+              <w:left w:val="single" w:sz="6" w:space="0" w:color="000000"/>
+              <w:bottom w:val="single" w:sz="6" w:space="0" w:color="000000"/>
+              <w:right w:val="single" w:sz="6" w:space="0" w:color="000000"/>
+            </w:tcBorders>
+            <w:shd w:val="clear" w:color="000000" w:fill="FFFFFF"/>
+            <w:tcMar>
+              <w:left w:w="114" w:type="dxa"/>
+              <w:right w:w="114" w:type="dxa"/>
+            </w:tcMar>
+          </w:tcPr>
+          <w:p>
+            <w:pPr>
+              <w:spacing w:before="120" w:after="0" w:line="240" w:lineRule="auto"/>
+              <w:rPr>
+                <w:rFonts w:ascii="Arial" w:eastAsia="Arial" w:hAnsi="Arial" w:cs="Arial"/>
+                <w:sz w:val="18"/>
+              </w:rPr>
+            </w:pPr>
+            <w:r>
+              <w:rPr>
+                <w:rFonts w:ascii="Arial" w:eastAsia="Arial" w:hAnsi="Arial" w:cs="Arial"/>
+                <w:sz w:val="18"/>
+              </w:rPr>
+              <w:t xml:space="preserve">Complete, waiting for </w:t>
+            </w:r>
             <w:proofErr w:type="spellStart"/>
             <w:r>
               <w:rPr>
                 <w:rFonts w:ascii="Arial" w:eastAsia="Arial" w:hAnsi="Arial" w:cs="Arial"/>
                 <w:sz w:val="18"/>
               </w:rPr>
-              <w:t>Lansdon</w:t>
+              <w:t>dropbox</w:t>
             </w:r>
             <w:proofErr w:type="spellEnd"/>
           </w:p>
         </w:tc>
         <w:tc>
           <w:tcPr>
-            <w:tcW w:w="1126" w:type="dxa"/>
-            <w:tcBorders>
-              <w:top w:val="single" w:sz="6" w:space="0" w:color="000000"/>
-              <w:left w:val="single" w:sz="6" w:space="0" w:color="000000"/>
-              <w:bottom w:val="single" w:sz="6" w:space="0" w:color="000000"/>
-              <w:right w:val="single" w:sz="6" w:space="0" w:color="000000"/>
-            </w:tcBorders>
-            <w:shd w:val="clear" w:color="000000" w:fill="FFFFFF"/>
-            <w:tcMar>
-              <w:left w:w="114" w:type="dxa"/>
-              <w:right w:w="114" w:type="dxa"/>
-            </w:tcMar>
-          </w:tcPr>
-          <w:p>
-            <w:pPr>
-              <w:spacing w:before="120" w:after="0" w:line="240" w:lineRule="auto"/>
-              <w:jc w:val="center"/>
-            </w:pPr>
-            <w:r>
-              <w:rPr>
-                <w:rFonts w:ascii="Arial" w:eastAsia="Arial" w:hAnsi="Arial" w:cs="Arial"/>
-                <w:sz w:val="18"/>
-              </w:rPr>
-              <w:t>9/28/2014</w:t>
-            </w:r>
-          </w:p>
-        </w:tc>
-        <w:tc>
-          <w:tcPr>
-            <w:tcW w:w="1214" w:type="dxa"/>
-            <w:tcBorders>
-              <w:top w:val="single" w:sz="6" w:space="0" w:color="000000"/>
-              <w:left w:val="single" w:sz="6" w:space="0" w:color="000000"/>
-              <w:bottom w:val="single" w:sz="6" w:space="0" w:color="000000"/>
-              <w:right w:val="single" w:sz="6" w:space="0" w:color="000000"/>
-            </w:tcBorders>
-            <w:shd w:val="clear" w:color="000000" w:fill="FFFFFF"/>
-            <w:tcMar>
-              <w:left w:w="114" w:type="dxa"/>
-              <w:right w:w="114" w:type="dxa"/>
-            </w:tcMar>
-          </w:tcPr>
-          <w:p>
-            <w:pPr>
-              <w:spacing w:before="120" w:after="0" w:line="240" w:lineRule="auto"/>
-              <w:jc w:val="center"/>
-            </w:pPr>
-            <w:r>
-              <w:rPr>
-                <w:rFonts w:ascii="Arial" w:eastAsia="Arial" w:hAnsi="Arial" w:cs="Arial"/>
-                <w:sz w:val="18"/>
-              </w:rPr>
-              <w:t>9/29/2014</w:t>
-            </w:r>
-          </w:p>
-        </w:tc>
-        <w:tc>
-          <w:tcPr>
-            <w:tcW w:w="1440" w:type="dxa"/>
-            <w:tcBorders>
-              <w:top w:val="single" w:sz="6" w:space="0" w:color="000000"/>
-              <w:left w:val="single" w:sz="6" w:space="0" w:color="000000"/>
-              <w:bottom w:val="single" w:sz="6" w:space="0" w:color="000000"/>
-              <w:right w:val="single" w:sz="6" w:space="0" w:color="000000"/>
-            </w:tcBorders>
-            <w:shd w:val="clear" w:color="000000" w:fill="FFFFFF"/>
-            <w:tcMar>
-              <w:left w:w="114" w:type="dxa"/>
-              <w:right w:w="114" w:type="dxa"/>
-            </w:tcMar>
-          </w:tcPr>
-          <w:p>
-            <w:pPr>
-              <w:spacing w:before="120" w:after="0" w:line="240" w:lineRule="auto"/>
-            </w:pPr>
-            <w:r>
-              <w:rPr>
-                <w:rFonts w:ascii="Arial" w:eastAsia="Arial" w:hAnsi="Arial" w:cs="Arial"/>
-                <w:sz w:val="18"/>
-              </w:rPr>
-              <w:t xml:space="preserve">Complete, waiting for </w:t>
-            </w:r>
-            <w:proofErr w:type="spellStart"/>
-            <w:r>
-              <w:rPr>
-                <w:rFonts w:ascii="Arial" w:eastAsia="Arial" w:hAnsi="Arial" w:cs="Arial"/>
-                <w:sz w:val="18"/>
-              </w:rPr>
-              <w:t>dropbox</w:t>
-            </w:r>
-            <w:proofErr w:type="spellEnd"/>
-          </w:p>
-        </w:tc>
-        <w:tc>
-          <w:tcPr>
             <w:tcW w:w="1105" w:type="dxa"/>
             <w:tcBorders>
               <w:top w:val="single" w:sz="6" w:space="0" w:color="000000"/>
@@ -5644,19 +5524,14 @@
               <w:spacing w:before="120" w:after="0" w:line="240" w:lineRule="auto"/>
               <w:jc w:val="center"/>
               <w:rPr>
-                <w:rFonts w:ascii="Calibri" w:eastAsia="Calibri" w:hAnsi="Calibri" w:cs="Calibri"/>
+                <w:rFonts w:ascii="Arial" w:eastAsia="Arial" w:hAnsi="Arial" w:cs="Arial"/>
+                <w:sz w:val="18"/>
               </w:rPr>
             </w:pPr>
           </w:p>
         </w:tc>
       </w:tr>
       <w:tr>
-        <w:tblPrEx>
-          <w:tblCellMar>
-            <w:top w:w="0" w:type="dxa"/>
-            <w:bottom w:w="0" w:type="dxa"/>
-          </w:tblCellMar>
-        </w:tblPrEx>
         <w:tc>
           <w:tcPr>
             <w:tcW w:w="655" w:type="dxa"/>
@@ -5761,6 +5636,10 @@
             <w:pPr>
               <w:spacing w:before="120" w:after="0" w:line="240" w:lineRule="auto"/>
               <w:jc w:val="center"/>
+              <w:rPr>
+                <w:rFonts w:ascii="Arial" w:eastAsia="Arial" w:hAnsi="Arial" w:cs="Arial"/>
+                <w:sz w:val="18"/>
+              </w:rPr>
             </w:pPr>
             <w:r>
               <w:rPr>
@@ -5790,6 +5669,10 @@
             <w:pPr>
               <w:spacing w:before="120" w:after="0" w:line="240" w:lineRule="auto"/>
               <w:jc w:val="center"/>
+              <w:rPr>
+                <w:rFonts w:ascii="Arial" w:eastAsia="Arial" w:hAnsi="Arial" w:cs="Arial"/>
+                <w:sz w:val="18"/>
+              </w:rPr>
             </w:pPr>
             <w:r>
               <w:rPr>
@@ -5819,12 +5702,14 @@
             <w:pPr>
               <w:spacing w:before="120" w:after="0" w:line="240" w:lineRule="auto"/>
               <w:rPr>
-                <w:rFonts w:ascii="Calibri" w:eastAsia="Calibri" w:hAnsi="Calibri" w:cs="Calibri"/>
-              </w:rPr>
-            </w:pPr>
-            <w:r>
-              <w:rPr>
-                <w:rFonts w:ascii="Calibri" w:eastAsia="Calibri" w:hAnsi="Calibri" w:cs="Calibri"/>
+                <w:rFonts w:ascii="Arial" w:eastAsia="Arial" w:hAnsi="Arial" w:cs="Arial"/>
+                <w:sz w:val="18"/>
+              </w:rPr>
+            </w:pPr>
+            <w:r>
+              <w:rPr>
+                <w:rFonts w:ascii="Arial" w:eastAsia="Arial" w:hAnsi="Arial" w:cs="Arial"/>
+                <w:sz w:val="18"/>
               </w:rPr>
               <w:t>Complete</w:t>
             </w:r>
@@ -5850,27 +5735,707 @@
               <w:spacing w:before="120" w:after="0" w:line="240" w:lineRule="auto"/>
               <w:jc w:val="center"/>
               <w:rPr>
-                <w:rFonts w:ascii="Calibri" w:eastAsia="Calibri" w:hAnsi="Calibri" w:cs="Calibri"/>
-              </w:rPr>
-            </w:pPr>
-            <w:r>
-              <w:rPr>
-                <w:rFonts w:ascii="Calibri" w:eastAsia="Calibri" w:hAnsi="Calibri" w:cs="Calibri"/>
+                <w:rFonts w:ascii="Arial" w:eastAsia="Arial" w:hAnsi="Arial" w:cs="Arial"/>
+                <w:sz w:val="18"/>
+              </w:rPr>
+            </w:pPr>
+            <w:r>
+              <w:rPr>
+                <w:rFonts w:ascii="Arial" w:eastAsia="Arial" w:hAnsi="Arial" w:cs="Arial"/>
+                <w:sz w:val="18"/>
               </w:rPr>
               <w:t>9/29/2014</w:t>
             </w:r>
+          </w:p>
+        </w:tc>
+      </w:tr>
+      <w:tr>
+        <w:tc>
+          <w:tcPr>
+            <w:tcW w:w="655" w:type="dxa"/>
+            <w:tcBorders>
+              <w:top w:val="single" w:sz="6" w:space="0" w:color="000000"/>
+              <w:left w:val="single" w:sz="6" w:space="0" w:color="000000"/>
+              <w:bottom w:val="single" w:sz="6" w:space="0" w:color="000000"/>
+              <w:right w:val="single" w:sz="6" w:space="0" w:color="000000"/>
+            </w:tcBorders>
+            <w:shd w:val="clear" w:color="000000" w:fill="FFFFFF"/>
+            <w:tcMar>
+              <w:left w:w="114" w:type="dxa"/>
+              <w:right w:w="114" w:type="dxa"/>
+            </w:tcMar>
+          </w:tcPr>
+          <w:p>
+            <w:pPr>
+              <w:spacing w:before="120" w:after="0" w:line="240" w:lineRule="auto"/>
+            </w:pPr>
+            <w:r>
+              <w:rPr>
+                <w:rFonts w:ascii="Arial" w:eastAsia="Arial" w:hAnsi="Arial" w:cs="Arial"/>
+                <w:sz w:val="18"/>
+              </w:rPr>
+              <w:t>27</w:t>
+            </w:r>
+          </w:p>
+        </w:tc>
+        <w:tc>
+          <w:tcPr>
+            <w:tcW w:w="2790" w:type="dxa"/>
+            <w:tcBorders>
+              <w:top w:val="single" w:sz="6" w:space="0" w:color="000000"/>
+              <w:left w:val="single" w:sz="6" w:space="0" w:color="000000"/>
+              <w:bottom w:val="single" w:sz="6" w:space="0" w:color="000000"/>
+              <w:right w:val="single" w:sz="6" w:space="0" w:color="000000"/>
+            </w:tcBorders>
+            <w:shd w:val="clear" w:color="000000" w:fill="FFFFFF"/>
+            <w:tcMar>
+              <w:left w:w="114" w:type="dxa"/>
+              <w:right w:w="114" w:type="dxa"/>
+            </w:tcMar>
+          </w:tcPr>
+          <w:p>
+            <w:pPr>
+              <w:spacing w:before="120" w:after="0" w:line="240" w:lineRule="auto"/>
+            </w:pPr>
+            <w:r>
+              <w:rPr>
+                <w:rFonts w:ascii="Arial" w:eastAsia="Arial" w:hAnsi="Arial" w:cs="Arial"/>
+                <w:sz w:val="18"/>
+              </w:rPr>
+              <w:t>Jason S’s peer review, individual submission</w:t>
+            </w:r>
+          </w:p>
+        </w:tc>
+        <w:tc>
+          <w:tcPr>
+            <w:tcW w:w="1260" w:type="dxa"/>
+            <w:tcBorders>
+              <w:top w:val="single" w:sz="6" w:space="0" w:color="000000"/>
+              <w:left w:val="single" w:sz="6" w:space="0" w:color="000000"/>
+              <w:bottom w:val="single" w:sz="6" w:space="0" w:color="000000"/>
+              <w:right w:val="single" w:sz="6" w:space="0" w:color="000000"/>
+            </w:tcBorders>
+            <w:shd w:val="clear" w:color="000000" w:fill="FFFFFF"/>
+            <w:tcMar>
+              <w:left w:w="114" w:type="dxa"/>
+              <w:right w:w="114" w:type="dxa"/>
+            </w:tcMar>
+          </w:tcPr>
+          <w:p>
+            <w:pPr>
+              <w:spacing w:before="120" w:after="0" w:line="240" w:lineRule="auto"/>
+              <w:jc w:val="center"/>
+            </w:pPr>
+            <w:r>
+              <w:rPr>
+                <w:rFonts w:ascii="Arial" w:eastAsia="Arial" w:hAnsi="Arial" w:cs="Arial"/>
+                <w:sz w:val="18"/>
+              </w:rPr>
+              <w:t>Jason S</w:t>
+            </w:r>
+          </w:p>
+        </w:tc>
+        <w:tc>
+          <w:tcPr>
+            <w:tcW w:w="1126" w:type="dxa"/>
+            <w:tcBorders>
+              <w:top w:val="single" w:sz="6" w:space="0" w:color="000000"/>
+              <w:left w:val="single" w:sz="6" w:space="0" w:color="000000"/>
+              <w:bottom w:val="single" w:sz="6" w:space="0" w:color="000000"/>
+              <w:right w:val="single" w:sz="6" w:space="0" w:color="000000"/>
+            </w:tcBorders>
+            <w:shd w:val="clear" w:color="000000" w:fill="FFFFFF"/>
+            <w:tcMar>
+              <w:left w:w="114" w:type="dxa"/>
+              <w:right w:w="114" w:type="dxa"/>
+            </w:tcMar>
+          </w:tcPr>
+          <w:p>
+            <w:pPr>
+              <w:spacing w:before="120" w:after="0" w:line="240" w:lineRule="auto"/>
+              <w:jc w:val="center"/>
+            </w:pPr>
+            <w:r>
+              <w:rPr>
+                <w:rFonts w:ascii="Arial" w:eastAsia="Arial" w:hAnsi="Arial" w:cs="Arial"/>
+                <w:sz w:val="18"/>
+              </w:rPr>
+              <w:t>9/28/2014</w:t>
+            </w:r>
+          </w:p>
+        </w:tc>
+        <w:tc>
+          <w:tcPr>
+            <w:tcW w:w="1214" w:type="dxa"/>
+            <w:tcBorders>
+              <w:top w:val="single" w:sz="6" w:space="0" w:color="000000"/>
+              <w:left w:val="single" w:sz="6" w:space="0" w:color="000000"/>
+              <w:bottom w:val="single" w:sz="6" w:space="0" w:color="000000"/>
+              <w:right w:val="single" w:sz="6" w:space="0" w:color="000000"/>
+            </w:tcBorders>
+            <w:shd w:val="clear" w:color="000000" w:fill="FFFFFF"/>
+            <w:tcMar>
+              <w:left w:w="114" w:type="dxa"/>
+              <w:right w:w="114" w:type="dxa"/>
+            </w:tcMar>
+          </w:tcPr>
+          <w:p>
+            <w:pPr>
+              <w:spacing w:before="120" w:after="0" w:line="240" w:lineRule="auto"/>
+              <w:jc w:val="center"/>
+              <w:rPr>
+                <w:rFonts w:ascii="Arial" w:eastAsia="Arial" w:hAnsi="Arial" w:cs="Arial"/>
+                <w:sz w:val="18"/>
+              </w:rPr>
+            </w:pPr>
+            <w:r>
+              <w:rPr>
+                <w:rFonts w:ascii="Arial" w:eastAsia="Arial" w:hAnsi="Arial" w:cs="Arial"/>
+                <w:sz w:val="18"/>
+              </w:rPr>
+              <w:t>9/29/2014</w:t>
+            </w:r>
+          </w:p>
+        </w:tc>
+        <w:tc>
+          <w:tcPr>
+            <w:tcW w:w="1440" w:type="dxa"/>
+            <w:tcBorders>
+              <w:top w:val="single" w:sz="6" w:space="0" w:color="000000"/>
+              <w:left w:val="single" w:sz="6" w:space="0" w:color="000000"/>
+              <w:bottom w:val="single" w:sz="6" w:space="0" w:color="000000"/>
+              <w:right w:val="single" w:sz="6" w:space="0" w:color="000000"/>
+            </w:tcBorders>
+            <w:shd w:val="clear" w:color="000000" w:fill="FFFFFF"/>
+            <w:tcMar>
+              <w:left w:w="114" w:type="dxa"/>
+              <w:right w:w="114" w:type="dxa"/>
+            </w:tcMar>
+          </w:tcPr>
+          <w:p>
+            <w:pPr>
+              <w:spacing w:before="120" w:after="0" w:line="240" w:lineRule="auto"/>
+              <w:rPr>
+                <w:rFonts w:ascii="Arial" w:eastAsia="Arial" w:hAnsi="Arial" w:cs="Arial"/>
+                <w:sz w:val="18"/>
+              </w:rPr>
+            </w:pPr>
+            <w:r>
+              <w:rPr>
+                <w:rFonts w:ascii="Arial" w:eastAsia="Arial" w:hAnsi="Arial" w:cs="Arial"/>
+                <w:sz w:val="18"/>
+              </w:rPr>
+              <w:t>Completed</w:t>
+            </w:r>
+          </w:p>
+        </w:tc>
+        <w:tc>
+          <w:tcPr>
+            <w:tcW w:w="1105" w:type="dxa"/>
+            <w:tcBorders>
+              <w:top w:val="single" w:sz="6" w:space="0" w:color="000000"/>
+              <w:left w:val="single" w:sz="6" w:space="0" w:color="000000"/>
+              <w:bottom w:val="single" w:sz="6" w:space="0" w:color="000000"/>
+              <w:right w:val="single" w:sz="6" w:space="0" w:color="000000"/>
+            </w:tcBorders>
+            <w:shd w:val="clear" w:color="000000" w:fill="FFFFFF"/>
+            <w:tcMar>
+              <w:left w:w="114" w:type="dxa"/>
+              <w:right w:w="114" w:type="dxa"/>
+            </w:tcMar>
+          </w:tcPr>
+          <w:p>
+            <w:pPr>
+              <w:spacing w:before="120" w:after="0" w:line="240" w:lineRule="auto"/>
+              <w:jc w:val="center"/>
+              <w:rPr>
+                <w:rFonts w:ascii="Arial" w:eastAsia="Arial" w:hAnsi="Arial" w:cs="Arial"/>
+                <w:sz w:val="18"/>
+              </w:rPr>
+            </w:pPr>
+            <w:r>
+              <w:rPr>
+                <w:rFonts w:ascii="Arial" w:eastAsia="Arial" w:hAnsi="Arial" w:cs="Arial"/>
+                <w:sz w:val="18"/>
+              </w:rPr>
+              <w:t>9/29/2014</w:t>
+            </w:r>
+          </w:p>
+        </w:tc>
+      </w:tr>
+      <w:tr>
+        <w:tc>
+          <w:tcPr>
+            <w:tcW w:w="655" w:type="dxa"/>
+            <w:tcBorders>
+              <w:top w:val="single" w:sz="6" w:space="0" w:color="000000"/>
+              <w:left w:val="single" w:sz="6" w:space="0" w:color="000000"/>
+              <w:bottom w:val="single" w:sz="6" w:space="0" w:color="000000"/>
+              <w:right w:val="single" w:sz="6" w:space="0" w:color="000000"/>
+            </w:tcBorders>
+            <w:shd w:val="clear" w:color="000000" w:fill="FFFFFF"/>
+            <w:tcMar>
+              <w:left w:w="114" w:type="dxa"/>
+              <w:right w:w="114" w:type="dxa"/>
+            </w:tcMar>
+          </w:tcPr>
+          <w:p>
+            <w:pPr>
+              <w:spacing w:before="120" w:after="0" w:line="240" w:lineRule="auto"/>
+            </w:pPr>
+            <w:r>
+              <w:rPr>
+                <w:rFonts w:ascii="Arial" w:eastAsia="Arial" w:hAnsi="Arial" w:cs="Arial"/>
+                <w:sz w:val="18"/>
+              </w:rPr>
+              <w:t>28</w:t>
+            </w:r>
+          </w:p>
+        </w:tc>
+        <w:tc>
+          <w:tcPr>
+            <w:tcW w:w="2790" w:type="dxa"/>
+            <w:tcBorders>
+              <w:top w:val="single" w:sz="6" w:space="0" w:color="000000"/>
+              <w:left w:val="single" w:sz="6" w:space="0" w:color="000000"/>
+              <w:bottom w:val="single" w:sz="6" w:space="0" w:color="000000"/>
+              <w:right w:val="single" w:sz="6" w:space="0" w:color="000000"/>
+            </w:tcBorders>
+            <w:shd w:val="clear" w:color="000000" w:fill="FFFFFF"/>
+            <w:tcMar>
+              <w:left w:w="114" w:type="dxa"/>
+              <w:right w:w="114" w:type="dxa"/>
+            </w:tcMar>
+          </w:tcPr>
+          <w:p>
+            <w:pPr>
+              <w:spacing w:before="120" w:after="0" w:line="240" w:lineRule="auto"/>
+            </w:pPr>
+            <w:r>
+              <w:rPr>
+                <w:rFonts w:ascii="Arial" w:eastAsia="Arial" w:hAnsi="Arial" w:cs="Arial"/>
+                <w:sz w:val="18"/>
+              </w:rPr>
+              <w:t xml:space="preserve">Lansdon to enter bugs into </w:t>
+            </w:r>
+            <w:proofErr w:type="spellStart"/>
+            <w:r>
+              <w:rPr>
+                <w:rFonts w:ascii="Arial" w:eastAsia="Arial" w:hAnsi="Arial" w:cs="Arial"/>
+                <w:sz w:val="18"/>
+              </w:rPr>
+              <w:t>bugzilla</w:t>
+            </w:r>
+            <w:proofErr w:type="spellEnd"/>
+            <w:r>
+              <w:rPr>
+                <w:rFonts w:ascii="Arial" w:eastAsia="Arial" w:hAnsi="Arial" w:cs="Arial"/>
+                <w:sz w:val="18"/>
+              </w:rPr>
+              <w:t>.  See items 2,6,11,and 15 of this (MAIL)</w:t>
+            </w:r>
+          </w:p>
+        </w:tc>
+        <w:tc>
+          <w:tcPr>
+            <w:tcW w:w="1260" w:type="dxa"/>
+            <w:tcBorders>
+              <w:top w:val="single" w:sz="6" w:space="0" w:color="000000"/>
+              <w:left w:val="single" w:sz="6" w:space="0" w:color="000000"/>
+              <w:bottom w:val="single" w:sz="6" w:space="0" w:color="000000"/>
+              <w:right w:val="single" w:sz="6" w:space="0" w:color="000000"/>
+            </w:tcBorders>
+            <w:shd w:val="clear" w:color="000000" w:fill="FFFFFF"/>
+            <w:tcMar>
+              <w:left w:w="114" w:type="dxa"/>
+              <w:right w:w="114" w:type="dxa"/>
+            </w:tcMar>
+          </w:tcPr>
+          <w:p>
+            <w:pPr>
+              <w:spacing w:before="120" w:after="0" w:line="240" w:lineRule="auto"/>
+              <w:jc w:val="center"/>
+            </w:pPr>
+            <w:r>
+              <w:rPr>
+                <w:rFonts w:ascii="Arial" w:eastAsia="Arial" w:hAnsi="Arial" w:cs="Arial"/>
+                <w:sz w:val="18"/>
+              </w:rPr>
+              <w:t>Lansdon</w:t>
+            </w:r>
+          </w:p>
+        </w:tc>
+        <w:tc>
+          <w:tcPr>
+            <w:tcW w:w="1126" w:type="dxa"/>
+            <w:tcBorders>
+              <w:top w:val="single" w:sz="6" w:space="0" w:color="000000"/>
+              <w:left w:val="single" w:sz="6" w:space="0" w:color="000000"/>
+              <w:bottom w:val="single" w:sz="6" w:space="0" w:color="000000"/>
+              <w:right w:val="single" w:sz="6" w:space="0" w:color="000000"/>
+            </w:tcBorders>
+            <w:shd w:val="clear" w:color="000000" w:fill="FFFFFF"/>
+            <w:tcMar>
+              <w:left w:w="114" w:type="dxa"/>
+              <w:right w:w="114" w:type="dxa"/>
+            </w:tcMar>
+          </w:tcPr>
+          <w:p>
+            <w:pPr>
+              <w:spacing w:before="120" w:after="0" w:line="240" w:lineRule="auto"/>
+              <w:jc w:val="center"/>
+              <w:rPr>
+                <w:rFonts w:ascii="Arial" w:eastAsia="Arial" w:hAnsi="Arial" w:cs="Arial"/>
+                <w:sz w:val="18"/>
+              </w:rPr>
+            </w:pPr>
+            <w:r>
+              <w:rPr>
+                <w:rFonts w:ascii="Arial" w:eastAsia="Arial" w:hAnsi="Arial" w:cs="Arial"/>
+                <w:sz w:val="18"/>
+              </w:rPr>
+              <w:t>9/28/2014</w:t>
+            </w:r>
+          </w:p>
+        </w:tc>
+        <w:tc>
+          <w:tcPr>
+            <w:tcW w:w="1214" w:type="dxa"/>
+            <w:tcBorders>
+              <w:top w:val="single" w:sz="6" w:space="0" w:color="000000"/>
+              <w:left w:val="single" w:sz="6" w:space="0" w:color="000000"/>
+              <w:bottom w:val="single" w:sz="6" w:space="0" w:color="000000"/>
+              <w:right w:val="single" w:sz="6" w:space="0" w:color="000000"/>
+            </w:tcBorders>
+            <w:shd w:val="clear" w:color="000000" w:fill="FFFFFF"/>
+            <w:tcMar>
+              <w:left w:w="114" w:type="dxa"/>
+              <w:right w:w="114" w:type="dxa"/>
+            </w:tcMar>
+          </w:tcPr>
+          <w:p>
+            <w:pPr>
+              <w:spacing w:before="120" w:after="0" w:line="240" w:lineRule="auto"/>
+              <w:jc w:val="center"/>
+              <w:rPr>
+                <w:rFonts w:ascii="Arial" w:eastAsia="Arial" w:hAnsi="Arial" w:cs="Arial"/>
+                <w:sz w:val="18"/>
+              </w:rPr>
+            </w:pPr>
+            <w:r>
+              <w:rPr>
+                <w:rFonts w:ascii="Arial" w:eastAsia="Arial" w:hAnsi="Arial" w:cs="Arial"/>
+                <w:sz w:val="18"/>
+              </w:rPr>
+              <w:t>9/29/2014</w:t>
+            </w:r>
+          </w:p>
+        </w:tc>
+        <w:tc>
+          <w:tcPr>
+            <w:tcW w:w="1440" w:type="dxa"/>
+            <w:tcBorders>
+              <w:top w:val="single" w:sz="6" w:space="0" w:color="000000"/>
+              <w:left w:val="single" w:sz="6" w:space="0" w:color="000000"/>
+              <w:bottom w:val="single" w:sz="6" w:space="0" w:color="000000"/>
+              <w:right w:val="single" w:sz="6" w:space="0" w:color="000000"/>
+            </w:tcBorders>
+            <w:shd w:val="clear" w:color="000000" w:fill="FFFFFF"/>
+            <w:tcMar>
+              <w:left w:w="114" w:type="dxa"/>
+              <w:right w:w="114" w:type="dxa"/>
+            </w:tcMar>
+          </w:tcPr>
+          <w:p>
+            <w:pPr>
+              <w:spacing w:before="120" w:after="0" w:line="240" w:lineRule="auto"/>
+              <w:rPr>
+                <w:rFonts w:ascii="Arial" w:eastAsia="Arial" w:hAnsi="Arial" w:cs="Arial"/>
+                <w:sz w:val="18"/>
+              </w:rPr>
+            </w:pPr>
+            <w:r>
+              <w:rPr>
+                <w:rFonts w:ascii="Arial" w:eastAsia="Arial" w:hAnsi="Arial" w:cs="Arial"/>
+                <w:sz w:val="18"/>
+              </w:rPr>
+              <w:t>Complete</w:t>
+            </w:r>
+          </w:p>
+        </w:tc>
+        <w:tc>
+          <w:tcPr>
+            <w:tcW w:w="1105" w:type="dxa"/>
+            <w:tcBorders>
+              <w:top w:val="single" w:sz="6" w:space="0" w:color="000000"/>
+              <w:left w:val="single" w:sz="6" w:space="0" w:color="000000"/>
+              <w:bottom w:val="single" w:sz="6" w:space="0" w:color="000000"/>
+              <w:right w:val="single" w:sz="6" w:space="0" w:color="000000"/>
+            </w:tcBorders>
+            <w:shd w:val="clear" w:color="000000" w:fill="FFFFFF"/>
+            <w:tcMar>
+              <w:left w:w="114" w:type="dxa"/>
+              <w:right w:w="114" w:type="dxa"/>
+            </w:tcMar>
+          </w:tcPr>
+          <w:p>
+            <w:pPr>
+              <w:spacing w:before="120" w:after="0" w:line="240" w:lineRule="auto"/>
+              <w:jc w:val="center"/>
+              <w:rPr>
+                <w:rFonts w:ascii="Arial" w:eastAsia="Arial" w:hAnsi="Arial" w:cs="Arial"/>
+                <w:sz w:val="18"/>
+              </w:rPr>
+            </w:pPr>
+            <w:r>
+              <w:rPr>
+                <w:rFonts w:ascii="Arial" w:eastAsia="Arial" w:hAnsi="Arial" w:cs="Arial"/>
+                <w:sz w:val="18"/>
+              </w:rPr>
+              <w:t>9/28/2014</w:t>
+            </w:r>
+          </w:p>
+        </w:tc>
+      </w:tr>
+      <w:tr>
+        <w:tc>
+          <w:tcPr>
+            <w:tcW w:w="655" w:type="dxa"/>
+            <w:tcBorders>
+              <w:top w:val="single" w:sz="6" w:space="0" w:color="000000"/>
+              <w:left w:val="single" w:sz="6" w:space="0" w:color="000000"/>
+              <w:bottom w:val="single" w:sz="6" w:space="0" w:color="000000"/>
+              <w:right w:val="single" w:sz="6" w:space="0" w:color="000000"/>
+            </w:tcBorders>
+            <w:shd w:val="clear" w:color="000000" w:fill="FFFFFF"/>
+            <w:tcMar>
+              <w:left w:w="114" w:type="dxa"/>
+              <w:right w:w="114" w:type="dxa"/>
+            </w:tcMar>
+          </w:tcPr>
+          <w:p>
+            <w:pPr>
+              <w:spacing w:before="120" w:after="0" w:line="240" w:lineRule="auto"/>
+            </w:pPr>
+            <w:r>
+              <w:rPr>
+                <w:rFonts w:ascii="Arial" w:eastAsia="Arial" w:hAnsi="Arial" w:cs="Arial"/>
+                <w:sz w:val="18"/>
+              </w:rPr>
+              <w:t>29</w:t>
+            </w:r>
+          </w:p>
+        </w:tc>
+        <w:tc>
+          <w:tcPr>
+            <w:tcW w:w="2790" w:type="dxa"/>
+            <w:tcBorders>
+              <w:top w:val="single" w:sz="6" w:space="0" w:color="000000"/>
+              <w:left w:val="single" w:sz="6" w:space="0" w:color="000000"/>
+              <w:bottom w:val="single" w:sz="6" w:space="0" w:color="000000"/>
+              <w:right w:val="single" w:sz="6" w:space="0" w:color="000000"/>
+            </w:tcBorders>
+            <w:shd w:val="clear" w:color="000000" w:fill="FFFFFF"/>
+            <w:tcMar>
+              <w:left w:w="114" w:type="dxa"/>
+              <w:right w:w="114" w:type="dxa"/>
+            </w:tcMar>
+          </w:tcPr>
+          <w:p>
+            <w:pPr>
+              <w:spacing w:before="120" w:after="0" w:line="240" w:lineRule="auto"/>
+            </w:pPr>
+            <w:r>
+              <w:rPr>
+                <w:rFonts w:ascii="Arial" w:eastAsia="Arial" w:hAnsi="Arial" w:cs="Arial"/>
+                <w:sz w:val="18"/>
+              </w:rPr>
+              <w:t xml:space="preserve">Ryan to enter bugs into </w:t>
+            </w:r>
+            <w:proofErr w:type="spellStart"/>
+            <w:r>
+              <w:rPr>
+                <w:rFonts w:ascii="Arial" w:eastAsia="Arial" w:hAnsi="Arial" w:cs="Arial"/>
+                <w:sz w:val="18"/>
+              </w:rPr>
+              <w:lastRenderedPageBreak/>
+              <w:t>bugzilla</w:t>
+            </w:r>
+            <w:proofErr w:type="spellEnd"/>
+            <w:r>
+              <w:rPr>
+                <w:rFonts w:ascii="Arial" w:eastAsia="Arial" w:hAnsi="Arial" w:cs="Arial"/>
+                <w:sz w:val="18"/>
+              </w:rPr>
+              <w:t>.  See items 3,7,12, and 16 of this (MAIL)</w:t>
+            </w:r>
+          </w:p>
+        </w:tc>
+        <w:tc>
+          <w:tcPr>
+            <w:tcW w:w="1260" w:type="dxa"/>
+            <w:tcBorders>
+              <w:top w:val="single" w:sz="6" w:space="0" w:color="000000"/>
+              <w:left w:val="single" w:sz="6" w:space="0" w:color="000000"/>
+              <w:bottom w:val="single" w:sz="6" w:space="0" w:color="000000"/>
+              <w:right w:val="single" w:sz="6" w:space="0" w:color="000000"/>
+            </w:tcBorders>
+            <w:shd w:val="clear" w:color="000000" w:fill="FFFFFF"/>
+            <w:tcMar>
+              <w:left w:w="114" w:type="dxa"/>
+              <w:right w:w="114" w:type="dxa"/>
+            </w:tcMar>
+          </w:tcPr>
+          <w:p>
+            <w:pPr>
+              <w:spacing w:before="120" w:after="0" w:line="240" w:lineRule="auto"/>
+              <w:jc w:val="center"/>
+            </w:pPr>
             <w:bookmarkStart w:id="0" w:name="_GoBack"/>
             <w:bookmarkEnd w:id="0"/>
+            <w:r>
+              <w:rPr>
+                <w:rFonts w:ascii="Arial" w:eastAsia="Arial" w:hAnsi="Arial" w:cs="Arial"/>
+                <w:sz w:val="18"/>
+              </w:rPr>
+              <w:lastRenderedPageBreak/>
+              <w:t>Ryan</w:t>
+            </w:r>
+          </w:p>
+        </w:tc>
+        <w:tc>
+          <w:tcPr>
+            <w:tcW w:w="1126" w:type="dxa"/>
+            <w:tcBorders>
+              <w:top w:val="single" w:sz="6" w:space="0" w:color="000000"/>
+              <w:left w:val="single" w:sz="6" w:space="0" w:color="000000"/>
+              <w:bottom w:val="single" w:sz="6" w:space="0" w:color="000000"/>
+              <w:right w:val="single" w:sz="6" w:space="0" w:color="000000"/>
+            </w:tcBorders>
+            <w:shd w:val="clear" w:color="000000" w:fill="FFFFFF"/>
+            <w:tcMar>
+              <w:left w:w="114" w:type="dxa"/>
+              <w:right w:w="114" w:type="dxa"/>
+            </w:tcMar>
+          </w:tcPr>
+          <w:p>
+            <w:pPr>
+              <w:spacing w:before="120" w:after="0" w:line="240" w:lineRule="auto"/>
+              <w:jc w:val="center"/>
+              <w:rPr>
+                <w:rFonts w:ascii="Arial" w:eastAsia="Arial" w:hAnsi="Arial" w:cs="Arial"/>
+                <w:sz w:val="18"/>
+              </w:rPr>
+            </w:pPr>
+            <w:r>
+              <w:rPr>
+                <w:rFonts w:ascii="Arial" w:eastAsia="Arial" w:hAnsi="Arial" w:cs="Arial"/>
+                <w:sz w:val="18"/>
+              </w:rPr>
+              <w:t>9/28/2014</w:t>
+            </w:r>
+          </w:p>
+        </w:tc>
+        <w:tc>
+          <w:tcPr>
+            <w:tcW w:w="1214" w:type="dxa"/>
+            <w:tcBorders>
+              <w:top w:val="single" w:sz="6" w:space="0" w:color="000000"/>
+              <w:left w:val="single" w:sz="6" w:space="0" w:color="000000"/>
+              <w:bottom w:val="single" w:sz="6" w:space="0" w:color="000000"/>
+              <w:right w:val="single" w:sz="6" w:space="0" w:color="000000"/>
+            </w:tcBorders>
+            <w:shd w:val="clear" w:color="000000" w:fill="FFFFFF"/>
+            <w:tcMar>
+              <w:left w:w="114" w:type="dxa"/>
+              <w:right w:w="114" w:type="dxa"/>
+            </w:tcMar>
+          </w:tcPr>
+          <w:p>
+            <w:pPr>
+              <w:spacing w:before="120" w:after="0" w:line="240" w:lineRule="auto"/>
+              <w:jc w:val="center"/>
+              <w:rPr>
+                <w:rFonts w:ascii="Arial" w:eastAsia="Arial" w:hAnsi="Arial" w:cs="Arial"/>
+                <w:sz w:val="18"/>
+              </w:rPr>
+            </w:pPr>
+            <w:r>
+              <w:rPr>
+                <w:rFonts w:ascii="Arial" w:eastAsia="Arial" w:hAnsi="Arial" w:cs="Arial"/>
+                <w:sz w:val="18"/>
+              </w:rPr>
+              <w:t>9/29/2014</w:t>
+            </w:r>
+          </w:p>
+        </w:tc>
+        <w:tc>
+          <w:tcPr>
+            <w:tcW w:w="1440" w:type="dxa"/>
+            <w:tcBorders>
+              <w:top w:val="single" w:sz="6" w:space="0" w:color="000000"/>
+              <w:left w:val="single" w:sz="6" w:space="0" w:color="000000"/>
+              <w:bottom w:val="single" w:sz="6" w:space="0" w:color="000000"/>
+              <w:right w:val="single" w:sz="6" w:space="0" w:color="000000"/>
+            </w:tcBorders>
+            <w:shd w:val="clear" w:color="000000" w:fill="FFFFFF"/>
+            <w:tcMar>
+              <w:left w:w="114" w:type="dxa"/>
+              <w:right w:w="114" w:type="dxa"/>
+            </w:tcMar>
+          </w:tcPr>
+          <w:p>
+            <w:pPr>
+              <w:spacing w:before="120" w:after="0" w:line="240" w:lineRule="auto"/>
+              <w:rPr>
+                <w:rFonts w:ascii="Arial" w:eastAsia="Arial" w:hAnsi="Arial" w:cs="Arial"/>
+                <w:sz w:val="18"/>
+              </w:rPr>
+            </w:pPr>
+            <w:r>
+              <w:rPr>
+                <w:rFonts w:ascii="Arial" w:eastAsia="Arial" w:hAnsi="Arial" w:cs="Arial"/>
+                <w:sz w:val="18"/>
+              </w:rPr>
+              <w:t>Complete</w:t>
+            </w:r>
+          </w:p>
+        </w:tc>
+        <w:tc>
+          <w:tcPr>
+            <w:tcW w:w="1105" w:type="dxa"/>
+            <w:tcBorders>
+              <w:top w:val="single" w:sz="6" w:space="0" w:color="000000"/>
+              <w:left w:val="single" w:sz="6" w:space="0" w:color="000000"/>
+              <w:bottom w:val="single" w:sz="6" w:space="0" w:color="000000"/>
+              <w:right w:val="single" w:sz="6" w:space="0" w:color="000000"/>
+            </w:tcBorders>
+            <w:shd w:val="clear" w:color="000000" w:fill="FFFFFF"/>
+            <w:tcMar>
+              <w:left w:w="114" w:type="dxa"/>
+              <w:right w:w="114" w:type="dxa"/>
+            </w:tcMar>
+          </w:tcPr>
+          <w:p>
+            <w:pPr>
+              <w:spacing w:before="120" w:after="0" w:line="240" w:lineRule="auto"/>
+              <w:jc w:val="center"/>
+              <w:rPr>
+                <w:rFonts w:ascii="Arial" w:eastAsia="Arial" w:hAnsi="Arial" w:cs="Arial"/>
+                <w:sz w:val="18"/>
+              </w:rPr>
+            </w:pPr>
+            <w:r>
+              <w:rPr>
+                <w:rFonts w:ascii="Arial" w:eastAsia="Arial" w:hAnsi="Arial" w:cs="Arial"/>
+                <w:sz w:val="18"/>
+              </w:rPr>
+              <w:t>9/29/2014</w:t>
+            </w:r>
           </w:p>
         </w:tc>
       </w:tr>
       <w:tr>
-        <w:tblPrEx>
-          <w:tblCellMar>
-            <w:top w:w="0" w:type="dxa"/>
-            <w:bottom w:w="0" w:type="dxa"/>
-          </w:tblCellMar>
-        </w:tblPrEx>
         <w:tc>
           <w:tcPr>
             <w:tcW w:w="655" w:type="dxa"/>
@@ -5895,7 +6460,8 @@
                 <w:rFonts w:ascii="Arial" w:eastAsia="Arial" w:hAnsi="Arial" w:cs="Arial"/>
                 <w:sz w:val="18"/>
               </w:rPr>
-              <w:t>27</w:t>
+              <w:lastRenderedPageBreak/>
+              <w:t>30</w:t>
             </w:r>
           </w:p>
         </w:tc>
@@ -5923,7 +6489,23 @@
                 <w:rFonts w:ascii="Arial" w:eastAsia="Arial" w:hAnsi="Arial" w:cs="Arial"/>
                 <w:sz w:val="18"/>
               </w:rPr>
-              <w:t>Jason S’s peer review, individual submission</w:t>
+              <w:t xml:space="preserve">Jason W. to enter bugs into </w:t>
+            </w:r>
+            <w:proofErr w:type="spellStart"/>
+            <w:r>
+              <w:rPr>
+                <w:rFonts w:ascii="Arial" w:eastAsia="Arial" w:hAnsi="Arial" w:cs="Arial"/>
+                <w:sz w:val="18"/>
+              </w:rPr>
+              <w:t>bugzilla</w:t>
+            </w:r>
+            <w:proofErr w:type="spellEnd"/>
+            <w:r>
+              <w:rPr>
+                <w:rFonts w:ascii="Arial" w:eastAsia="Arial" w:hAnsi="Arial" w:cs="Arial"/>
+                <w:sz w:val="18"/>
+              </w:rPr>
+              <w:t>.  See items 4,8,13, and 17 of this (MAIL)</w:t>
             </w:r>
           </w:p>
         </w:tc>
@@ -5952,7 +6534,7 @@
                 <w:rFonts w:ascii="Arial" w:eastAsia="Arial" w:hAnsi="Arial" w:cs="Arial"/>
                 <w:sz w:val="18"/>
               </w:rPr>
-              <w:t>Jason S</w:t>
+              <w:t>Jason W</w:t>
             </w:r>
           </w:p>
         </w:tc>
@@ -6036,6 +6618,12 @@
                 <w:rFonts w:ascii="Calibri" w:eastAsia="Calibri" w:hAnsi="Calibri" w:cs="Calibri"/>
               </w:rPr>
             </w:pPr>
+            <w:r>
+              <w:rPr>
+                <w:rFonts w:ascii="Calibri" w:eastAsia="Calibri" w:hAnsi="Calibri" w:cs="Calibri"/>
+              </w:rPr>
+              <w:t>Complete</w:t>
+            </w:r>
           </w:p>
         </w:tc>
         <w:tc>
@@ -6061,16 +6649,16 @@
                 <w:rFonts w:ascii="Calibri" w:eastAsia="Calibri" w:hAnsi="Calibri" w:cs="Calibri"/>
               </w:rPr>
             </w:pPr>
+            <w:r>
+              <w:rPr>
+                <w:rFonts w:ascii="Calibri" w:eastAsia="Calibri" w:hAnsi="Calibri" w:cs="Calibri"/>
+              </w:rPr>
+              <w:t>9/29/2014</w:t>
+            </w:r>
           </w:p>
         </w:tc>
       </w:tr>
       <w:tr>
-        <w:tblPrEx>
-          <w:tblCellMar>
-            <w:top w:w="0" w:type="dxa"/>
-            <w:bottom w:w="0" w:type="dxa"/>
-          </w:tblCellMar>
-        </w:tblPrEx>
         <w:tc>
           <w:tcPr>
             <w:tcW w:w="655" w:type="dxa"/>
@@ -6095,7 +6683,7 @@
                 <w:rFonts w:ascii="Arial" w:eastAsia="Arial" w:hAnsi="Arial" w:cs="Arial"/>
                 <w:sz w:val="18"/>
               </w:rPr>
-              <w:t>28</w:t>
+              <w:t>31</w:t>
             </w:r>
           </w:p>
         </w:tc>
@@ -6118,13 +6706,20 @@
             <w:pPr>
               <w:spacing w:before="120" w:after="0" w:line="240" w:lineRule="auto"/>
             </w:pPr>
+            <w:r>
+              <w:rPr>
+                <w:rFonts w:ascii="Arial" w:eastAsia="Arial" w:hAnsi="Arial" w:cs="Arial"/>
+                <w:sz w:val="18"/>
+              </w:rPr>
+              <w:t xml:space="preserve">Jason S. to enter bugs into </w:t>
+            </w:r>
             <w:proofErr w:type="spellStart"/>
             <w:r>
               <w:rPr>
                 <w:rFonts w:ascii="Arial" w:eastAsia="Arial" w:hAnsi="Arial" w:cs="Arial"/>
                 <w:sz w:val="18"/>
               </w:rPr>
-              <w:t>Lansdon</w:t>
+              <w:t>bugzilla</w:t>
             </w:r>
             <w:proofErr w:type="spellEnd"/>
             <w:r>
@@ -6132,7 +6727,122 @@
                 <w:rFonts w:ascii="Arial" w:eastAsia="Arial" w:hAnsi="Arial" w:cs="Arial"/>
                 <w:sz w:val="18"/>
               </w:rPr>
-              <w:t xml:space="preserve"> to enter bugs into </w:t>
+              <w:t>.  See items 5,9,14 and 18 of this (MAIL)</w:t>
+            </w:r>
+          </w:p>
+        </w:tc>
+        <w:tc>
+          <w:tcPr>
+            <w:tcW w:w="1260" w:type="dxa"/>
+            <w:tcBorders>
+              <w:top w:val="single" w:sz="6" w:space="0" w:color="000000"/>
+              <w:left w:val="single" w:sz="6" w:space="0" w:color="000000"/>
+              <w:bottom w:val="single" w:sz="6" w:space="0" w:color="000000"/>
+              <w:right w:val="single" w:sz="6" w:space="0" w:color="000000"/>
+            </w:tcBorders>
+            <w:shd w:val="clear" w:color="000000" w:fill="FFFFFF"/>
+            <w:tcMar>
+              <w:left w:w="114" w:type="dxa"/>
+              <w:right w:w="114" w:type="dxa"/>
+            </w:tcMar>
+          </w:tcPr>
+          <w:p>
+            <w:pPr>
+              <w:spacing w:before="120" w:after="0" w:line="240" w:lineRule="auto"/>
+              <w:jc w:val="center"/>
+            </w:pPr>
+            <w:r>
+              <w:rPr>
+                <w:rFonts w:ascii="Arial" w:eastAsia="Arial" w:hAnsi="Arial" w:cs="Arial"/>
+                <w:sz w:val="18"/>
+              </w:rPr>
+              <w:t>Jason S</w:t>
+            </w:r>
+          </w:p>
+        </w:tc>
+        <w:tc>
+          <w:tcPr>
+            <w:tcW w:w="1126" w:type="dxa"/>
+            <w:tcBorders>
+              <w:top w:val="single" w:sz="6" w:space="0" w:color="000000"/>
+              <w:left w:val="single" w:sz="6" w:space="0" w:color="000000"/>
+              <w:bottom w:val="single" w:sz="6" w:space="0" w:color="000000"/>
+              <w:right w:val="single" w:sz="6" w:space="0" w:color="000000"/>
+            </w:tcBorders>
+            <w:shd w:val="clear" w:color="000000" w:fill="FFFFFF"/>
+            <w:tcMar>
+              <w:left w:w="114" w:type="dxa"/>
+              <w:right w:w="114" w:type="dxa"/>
+            </w:tcMar>
+          </w:tcPr>
+          <w:p>
+            <w:pPr>
+              <w:spacing w:before="120" w:after="0" w:line="240" w:lineRule="auto"/>
+              <w:jc w:val="center"/>
+            </w:pPr>
+            <w:r>
+              <w:rPr>
+                <w:rFonts w:ascii="Arial" w:eastAsia="Arial" w:hAnsi="Arial" w:cs="Arial"/>
+                <w:sz w:val="18"/>
+              </w:rPr>
+              <w:t>9/28/2014</w:t>
+            </w:r>
+          </w:p>
+        </w:tc>
+        <w:tc>
+          <w:tcPr>
+            <w:tcW w:w="1214" w:type="dxa"/>
+            <w:tcBorders>
+              <w:top w:val="single" w:sz="6" w:space="0" w:color="000000"/>
+              <w:left w:val="single" w:sz="6" w:space="0" w:color="000000"/>
+              <w:bottom w:val="single" w:sz="6" w:space="0" w:color="000000"/>
+              <w:right w:val="single" w:sz="6" w:space="0" w:color="000000"/>
+            </w:tcBorders>
+            <w:shd w:val="clear" w:color="000000" w:fill="FFFFFF"/>
+            <w:tcMar>
+              <w:left w:w="114" w:type="dxa"/>
+              <w:right w:w="114" w:type="dxa"/>
+            </w:tcMar>
+          </w:tcPr>
+          <w:p>
+            <w:pPr>
+              <w:spacing w:before="120" w:after="0" w:line="240" w:lineRule="auto"/>
+              <w:jc w:val="center"/>
+            </w:pPr>
+            <w:r>
+              <w:rPr>
+                <w:rFonts w:ascii="Arial" w:eastAsia="Arial" w:hAnsi="Arial" w:cs="Arial"/>
+                <w:sz w:val="18"/>
+              </w:rPr>
+              <w:t>9/29/2014</w:t>
+            </w:r>
+          </w:p>
+        </w:tc>
+        <w:tc>
+          <w:tcPr>
+            <w:tcW w:w="1440" w:type="dxa"/>
+            <w:tcBorders>
+              <w:top w:val="single" w:sz="6" w:space="0" w:color="000000"/>
+              <w:left w:val="single" w:sz="6" w:space="0" w:color="000000"/>
+              <w:bottom w:val="single" w:sz="6" w:space="0" w:color="000000"/>
+              <w:right w:val="single" w:sz="6" w:space="0" w:color="000000"/>
+            </w:tcBorders>
+            <w:shd w:val="clear" w:color="000000" w:fill="FFFFFF"/>
+            <w:tcMar>
+              <w:left w:w="114" w:type="dxa"/>
+              <w:right w:w="114" w:type="dxa"/>
+            </w:tcMar>
+          </w:tcPr>
+          <w:p>
+            <w:pPr>
+              <w:spacing w:before="120" w:after="0" w:line="240" w:lineRule="auto"/>
+            </w:pPr>
+            <w:r>
+              <w:rPr>
+                <w:rFonts w:ascii="Arial" w:eastAsia="Arial" w:hAnsi="Arial" w:cs="Arial"/>
+                <w:sz w:val="18"/>
+              </w:rPr>
+              <w:t xml:space="preserve">Completed 4 entry’s in </w:t>
             </w:r>
             <w:proofErr w:type="spellStart"/>
             <w:r>
@@ -6148,124 +6858,7 @@
                 <w:rFonts w:ascii="Arial" w:eastAsia="Arial" w:hAnsi="Arial" w:cs="Arial"/>
                 <w:sz w:val="18"/>
               </w:rPr>
-              <w:t>.  See items 2,6,11,and 15 of this (MAIL)</w:t>
-            </w:r>
-          </w:p>
-        </w:tc>
-        <w:tc>
-          <w:tcPr>
-            <w:tcW w:w="1260" w:type="dxa"/>
-            <w:tcBorders>
-              <w:top w:val="single" w:sz="6" w:space="0" w:color="000000"/>
-              <w:left w:val="single" w:sz="6" w:space="0" w:color="000000"/>
-              <w:bottom w:val="single" w:sz="6" w:space="0" w:color="000000"/>
-              <w:right w:val="single" w:sz="6" w:space="0" w:color="000000"/>
-            </w:tcBorders>
-            <w:shd w:val="clear" w:color="000000" w:fill="FFFFFF"/>
-            <w:tcMar>
-              <w:left w:w="114" w:type="dxa"/>
-              <w:right w:w="114" w:type="dxa"/>
-            </w:tcMar>
-          </w:tcPr>
-          <w:p>
-            <w:pPr>
-              <w:spacing w:before="120" w:after="0" w:line="240" w:lineRule="auto"/>
-              <w:jc w:val="center"/>
-            </w:pPr>
-            <w:proofErr w:type="spellStart"/>
-            <w:r>
-              <w:rPr>
-                <w:rFonts w:ascii="Arial" w:eastAsia="Arial" w:hAnsi="Arial" w:cs="Arial"/>
-                <w:sz w:val="18"/>
-              </w:rPr>
-              <w:t>Lansdon</w:t>
-            </w:r>
-            <w:proofErr w:type="spellEnd"/>
-          </w:p>
-        </w:tc>
-        <w:tc>
-          <w:tcPr>
-            <w:tcW w:w="1126" w:type="dxa"/>
-            <w:tcBorders>
-              <w:top w:val="single" w:sz="6" w:space="0" w:color="000000"/>
-              <w:left w:val="single" w:sz="6" w:space="0" w:color="000000"/>
-              <w:bottom w:val="single" w:sz="6" w:space="0" w:color="000000"/>
-              <w:right w:val="single" w:sz="6" w:space="0" w:color="000000"/>
-            </w:tcBorders>
-            <w:shd w:val="clear" w:color="000000" w:fill="FFFFFF"/>
-            <w:tcMar>
-              <w:left w:w="114" w:type="dxa"/>
-              <w:right w:w="114" w:type="dxa"/>
-            </w:tcMar>
-          </w:tcPr>
-          <w:p>
-            <w:pPr>
-              <w:spacing w:before="120" w:after="0" w:line="240" w:lineRule="auto"/>
-              <w:jc w:val="center"/>
-            </w:pPr>
-            <w:r>
-              <w:rPr>
-                <w:rFonts w:ascii="Arial" w:eastAsia="Arial" w:hAnsi="Arial" w:cs="Arial"/>
-                <w:sz w:val="18"/>
-              </w:rPr>
-              <w:t>9/28/2014</w:t>
-            </w:r>
-          </w:p>
-        </w:tc>
-        <w:tc>
-          <w:tcPr>
-            <w:tcW w:w="1214" w:type="dxa"/>
-            <w:tcBorders>
-              <w:top w:val="single" w:sz="6" w:space="0" w:color="000000"/>
-              <w:left w:val="single" w:sz="6" w:space="0" w:color="000000"/>
-              <w:bottom w:val="single" w:sz="6" w:space="0" w:color="000000"/>
-              <w:right w:val="single" w:sz="6" w:space="0" w:color="000000"/>
-            </w:tcBorders>
-            <w:shd w:val="clear" w:color="000000" w:fill="FFFFFF"/>
-            <w:tcMar>
-              <w:left w:w="114" w:type="dxa"/>
-              <w:right w:w="114" w:type="dxa"/>
-            </w:tcMar>
-          </w:tcPr>
-          <w:p>
-            <w:pPr>
-              <w:spacing w:before="120" w:after="0" w:line="240" w:lineRule="auto"/>
-              <w:jc w:val="center"/>
-            </w:pPr>
-            <w:r>
-              <w:rPr>
-                <w:rFonts w:ascii="Arial" w:eastAsia="Arial" w:hAnsi="Arial" w:cs="Arial"/>
-                <w:sz w:val="18"/>
-              </w:rPr>
-              <w:t>9/29/2014</w:t>
-            </w:r>
-          </w:p>
-        </w:tc>
-        <w:tc>
-          <w:tcPr>
-            <w:tcW w:w="1440" w:type="dxa"/>
-            <w:tcBorders>
-              <w:top w:val="single" w:sz="6" w:space="0" w:color="000000"/>
-              <w:left w:val="single" w:sz="6" w:space="0" w:color="000000"/>
-              <w:bottom w:val="single" w:sz="6" w:space="0" w:color="000000"/>
-              <w:right w:val="single" w:sz="6" w:space="0" w:color="000000"/>
-            </w:tcBorders>
-            <w:shd w:val="clear" w:color="000000" w:fill="FFFFFF"/>
-            <w:tcMar>
-              <w:left w:w="114" w:type="dxa"/>
-              <w:right w:w="114" w:type="dxa"/>
-            </w:tcMar>
-          </w:tcPr>
-          <w:p>
-            <w:pPr>
-              <w:spacing w:before="120" w:after="0" w:line="240" w:lineRule="auto"/>
-            </w:pPr>
-            <w:r>
-              <w:rPr>
-                <w:rFonts w:ascii="Arial" w:eastAsia="Arial" w:hAnsi="Arial" w:cs="Arial"/>
-                <w:sz w:val="18"/>
-              </w:rPr>
-              <w:t>Complete</w:t>
+              <w:t>.</w:t>
             </w:r>
           </w:p>
         </w:tc>
@@ -6300,12 +6893,6 @@
         </w:tc>
       </w:tr>
       <w:tr>
-        <w:tblPrEx>
-          <w:tblCellMar>
-            <w:top w:w="0" w:type="dxa"/>
-            <w:bottom w:w="0" w:type="dxa"/>
-          </w:tblCellMar>
-        </w:tblPrEx>
         <w:tc>
           <w:tcPr>
             <w:tcW w:w="655" w:type="dxa"/>
@@ -6330,7 +6917,7 @@
                 <w:rFonts w:ascii="Arial" w:eastAsia="Arial" w:hAnsi="Arial" w:cs="Arial"/>
                 <w:sz w:val="18"/>
               </w:rPr>
-              <w:t>29</w:t>
+              <w:t>32</w:t>
             </w:r>
           </w:p>
         </w:tc>
@@ -6358,24 +6945,7 @@
                 <w:rFonts w:ascii="Arial" w:eastAsia="Arial" w:hAnsi="Arial" w:cs="Arial"/>
                 <w:sz w:val="18"/>
               </w:rPr>
-              <w:t xml:space="preserve">Ryan to enter bugs into </w:t>
-            </w:r>
-            <w:proofErr w:type="spellStart"/>
-            <w:r>
-              <w:rPr>
-                <w:rFonts w:ascii="Arial" w:eastAsia="Arial" w:hAnsi="Arial" w:cs="Arial"/>
-                <w:sz w:val="18"/>
-              </w:rPr>
-              <w:lastRenderedPageBreak/>
-              <w:t>bugzilla</w:t>
-            </w:r>
-            <w:proofErr w:type="spellEnd"/>
-            <w:r>
-              <w:rPr>
-                <w:rFonts w:ascii="Arial" w:eastAsia="Arial" w:hAnsi="Arial" w:cs="Arial"/>
-                <w:sz w:val="18"/>
-              </w:rPr>
-              <w:t>.  See items 3,7,12, and 16 of this (MAIL)</w:t>
+              <w:t>Submit Final Compellation in .ZIP format via Angel before midnight.</w:t>
             </w:r>
           </w:p>
         </w:tc>
@@ -6404,693 +6974,8 @@
                 <w:rFonts w:ascii="Arial" w:eastAsia="Arial" w:hAnsi="Arial" w:cs="Arial"/>
                 <w:sz w:val="18"/>
               </w:rPr>
-              <w:lastRenderedPageBreak/>
-              <w:t>Ryan</w:t>
-            </w:r>
-          </w:p>
-        </w:tc>
-        <w:tc>
-          <w:tcPr>
-            <w:tcW w:w="1126" w:type="dxa"/>
-            <w:tcBorders>
-              <w:top w:val="single" w:sz="6" w:space="0" w:color="000000"/>
-              <w:left w:val="single" w:sz="6" w:space="0" w:color="000000"/>
-              <w:bottom w:val="single" w:sz="6" w:space="0" w:color="000000"/>
-              <w:right w:val="single" w:sz="6" w:space="0" w:color="000000"/>
-            </w:tcBorders>
-            <w:shd w:val="clear" w:color="000000" w:fill="FFFFFF"/>
-            <w:tcMar>
-              <w:left w:w="114" w:type="dxa"/>
-              <w:right w:w="114" w:type="dxa"/>
-            </w:tcMar>
-          </w:tcPr>
-          <w:p>
-            <w:pPr>
-              <w:spacing w:before="120" w:after="0" w:line="240" w:lineRule="auto"/>
-              <w:jc w:val="center"/>
-            </w:pPr>
-            <w:r>
-              <w:rPr>
-                <w:rFonts w:ascii="Arial" w:eastAsia="Arial" w:hAnsi="Arial" w:cs="Arial"/>
-                <w:sz w:val="18"/>
-              </w:rPr>
-              <w:t>9/28/2014</w:t>
-            </w:r>
-          </w:p>
-        </w:tc>
-        <w:tc>
-          <w:tcPr>
-            <w:tcW w:w="1214" w:type="dxa"/>
-            <w:tcBorders>
-              <w:top w:val="single" w:sz="6" w:space="0" w:color="000000"/>
-              <w:left w:val="single" w:sz="6" w:space="0" w:color="000000"/>
-              <w:bottom w:val="single" w:sz="6" w:space="0" w:color="000000"/>
-              <w:right w:val="single" w:sz="6" w:space="0" w:color="000000"/>
-            </w:tcBorders>
-            <w:shd w:val="clear" w:color="000000" w:fill="FFFFFF"/>
-            <w:tcMar>
-              <w:left w:w="114" w:type="dxa"/>
-              <w:right w:w="114" w:type="dxa"/>
-            </w:tcMar>
-          </w:tcPr>
-          <w:p>
-            <w:pPr>
-              <w:spacing w:before="120" w:after="0" w:line="240" w:lineRule="auto"/>
-              <w:jc w:val="center"/>
-            </w:pPr>
-            <w:r>
-              <w:rPr>
-                <w:rFonts w:ascii="Arial" w:eastAsia="Arial" w:hAnsi="Arial" w:cs="Arial"/>
-                <w:sz w:val="18"/>
-              </w:rPr>
-              <w:t>9/29/2014</w:t>
-            </w:r>
-          </w:p>
-        </w:tc>
-        <w:tc>
-          <w:tcPr>
-            <w:tcW w:w="1440" w:type="dxa"/>
-            <w:tcBorders>
-              <w:top w:val="single" w:sz="6" w:space="0" w:color="000000"/>
-              <w:left w:val="single" w:sz="6" w:space="0" w:color="000000"/>
-              <w:bottom w:val="single" w:sz="6" w:space="0" w:color="000000"/>
-              <w:right w:val="single" w:sz="6" w:space="0" w:color="000000"/>
-            </w:tcBorders>
-            <w:shd w:val="clear" w:color="000000" w:fill="FFFFFF"/>
-            <w:tcMar>
-              <w:left w:w="114" w:type="dxa"/>
-              <w:right w:w="114" w:type="dxa"/>
-            </w:tcMar>
-          </w:tcPr>
-          <w:p>
-            <w:pPr>
-              <w:spacing w:before="120" w:after="0" w:line="240" w:lineRule="auto"/>
-              <w:rPr>
-                <w:rFonts w:ascii="Calibri" w:eastAsia="Calibri" w:hAnsi="Calibri" w:cs="Calibri"/>
-              </w:rPr>
-            </w:pPr>
-            <w:r>
-              <w:rPr>
-                <w:rFonts w:ascii="Calibri" w:eastAsia="Calibri" w:hAnsi="Calibri" w:cs="Calibri"/>
-              </w:rPr>
-              <w:t>Complete</w:t>
-            </w:r>
-          </w:p>
-        </w:tc>
-        <w:tc>
-          <w:tcPr>
-            <w:tcW w:w="1105" w:type="dxa"/>
-            <w:tcBorders>
-              <w:top w:val="single" w:sz="6" w:space="0" w:color="000000"/>
-              <w:left w:val="single" w:sz="6" w:space="0" w:color="000000"/>
-              <w:bottom w:val="single" w:sz="6" w:space="0" w:color="000000"/>
-              <w:right w:val="single" w:sz="6" w:space="0" w:color="000000"/>
-            </w:tcBorders>
-            <w:shd w:val="clear" w:color="000000" w:fill="FFFFFF"/>
-            <w:tcMar>
-              <w:left w:w="114" w:type="dxa"/>
-              <w:right w:w="114" w:type="dxa"/>
-            </w:tcMar>
-          </w:tcPr>
-          <w:p>
-            <w:pPr>
-              <w:spacing w:before="120" w:after="0" w:line="240" w:lineRule="auto"/>
-              <w:jc w:val="center"/>
-              <w:rPr>
-                <w:rFonts w:ascii="Calibri" w:eastAsia="Calibri" w:hAnsi="Calibri" w:cs="Calibri"/>
-              </w:rPr>
-            </w:pPr>
-            <w:r>
-              <w:rPr>
-                <w:rFonts w:ascii="Calibri" w:eastAsia="Calibri" w:hAnsi="Calibri" w:cs="Calibri"/>
-                <w:sz w:val="18"/>
-              </w:rPr>
-              <w:t>9/29/2014</w:t>
-            </w:r>
-          </w:p>
-        </w:tc>
-      </w:tr>
-      <w:tr>
-        <w:tblPrEx>
-          <w:tblCellMar>
-            <w:top w:w="0" w:type="dxa"/>
-            <w:bottom w:w="0" w:type="dxa"/>
-          </w:tblCellMar>
-        </w:tblPrEx>
-        <w:tc>
-          <w:tcPr>
-            <w:tcW w:w="655" w:type="dxa"/>
-            <w:tcBorders>
-              <w:top w:val="single" w:sz="6" w:space="0" w:color="000000"/>
-              <w:left w:val="single" w:sz="6" w:space="0" w:color="000000"/>
-              <w:bottom w:val="single" w:sz="6" w:space="0" w:color="000000"/>
-              <w:right w:val="single" w:sz="6" w:space="0" w:color="000000"/>
-            </w:tcBorders>
-            <w:shd w:val="clear" w:color="000000" w:fill="FFFFFF"/>
-            <w:tcMar>
-              <w:left w:w="114" w:type="dxa"/>
-              <w:right w:w="114" w:type="dxa"/>
-            </w:tcMar>
-          </w:tcPr>
-          <w:p>
-            <w:pPr>
-              <w:spacing w:before="120" w:after="0" w:line="240" w:lineRule="auto"/>
-            </w:pPr>
-            <w:r>
-              <w:rPr>
-                <w:rFonts w:ascii="Arial" w:eastAsia="Arial" w:hAnsi="Arial" w:cs="Arial"/>
-                <w:sz w:val="18"/>
-              </w:rPr>
-              <w:lastRenderedPageBreak/>
-              <w:t>30</w:t>
-            </w:r>
-          </w:p>
-        </w:tc>
-        <w:tc>
-          <w:tcPr>
-            <w:tcW w:w="2790" w:type="dxa"/>
-            <w:tcBorders>
-              <w:top w:val="single" w:sz="6" w:space="0" w:color="000000"/>
-              <w:left w:val="single" w:sz="6" w:space="0" w:color="000000"/>
-              <w:bottom w:val="single" w:sz="6" w:space="0" w:color="000000"/>
-              <w:right w:val="single" w:sz="6" w:space="0" w:color="000000"/>
-            </w:tcBorders>
-            <w:shd w:val="clear" w:color="000000" w:fill="FFFFFF"/>
-            <w:tcMar>
-              <w:left w:w="114" w:type="dxa"/>
-              <w:right w:w="114" w:type="dxa"/>
-            </w:tcMar>
-          </w:tcPr>
-          <w:p>
-            <w:pPr>
-              <w:spacing w:before="120" w:after="0" w:line="240" w:lineRule="auto"/>
-            </w:pPr>
-            <w:r>
-              <w:rPr>
-                <w:rFonts w:ascii="Arial" w:eastAsia="Arial" w:hAnsi="Arial" w:cs="Arial"/>
-                <w:sz w:val="18"/>
-              </w:rPr>
-              <w:t xml:space="preserve">Jason W. to enter bugs into </w:t>
-            </w:r>
-            <w:proofErr w:type="spellStart"/>
-            <w:r>
-              <w:rPr>
-                <w:rFonts w:ascii="Arial" w:eastAsia="Arial" w:hAnsi="Arial" w:cs="Arial"/>
-                <w:sz w:val="18"/>
-              </w:rPr>
-              <w:t>bugzilla</w:t>
-            </w:r>
-            <w:proofErr w:type="spellEnd"/>
-            <w:r>
-              <w:rPr>
-                <w:rFonts w:ascii="Arial" w:eastAsia="Arial" w:hAnsi="Arial" w:cs="Arial"/>
-                <w:sz w:val="18"/>
-              </w:rPr>
-              <w:t>.  See items 4,8,13, and 17 of this (MAIL)</w:t>
-            </w:r>
-          </w:p>
-        </w:tc>
-        <w:tc>
-          <w:tcPr>
-            <w:tcW w:w="1260" w:type="dxa"/>
-            <w:tcBorders>
-              <w:top w:val="single" w:sz="6" w:space="0" w:color="000000"/>
-              <w:left w:val="single" w:sz="6" w:space="0" w:color="000000"/>
-              <w:bottom w:val="single" w:sz="6" w:space="0" w:color="000000"/>
-              <w:right w:val="single" w:sz="6" w:space="0" w:color="000000"/>
-            </w:tcBorders>
-            <w:shd w:val="clear" w:color="000000" w:fill="FFFFFF"/>
-            <w:tcMar>
-              <w:left w:w="114" w:type="dxa"/>
-              <w:right w:w="114" w:type="dxa"/>
-            </w:tcMar>
-          </w:tcPr>
-          <w:p>
-            <w:pPr>
-              <w:spacing w:before="120" w:after="0" w:line="240" w:lineRule="auto"/>
-              <w:jc w:val="center"/>
-            </w:pPr>
-            <w:r>
-              <w:rPr>
-                <w:rFonts w:ascii="Arial" w:eastAsia="Arial" w:hAnsi="Arial" w:cs="Arial"/>
-                <w:sz w:val="18"/>
-              </w:rPr>
-              <w:t>Jason W</w:t>
-            </w:r>
-          </w:p>
-        </w:tc>
-        <w:tc>
-          <w:tcPr>
-            <w:tcW w:w="1126" w:type="dxa"/>
-            <w:tcBorders>
-              <w:top w:val="single" w:sz="6" w:space="0" w:color="000000"/>
-              <w:left w:val="single" w:sz="6" w:space="0" w:color="000000"/>
-              <w:bottom w:val="single" w:sz="6" w:space="0" w:color="000000"/>
-              <w:right w:val="single" w:sz="6" w:space="0" w:color="000000"/>
-            </w:tcBorders>
-            <w:shd w:val="clear" w:color="000000" w:fill="FFFFFF"/>
-            <w:tcMar>
-              <w:left w:w="114" w:type="dxa"/>
-              <w:right w:w="114" w:type="dxa"/>
-            </w:tcMar>
-          </w:tcPr>
-          <w:p>
-            <w:pPr>
-              <w:spacing w:before="120" w:after="0" w:line="240" w:lineRule="auto"/>
-              <w:jc w:val="center"/>
-            </w:pPr>
-            <w:r>
-              <w:rPr>
-                <w:rFonts w:ascii="Arial" w:eastAsia="Arial" w:hAnsi="Arial" w:cs="Arial"/>
-                <w:sz w:val="18"/>
-              </w:rPr>
-              <w:t>9/28/2014</w:t>
-            </w:r>
-          </w:p>
-        </w:tc>
-        <w:tc>
-          <w:tcPr>
-            <w:tcW w:w="1214" w:type="dxa"/>
-            <w:tcBorders>
-              <w:top w:val="single" w:sz="6" w:space="0" w:color="000000"/>
-              <w:left w:val="single" w:sz="6" w:space="0" w:color="000000"/>
-              <w:bottom w:val="single" w:sz="6" w:space="0" w:color="000000"/>
-              <w:right w:val="single" w:sz="6" w:space="0" w:color="000000"/>
-            </w:tcBorders>
-            <w:shd w:val="clear" w:color="000000" w:fill="FFFFFF"/>
-            <w:tcMar>
-              <w:left w:w="114" w:type="dxa"/>
-              <w:right w:w="114" w:type="dxa"/>
-            </w:tcMar>
-          </w:tcPr>
-          <w:p>
-            <w:pPr>
-              <w:spacing w:before="120" w:after="0" w:line="240" w:lineRule="auto"/>
-              <w:jc w:val="center"/>
-            </w:pPr>
-            <w:r>
-              <w:rPr>
-                <w:rFonts w:ascii="Arial" w:eastAsia="Arial" w:hAnsi="Arial" w:cs="Arial"/>
-                <w:sz w:val="18"/>
-              </w:rPr>
-              <w:t>9/29/2014</w:t>
-            </w:r>
-          </w:p>
-        </w:tc>
-        <w:tc>
-          <w:tcPr>
-            <w:tcW w:w="1440" w:type="dxa"/>
-            <w:tcBorders>
-              <w:top w:val="single" w:sz="6" w:space="0" w:color="000000"/>
-              <w:left w:val="single" w:sz="6" w:space="0" w:color="000000"/>
-              <w:bottom w:val="single" w:sz="6" w:space="0" w:color="000000"/>
-              <w:right w:val="single" w:sz="6" w:space="0" w:color="000000"/>
-            </w:tcBorders>
-            <w:shd w:val="clear" w:color="000000" w:fill="FFFFFF"/>
-            <w:tcMar>
-              <w:left w:w="114" w:type="dxa"/>
-              <w:right w:w="114" w:type="dxa"/>
-            </w:tcMar>
-          </w:tcPr>
-          <w:p>
-            <w:pPr>
-              <w:spacing w:before="120" w:after="0" w:line="240" w:lineRule="auto"/>
-              <w:rPr>
-                <w:rFonts w:ascii="Calibri" w:eastAsia="Calibri" w:hAnsi="Calibri" w:cs="Calibri"/>
-              </w:rPr>
-            </w:pPr>
-            <w:r>
-              <w:rPr>
-                <w:rFonts w:ascii="Calibri" w:eastAsia="Calibri" w:hAnsi="Calibri" w:cs="Calibri"/>
-              </w:rPr>
-              <w:t>Complete</w:t>
-            </w:r>
-          </w:p>
-        </w:tc>
-        <w:tc>
-          <w:tcPr>
-            <w:tcW w:w="1105" w:type="dxa"/>
-            <w:tcBorders>
-              <w:top w:val="single" w:sz="6" w:space="0" w:color="000000"/>
-              <w:left w:val="single" w:sz="6" w:space="0" w:color="000000"/>
-              <w:bottom w:val="single" w:sz="6" w:space="0" w:color="000000"/>
-              <w:right w:val="single" w:sz="6" w:space="0" w:color="000000"/>
-            </w:tcBorders>
-            <w:shd w:val="clear" w:color="000000" w:fill="FFFFFF"/>
-            <w:tcMar>
-              <w:left w:w="114" w:type="dxa"/>
-              <w:right w:w="114" w:type="dxa"/>
-            </w:tcMar>
-          </w:tcPr>
-          <w:p>
-            <w:pPr>
-              <w:spacing w:before="120" w:after="0" w:line="240" w:lineRule="auto"/>
-              <w:jc w:val="center"/>
-              <w:rPr>
-                <w:rFonts w:ascii="Calibri" w:eastAsia="Calibri" w:hAnsi="Calibri" w:cs="Calibri"/>
-              </w:rPr>
-            </w:pPr>
-            <w:r>
-              <w:rPr>
-                <w:rFonts w:ascii="Calibri" w:eastAsia="Calibri" w:hAnsi="Calibri" w:cs="Calibri"/>
-              </w:rPr>
-              <w:t>9/29/2014</w:t>
-            </w:r>
-          </w:p>
-        </w:tc>
-      </w:tr>
-      <w:tr>
-        <w:tblPrEx>
-          <w:tblCellMar>
-            <w:top w:w="0" w:type="dxa"/>
-            <w:bottom w:w="0" w:type="dxa"/>
-          </w:tblCellMar>
-        </w:tblPrEx>
-        <w:tc>
-          <w:tcPr>
-            <w:tcW w:w="655" w:type="dxa"/>
-            <w:tcBorders>
-              <w:top w:val="single" w:sz="6" w:space="0" w:color="000000"/>
-              <w:left w:val="single" w:sz="6" w:space="0" w:color="000000"/>
-              <w:bottom w:val="single" w:sz="6" w:space="0" w:color="000000"/>
-              <w:right w:val="single" w:sz="6" w:space="0" w:color="000000"/>
-            </w:tcBorders>
-            <w:shd w:val="clear" w:color="000000" w:fill="FFFFFF"/>
-            <w:tcMar>
-              <w:left w:w="114" w:type="dxa"/>
-              <w:right w:w="114" w:type="dxa"/>
-            </w:tcMar>
-          </w:tcPr>
-          <w:p>
-            <w:pPr>
-              <w:spacing w:before="120" w:after="0" w:line="240" w:lineRule="auto"/>
-            </w:pPr>
-            <w:r>
-              <w:rPr>
-                <w:rFonts w:ascii="Arial" w:eastAsia="Arial" w:hAnsi="Arial" w:cs="Arial"/>
-                <w:sz w:val="18"/>
-              </w:rPr>
-              <w:t>31</w:t>
-            </w:r>
-          </w:p>
-        </w:tc>
-        <w:tc>
-          <w:tcPr>
-            <w:tcW w:w="2790" w:type="dxa"/>
-            <w:tcBorders>
-              <w:top w:val="single" w:sz="6" w:space="0" w:color="000000"/>
-              <w:left w:val="single" w:sz="6" w:space="0" w:color="000000"/>
-              <w:bottom w:val="single" w:sz="6" w:space="0" w:color="000000"/>
-              <w:right w:val="single" w:sz="6" w:space="0" w:color="000000"/>
-            </w:tcBorders>
-            <w:shd w:val="clear" w:color="000000" w:fill="FFFFFF"/>
-            <w:tcMar>
-              <w:left w:w="114" w:type="dxa"/>
-              <w:right w:w="114" w:type="dxa"/>
-            </w:tcMar>
-          </w:tcPr>
-          <w:p>
-            <w:pPr>
-              <w:spacing w:before="120" w:after="0" w:line="240" w:lineRule="auto"/>
-            </w:pPr>
-            <w:r>
-              <w:rPr>
-                <w:rFonts w:ascii="Arial" w:eastAsia="Arial" w:hAnsi="Arial" w:cs="Arial"/>
-                <w:sz w:val="18"/>
-              </w:rPr>
-              <w:t xml:space="preserve">Jason S. to enter bugs into </w:t>
-            </w:r>
-            <w:proofErr w:type="spellStart"/>
-            <w:r>
-              <w:rPr>
-                <w:rFonts w:ascii="Arial" w:eastAsia="Arial" w:hAnsi="Arial" w:cs="Arial"/>
-                <w:sz w:val="18"/>
-              </w:rPr>
-              <w:t>bugzilla</w:t>
-            </w:r>
-            <w:proofErr w:type="spellEnd"/>
-            <w:r>
-              <w:rPr>
-                <w:rFonts w:ascii="Arial" w:eastAsia="Arial" w:hAnsi="Arial" w:cs="Arial"/>
-                <w:sz w:val="18"/>
-              </w:rPr>
-              <w:t>.  See items 5,9,14 and 18 of this (MAIL)</w:t>
-            </w:r>
-          </w:p>
-        </w:tc>
-        <w:tc>
-          <w:tcPr>
-            <w:tcW w:w="1260" w:type="dxa"/>
-            <w:tcBorders>
-              <w:top w:val="single" w:sz="6" w:space="0" w:color="000000"/>
-              <w:left w:val="single" w:sz="6" w:space="0" w:color="000000"/>
-              <w:bottom w:val="single" w:sz="6" w:space="0" w:color="000000"/>
-              <w:right w:val="single" w:sz="6" w:space="0" w:color="000000"/>
-            </w:tcBorders>
-            <w:shd w:val="clear" w:color="000000" w:fill="FFFFFF"/>
-            <w:tcMar>
-              <w:left w:w="114" w:type="dxa"/>
-              <w:right w:w="114" w:type="dxa"/>
-            </w:tcMar>
-          </w:tcPr>
-          <w:p>
-            <w:pPr>
-              <w:spacing w:before="120" w:after="0" w:line="240" w:lineRule="auto"/>
-              <w:jc w:val="center"/>
-            </w:pPr>
-            <w:r>
-              <w:rPr>
-                <w:rFonts w:ascii="Arial" w:eastAsia="Arial" w:hAnsi="Arial" w:cs="Arial"/>
-                <w:sz w:val="18"/>
-              </w:rPr>
-              <w:t>Jason S</w:t>
-            </w:r>
-          </w:p>
-        </w:tc>
-        <w:tc>
-          <w:tcPr>
-            <w:tcW w:w="1126" w:type="dxa"/>
-            <w:tcBorders>
-              <w:top w:val="single" w:sz="6" w:space="0" w:color="000000"/>
-              <w:left w:val="single" w:sz="6" w:space="0" w:color="000000"/>
-              <w:bottom w:val="single" w:sz="6" w:space="0" w:color="000000"/>
-              <w:right w:val="single" w:sz="6" w:space="0" w:color="000000"/>
-            </w:tcBorders>
-            <w:shd w:val="clear" w:color="000000" w:fill="FFFFFF"/>
-            <w:tcMar>
-              <w:left w:w="114" w:type="dxa"/>
-              <w:right w:w="114" w:type="dxa"/>
-            </w:tcMar>
-          </w:tcPr>
-          <w:p>
-            <w:pPr>
-              <w:spacing w:before="120" w:after="0" w:line="240" w:lineRule="auto"/>
-              <w:jc w:val="center"/>
-            </w:pPr>
-            <w:r>
-              <w:rPr>
-                <w:rFonts w:ascii="Arial" w:eastAsia="Arial" w:hAnsi="Arial" w:cs="Arial"/>
-                <w:sz w:val="18"/>
-              </w:rPr>
-              <w:t>9/28/2014</w:t>
-            </w:r>
-          </w:p>
-        </w:tc>
-        <w:tc>
-          <w:tcPr>
-            <w:tcW w:w="1214" w:type="dxa"/>
-            <w:tcBorders>
-              <w:top w:val="single" w:sz="6" w:space="0" w:color="000000"/>
-              <w:left w:val="single" w:sz="6" w:space="0" w:color="000000"/>
-              <w:bottom w:val="single" w:sz="6" w:space="0" w:color="000000"/>
-              <w:right w:val="single" w:sz="6" w:space="0" w:color="000000"/>
-            </w:tcBorders>
-            <w:shd w:val="clear" w:color="000000" w:fill="FFFFFF"/>
-            <w:tcMar>
-              <w:left w:w="114" w:type="dxa"/>
-              <w:right w:w="114" w:type="dxa"/>
-            </w:tcMar>
-          </w:tcPr>
-          <w:p>
-            <w:pPr>
-              <w:spacing w:before="120" w:after="0" w:line="240" w:lineRule="auto"/>
-              <w:jc w:val="center"/>
-            </w:pPr>
-            <w:r>
-              <w:rPr>
-                <w:rFonts w:ascii="Arial" w:eastAsia="Arial" w:hAnsi="Arial" w:cs="Arial"/>
-                <w:sz w:val="18"/>
-              </w:rPr>
-              <w:t>9/29/2014</w:t>
-            </w:r>
-          </w:p>
-        </w:tc>
-        <w:tc>
-          <w:tcPr>
-            <w:tcW w:w="1440" w:type="dxa"/>
-            <w:tcBorders>
-              <w:top w:val="single" w:sz="6" w:space="0" w:color="000000"/>
-              <w:left w:val="single" w:sz="6" w:space="0" w:color="000000"/>
-              <w:bottom w:val="single" w:sz="6" w:space="0" w:color="000000"/>
-              <w:right w:val="single" w:sz="6" w:space="0" w:color="000000"/>
-            </w:tcBorders>
-            <w:shd w:val="clear" w:color="000000" w:fill="FFFFFF"/>
-            <w:tcMar>
-              <w:left w:w="114" w:type="dxa"/>
-              <w:right w:w="114" w:type="dxa"/>
-            </w:tcMar>
-          </w:tcPr>
-          <w:p>
-            <w:pPr>
-              <w:spacing w:before="120" w:after="0" w:line="240" w:lineRule="auto"/>
-            </w:pPr>
-            <w:r>
-              <w:rPr>
-                <w:rFonts w:ascii="Arial" w:eastAsia="Arial" w:hAnsi="Arial" w:cs="Arial"/>
-                <w:sz w:val="18"/>
-              </w:rPr>
-              <w:t xml:space="preserve">Completed 4 entry’s in </w:t>
-            </w:r>
-            <w:proofErr w:type="spellStart"/>
-            <w:r>
-              <w:rPr>
-                <w:rFonts w:ascii="Arial" w:eastAsia="Arial" w:hAnsi="Arial" w:cs="Arial"/>
-                <w:sz w:val="18"/>
-              </w:rPr>
-              <w:t>bugzilla</w:t>
-            </w:r>
-            <w:proofErr w:type="spellEnd"/>
-            <w:r>
-              <w:rPr>
-                <w:rFonts w:ascii="Arial" w:eastAsia="Arial" w:hAnsi="Arial" w:cs="Arial"/>
-                <w:sz w:val="18"/>
-              </w:rPr>
-              <w:t>.</w:t>
-            </w:r>
-          </w:p>
-        </w:tc>
-        <w:tc>
-          <w:tcPr>
-            <w:tcW w:w="1105" w:type="dxa"/>
-            <w:tcBorders>
-              <w:top w:val="single" w:sz="6" w:space="0" w:color="000000"/>
-              <w:left w:val="single" w:sz="6" w:space="0" w:color="000000"/>
-              <w:bottom w:val="single" w:sz="6" w:space="0" w:color="000000"/>
-              <w:right w:val="single" w:sz="6" w:space="0" w:color="000000"/>
-            </w:tcBorders>
-            <w:shd w:val="clear" w:color="000000" w:fill="FFFFFF"/>
-            <w:tcMar>
-              <w:left w:w="114" w:type="dxa"/>
-              <w:right w:w="114" w:type="dxa"/>
-            </w:tcMar>
-          </w:tcPr>
-          <w:p>
-            <w:pPr>
-              <w:spacing w:before="120" w:after="0" w:line="240" w:lineRule="auto"/>
-              <w:jc w:val="center"/>
-            </w:pPr>
-            <w:r>
-              <w:rPr>
-                <w:rFonts w:ascii="Arial" w:eastAsia="Arial" w:hAnsi="Arial" w:cs="Arial"/>
-                <w:sz w:val="18"/>
-              </w:rPr>
-              <w:t>9/28/2014</w:t>
-            </w:r>
-          </w:p>
-        </w:tc>
-      </w:tr>
-      <w:tr>
-        <w:tblPrEx>
-          <w:tblCellMar>
-            <w:top w:w="0" w:type="dxa"/>
-            <w:bottom w:w="0" w:type="dxa"/>
-          </w:tblCellMar>
-        </w:tblPrEx>
-        <w:tc>
-          <w:tcPr>
-            <w:tcW w:w="655" w:type="dxa"/>
-            <w:tcBorders>
-              <w:top w:val="single" w:sz="6" w:space="0" w:color="000000"/>
-              <w:left w:val="single" w:sz="6" w:space="0" w:color="000000"/>
-              <w:bottom w:val="single" w:sz="6" w:space="0" w:color="000000"/>
-              <w:right w:val="single" w:sz="6" w:space="0" w:color="000000"/>
-            </w:tcBorders>
-            <w:shd w:val="clear" w:color="000000" w:fill="FFFFFF"/>
-            <w:tcMar>
-              <w:left w:w="114" w:type="dxa"/>
-              <w:right w:w="114" w:type="dxa"/>
-            </w:tcMar>
-          </w:tcPr>
-          <w:p>
-            <w:pPr>
-              <w:spacing w:before="120" w:after="0" w:line="240" w:lineRule="auto"/>
-            </w:pPr>
-            <w:r>
-              <w:rPr>
-                <w:rFonts w:ascii="Arial" w:eastAsia="Arial" w:hAnsi="Arial" w:cs="Arial"/>
-                <w:sz w:val="18"/>
-              </w:rPr>
-              <w:t>32</w:t>
-            </w:r>
-          </w:p>
-        </w:tc>
-        <w:tc>
-          <w:tcPr>
-            <w:tcW w:w="2790" w:type="dxa"/>
-            <w:tcBorders>
-              <w:top w:val="single" w:sz="6" w:space="0" w:color="000000"/>
-              <w:left w:val="single" w:sz="6" w:space="0" w:color="000000"/>
-              <w:bottom w:val="single" w:sz="6" w:space="0" w:color="000000"/>
-              <w:right w:val="single" w:sz="6" w:space="0" w:color="000000"/>
-            </w:tcBorders>
-            <w:shd w:val="clear" w:color="000000" w:fill="FFFFFF"/>
-            <w:tcMar>
-              <w:left w:w="114" w:type="dxa"/>
-              <w:right w:w="114" w:type="dxa"/>
-            </w:tcMar>
-          </w:tcPr>
-          <w:p>
-            <w:pPr>
-              <w:spacing w:before="120" w:after="0" w:line="240" w:lineRule="auto"/>
-            </w:pPr>
-            <w:r>
-              <w:rPr>
-                <w:rFonts w:ascii="Arial" w:eastAsia="Arial" w:hAnsi="Arial" w:cs="Arial"/>
-                <w:sz w:val="18"/>
-              </w:rPr>
-              <w:t>Submit Final Compellation in .ZIP format via Angel before midnight.</w:t>
-            </w:r>
-          </w:p>
-        </w:tc>
-        <w:tc>
-          <w:tcPr>
-            <w:tcW w:w="1260" w:type="dxa"/>
-            <w:tcBorders>
-              <w:top w:val="single" w:sz="6" w:space="0" w:color="000000"/>
-              <w:left w:val="single" w:sz="6" w:space="0" w:color="000000"/>
-              <w:bottom w:val="single" w:sz="6" w:space="0" w:color="000000"/>
-              <w:right w:val="single" w:sz="6" w:space="0" w:color="000000"/>
-            </w:tcBorders>
-            <w:shd w:val="clear" w:color="000000" w:fill="FFFFFF"/>
-            <w:tcMar>
-              <w:left w:w="114" w:type="dxa"/>
-              <w:right w:w="114" w:type="dxa"/>
-            </w:tcMar>
-          </w:tcPr>
-          <w:p>
-            <w:pPr>
-              <w:spacing w:before="120" w:after="0" w:line="240" w:lineRule="auto"/>
-              <w:jc w:val="center"/>
-            </w:pPr>
-            <w:proofErr w:type="spellStart"/>
-            <w:r>
-              <w:rPr>
-                <w:rFonts w:ascii="Arial" w:eastAsia="Arial" w:hAnsi="Arial" w:cs="Arial"/>
-                <w:sz w:val="18"/>
-              </w:rPr>
               <w:t>Lansdon</w:t>
             </w:r>
-            <w:proofErr w:type="spellEnd"/>
           </w:p>
         </w:tc>
         <w:tc>
@@ -7225,7 +7110,7 @@
 </file>
 
 <file path=word/styles.xml><?xml version="1.0" encoding="utf-8"?>
-<w:styles xmlns:mc="http://schemas.openxmlformats.org/markup-compatibility/2006" xmlns:r="http://schemas.openxmlformats.org/officeDocument/2006/relationships" xmlns:w="http://schemas.openxmlformats.org/wordprocessingml/2006/main" xmlns:w14="http://schemas.microsoft.com/office/word/2010/wordml" xmlns:w15="http://schemas.microsoft.com/office/word/2012/wordml" mc:Ignorable="w14 w15">
+<w:styles xmlns:mc="http://schemas.openxmlformats.org/markup-compatibility/2006" xmlns:r="http://schemas.openxmlformats.org/officeDocument/2006/relationships" xmlns:w="http://schemas.openxmlformats.org/wordprocessingml/2006/main" xmlns:w14="http://schemas.microsoft.com/office/word/2010/wordml" mc:Ignorable="w14">
   <w:docDefaults>
     <w:rPrDefault>
       <w:rPr>
@@ -7241,378 +7126,334 @@
       </w:pPr>
     </w:pPrDefault>
   </w:docDefaults>
-  <w:latentStyles w:defLockedState="0" w:defUIPriority="99" w:defSemiHidden="0" w:defUnhideWhenUsed="0" w:defQFormat="0" w:count="371">
-    <w:lsdException w:name="Normal" w:uiPriority="0" w:qFormat="1"/>
-    <w:lsdException w:name="heading 1" w:uiPriority="9" w:qFormat="1"/>
-    <w:lsdException w:name="heading 2" w:semiHidden="1" w:uiPriority="9" w:unhideWhenUsed="1" w:qFormat="1"/>
-    <w:lsdException w:name="heading 3" w:semiHidden="1" w:uiPriority="9" w:unhideWhenUsed="1" w:qFormat="1"/>
-    <w:lsdException w:name="heading 4" w:semiHidden="1" w:uiPriority="9" w:unhideWhenUsed="1" w:qFormat="1"/>
-    <w:lsdException w:name="heading 5" w:semiHidden="1" w:uiPriority="9" w:unhideWhenUsed="1" w:qFormat="1"/>
-    <w:lsdException w:name="heading 6" w:semiHidden="1" w:uiPriority="9" w:unhideWhenUsed="1" w:qFormat="1"/>
-    <w:lsdException w:name="heading 7" w:semiHidden="1" w:uiPriority="9" w:unhideWhenUsed="1" w:qFormat="1"/>
-    <w:lsdException w:name="heading 8" w:semiHidden="1" w:uiPriority="9" w:unhideWhenUsed="1" w:qFormat="1"/>
-    <w:lsdException w:name="heading 9" w:semiHidden="1" w:uiPriority="9" w:unhideWhenUsed="1" w:qFormat="1"/>
-    <w:lsdException w:name="index 1" w:semiHidden="1" w:unhideWhenUsed="1"/>
-    <w:lsdException w:name="index 2" w:semiHidden="1" w:unhideWhenUsed="1"/>
-    <w:lsdException w:name="index 3" w:semiHidden="1" w:unhideWhenUsed="1"/>
-    <w:lsdException w:name="index 4" w:semiHidden="1" w:unhideWhenUsed="1"/>
-    <w:lsdException w:name="index 5" w:semiHidden="1" w:unhideWhenUsed="1"/>
-    <w:lsdException w:name="index 6" w:semiHidden="1" w:unhideWhenUsed="1"/>
-    <w:lsdException w:name="index 7" w:semiHidden="1" w:unhideWhenUsed="1"/>
-    <w:lsdException w:name="index 8" w:semiHidden="1" w:unhideWhenUsed="1"/>
-    <w:lsdException w:name="index 9" w:semiHidden="1" w:unhideWhenUsed="1"/>
-    <w:lsdException w:name="toc 1" w:semiHidden="1" w:uiPriority="39" w:unhideWhenUsed="1"/>
-    <w:lsdException w:name="toc 2" w:semiHidden="1" w:uiPriority="39" w:unhideWhenUsed="1"/>
-    <w:lsdException w:name="toc 3" w:semiHidden="1" w:uiPriority="39" w:unhideWhenUsed="1"/>
-    <w:lsdException w:name="toc 4" w:semiHidden="1" w:uiPriority="39" w:unhideWhenUsed="1"/>
-    <w:lsdException w:name="toc 5" w:semiHidden="1" w:uiPriority="39" w:unhideWhenUsed="1"/>
-    <w:lsdException w:name="toc 6" w:semiHidden="1" w:uiPriority="39" w:unhideWhenUsed="1"/>
-    <w:lsdException w:name="toc 7" w:semiHidden="1" w:uiPriority="39" w:unhideWhenUsed="1"/>
-    <w:lsdException w:name="toc 8" w:semiHidden="1" w:uiPriority="39" w:unhideWhenUsed="1"/>
-    <w:lsdException w:name="toc 9" w:semiHidden="1" w:uiPriority="39" w:unhideWhenUsed="1"/>
-    <w:lsdException w:name="Normal Indent" w:semiHidden="1" w:unhideWhenUsed="1"/>
-    <w:lsdException w:name="footnote text" w:semiHidden="1" w:unhideWhenUsed="1"/>
-    <w:lsdException w:name="annotation text" w:semiHidden="1" w:unhideWhenUsed="1"/>
-    <w:lsdException w:name="header" w:semiHidden="1" w:unhideWhenUsed="1"/>
-    <w:lsdException w:name="footer" w:semiHidden="1" w:unhideWhenUsed="1"/>
-    <w:lsdException w:name="index heading" w:semiHidden="1" w:unhideWhenUsed="1"/>
-    <w:lsdException w:name="caption" w:semiHidden="1" w:uiPriority="35" w:unhideWhenUsed="1" w:qFormat="1"/>
-    <w:lsdException w:name="table of figures" w:semiHidden="1" w:unhideWhenUsed="1"/>
-    <w:lsdException w:name="envelope address" w:semiHidden="1" w:unhideWhenUsed="1"/>
-    <w:lsdException w:name="envelope return" w:semiHidden="1" w:unhideWhenUsed="1"/>
-    <w:lsdException w:name="footnote reference" w:semiHidden="1" w:unhideWhenUsed="1"/>
-    <w:lsdException w:name="annotation reference" w:semiHidden="1" w:unhideWhenUsed="1"/>
-    <w:lsdException w:name="line number" w:semiHidden="1" w:unhideWhenUsed="1"/>
-    <w:lsdException w:name="page number" w:semiHidden="1" w:unhideWhenUsed="1"/>
-    <w:lsdException w:name="endnote reference" w:semiHidden="1" w:unhideWhenUsed="1"/>
-    <w:lsdException w:name="endnote text" w:semiHidden="1" w:unhideWhenUsed="1"/>
-    <w:lsdException w:name="table of authorities" w:semiHidden="1" w:unhideWhenUsed="1"/>
-    <w:lsdException w:name="macro" w:semiHidden="1" w:unhideWhenUsed="1"/>
-    <w:lsdException w:name="toa heading" w:semiHidden="1" w:unhideWhenUsed="1"/>
-    <w:lsdException w:name="List" w:semiHidden="1" w:unhideWhenUsed="1"/>
-    <w:lsdException w:name="List Bullet" w:semiHidden="1" w:unhideWhenUsed="1"/>
-    <w:lsdException w:name="List Number" w:semiHidden="1" w:unhideWhenUsed="1"/>
-    <w:lsdException w:name="List 2" w:semiHidden="1" w:unhideWhenUsed="1"/>
-    <w:lsdException w:name="List 3" w:semiHidden="1" w:unhideWhenUsed="1"/>
-    <w:lsdException w:name="List 4" w:semiHidden="1" w:unhideWhenUsed="1"/>
-    <w:lsdException w:name="List 5" w:semiHidden="1" w:unhideWhenUsed="1"/>
-    <w:lsdException w:name="List Bullet 2" w:semiHidden="1" w:unhideWhenUsed="1"/>
-    <w:lsdException w:name="List Bullet 3" w:semiHidden="1" w:unhideWhenUsed="1"/>
-    <w:lsdException w:name="List Bullet 4" w:semiHidden="1" w:unhideWhenUsed="1"/>
-    <w:lsdException w:name="List Bullet 5" w:semiHidden="1" w:unhideWhenUsed="1"/>
-    <w:lsdException w:name="List Number 2" w:semiHidden="1" w:unhideWhenUsed="1"/>
-    <w:lsdException w:name="List Number 3" w:semiHidden="1" w:unhideWhenUsed="1"/>
-    <w:lsdException w:name="List Number 4" w:semiHidden="1" w:unhideWhenUsed="1"/>
-    <w:lsdException w:name="List Number 5" w:semiHidden="1" w:unhideWhenUsed="1"/>
-    <w:lsdException w:name="Title" w:uiPriority="10" w:qFormat="1"/>
-    <w:lsdException w:name="Closing" w:semiHidden="1" w:unhideWhenUsed="1"/>
-    <w:lsdException w:name="Signature" w:semiHidden="1" w:unhideWhenUsed="1"/>
-    <w:lsdException w:name="Default Paragraph Font" w:semiHidden="1" w:uiPriority="1" w:unhideWhenUsed="1"/>
-    <w:lsdException w:name="Body Text" w:semiHidden="1" w:unhideWhenUsed="1"/>
-    <w:lsdException w:name="Body Text Indent" w:semiHidden="1" w:unhideWhenUsed="1"/>
-    <w:lsdException w:name="List Continue" w:semiHidden="1" w:unhideWhenUsed="1"/>
-    <w:lsdException w:name="List Continue 2" w:semiHidden="1" w:unhideWhenUsed="1"/>
-    <w:lsdException w:name="List Continue 3" w:semiHidden="1" w:unhideWhenUsed="1"/>
-    <w:lsdException w:name="List Continue 4" w:semiHidden="1" w:unhideWhenUsed="1"/>
-    <w:lsdException w:name="List Continue 5" w:semiHidden="1" w:unhideWhenUsed="1"/>
-    <w:lsdException w:name="Message Header" w:semiHidden="1" w:unhideWhenUsed="1"/>
-    <w:lsdException w:name="Subtitle" w:uiPriority="11" w:qFormat="1"/>
-    <w:lsdException w:name="Salutation" w:semiHidden="1" w:unhideWhenUsed="1"/>
-    <w:lsdException w:name="Date" w:semiHidden="1" w:unhideWhenUsed="1"/>
-    <w:lsdException w:name="Body Text First Indent" w:semiHidden="1" w:unhideWhenUsed="1"/>
-    <w:lsdException w:name="Body Text First Indent 2" w:semiHidden="1" w:unhideWhenUsed="1"/>
-    <w:lsdException w:name="Note Heading" w:semiHidden="1" w:unhideWhenUsed="1"/>
-    <w:lsdException w:name="Body Text 2" w:semiHidden="1" w:unhideWhenUsed="1"/>
-    <w:lsdException w:name="Body Text 3" w:semiHidden="1" w:unhideWhenUsed="1"/>
-    <w:lsdException w:name="Body Text Indent 2" w:semiHidden="1" w:unhideWhenUsed="1"/>
-    <w:lsdException w:name="Body Text Indent 3" w:semiHidden="1" w:unhideWhenUsed="1"/>
-    <w:lsdException w:name="Block Text" w:semiHidden="1" w:unhideWhenUsed="1"/>
-    <w:lsdException w:name="Hyperlink" w:semiHidden="1" w:unhideWhenUsed="1"/>
-    <w:lsdException w:name="FollowedHyperlink" w:semiHidden="1" w:unhideWhenUsed="1"/>
-    <w:lsdException w:name="Strong" w:uiPriority="22" w:qFormat="1"/>
-    <w:lsdException w:name="Emphasis" w:uiPriority="20" w:qFormat="1"/>
-    <w:lsdException w:name="Document Map" w:semiHidden="1" w:unhideWhenUsed="1"/>
-    <w:lsdException w:name="Plain Text" w:semiHidden="1" w:unhideWhenUsed="1"/>
-    <w:lsdException w:name="E-mail Signature" w:semiHidden="1" w:unhideWhenUsed="1"/>
-    <w:lsdException w:name="HTML Top of Form" w:semiHidden="1" w:unhideWhenUsed="1"/>
-    <w:lsdException w:name="HTML Bottom of Form" w:semiHidden="1" w:unhideWhenUsed="1"/>
-    <w:lsdException w:name="Normal (Web)" w:semiHidden="1" w:unhideWhenUsed="1"/>
-    <w:lsdException w:name="HTML Acronym" w:semiHidden="1" w:unhideWhenUsed="1"/>
-    <w:lsdException w:name="HTML Address" w:semiHidden="1" w:unhideWhenUsed="1"/>
-    <w:lsdException w:name="HTML Cite" w:semiHidden="1" w:unhideWhenUsed="1"/>
-    <w:lsdException w:name="HTML Code" w:semiHidden="1" w:unhideWhenUsed="1"/>
-    <w:lsdException w:name="HTML Definition" w:semiHidden="1" w:unhideWhenUsed="1"/>
-    <w:lsdException w:name="HTML Keyboard" w:semiHidden="1" w:unhideWhenUsed="1"/>
-    <w:lsdException w:name="HTML Preformatted" w:semiHidden="1" w:unhideWhenUsed="1"/>
-    <w:lsdException w:name="HTML Sample" w:semiHidden="1" w:unhideWhenUsed="1"/>
-    <w:lsdException w:name="HTML Typewriter" w:semiHidden="1" w:unhideWhenUsed="1"/>
-    <w:lsdException w:name="HTML Variable" w:semiHidden="1" w:unhideWhenUsed="1"/>
-    <w:lsdException w:name="Normal Table" w:semiHidden="1" w:unhideWhenUsed="1"/>
-    <w:lsdException w:name="annotation subject" w:semiHidden="1" w:unhideWhenUsed="1"/>
-    <w:lsdException w:name="No List" w:semiHidden="1" w:unhideWhenUsed="1"/>
-    <w:lsdException w:name="Outline List 1" w:semiHidden="1" w:unhideWhenUsed="1"/>
-    <w:lsdException w:name="Outline List 2" w:semiHidden="1" w:unhideWhenUsed="1"/>
-    <w:lsdException w:name="Outline List 3" w:semiHidden="1" w:unhideWhenUsed="1"/>
-    <w:lsdException w:name="Table Simple 1" w:semiHidden="1" w:unhideWhenUsed="1"/>
-    <w:lsdException w:name="Table Simple 2" w:semiHidden="1" w:unhideWhenUsed="1"/>
-    <w:lsdException w:name="Table Simple 3" w:semiHidden="1" w:unhideWhenUsed="1"/>
-    <w:lsdException w:name="Table Classic 1" w:semiHidden="1" w:unhideWhenUsed="1"/>
-    <w:lsdException w:name="Table Classic 2" w:semiHidden="1" w:unhideWhenUsed="1"/>
-    <w:lsdException w:name="Table Classic 3" w:semiHidden="1" w:unhideWhenUsed="1"/>
-    <w:lsdException w:name="Table Classic 4" w:semiHidden="1" w:unhideWhenUsed="1"/>
-    <w:lsdException w:name="Table Colorful 1" w:semiHidden="1" w:unhideWhenUsed="1"/>
-    <w:lsdException w:name="Table Colorful 2" w:semiHidden="1" w:unhideWhenUsed="1"/>
-    <w:lsdException w:name="Table Colorful 3" w:semiHidden="1" w:unhideWhenUsed="1"/>
-    <w:lsdException w:name="Table Columns 1" w:semiHidden="1" w:unhideWhenUsed="1"/>
-    <w:lsdException w:name="Table Columns 2" w:semiHidden="1" w:unhideWhenUsed="1"/>
-    <w:lsdException w:name="Table Columns 3" w:semiHidden="1" w:unhideWhenUsed="1"/>
-    <w:lsdException w:name="Table Columns 4" w:semiHidden="1" w:unhideWhenUsed="1"/>
-    <w:lsdException w:name="Table Columns 5" w:semiHidden="1" w:unhideWhenUsed="1"/>
-    <w:lsdException w:name="Table Grid 1" w:semiHidden="1" w:unhideWhenUsed="1"/>
-    <w:lsdException w:name="Table Grid 2" w:semiHidden="1" w:unhideWhenUsed="1"/>
-    <w:lsdException w:name="Table Grid 3" w:semiHidden="1" w:unhideWhenUsed="1"/>
-    <w:lsdException w:name="Table Grid 4" w:semiHidden="1" w:unhideWhenUsed="1"/>
-    <w:lsdException w:name="Table Grid 5" w:semiHidden="1" w:unhideWhenUsed="1"/>
-    <w:lsdException w:name="Table Grid 6" w:semiHidden="1" w:unhideWhenUsed="1"/>
-    <w:lsdException w:name="Table Grid 7" w:semiHidden="1" w:unhideWhenUsed="1"/>
-    <w:lsdException w:name="Table Grid 8" w:semiHidden="1" w:unhideWhenUsed="1"/>
-    <w:lsdException w:name="Table List 1" w:semiHidden="1" w:unhideWhenUsed="1"/>
-    <w:lsdException w:name="Table List 2" w:semiHidden="1" w:unhideWhenUsed="1"/>
-    <w:lsdException w:name="Table List 3" w:semiHidden="1" w:unhideWhenUsed="1"/>
-    <w:lsdException w:name="Table List 4" w:semiHidden="1" w:unhideWhenUsed="1"/>
-    <w:lsdException w:name="Table List 5" w:semiHidden="1" w:unhideWhenUsed="1"/>
-    <w:lsdException w:name="Table List 6" w:semiHidden="1" w:unhideWhenUsed="1"/>
-    <w:lsdException w:name="Table List 7" w:semiHidden="1" w:unhideWhenUsed="1"/>
-    <w:lsdException w:name="Table List 8" w:semiHidden="1" w:unhideWhenUsed="1"/>
-    <w:lsdException w:name="Table 3D effects 1" w:semiHidden="1" w:unhideWhenUsed="1"/>
-    <w:lsdException w:name="Table 3D effects 2" w:semiHidden="1" w:unhideWhenUsed="1"/>
-    <w:lsdException w:name="Table 3D effects 3" w:semiHidden="1" w:unhideWhenUsed="1"/>
-    <w:lsdException w:name="Table Contemporary" w:semiHidden="1" w:unhideWhenUsed="1"/>
-    <w:lsdException w:name="Table Elegant" w:semiHidden="1" w:unhideWhenUsed="1"/>
-    <w:lsdException w:name="Table Professional" w:semiHidden="1" w:unhideWhenUsed="1"/>
-    <w:lsdException w:name="Table Subtle 1" w:semiHidden="1" w:unhideWhenUsed="1"/>
-    <w:lsdException w:name="Table Subtle 2" w:semiHidden="1" w:unhideWhenUsed="1"/>
-    <w:lsdException w:name="Table Web 1" w:semiHidden="1" w:unhideWhenUsed="1"/>
-    <w:lsdException w:name="Table Web 2" w:semiHidden="1" w:unhideWhenUsed="1"/>
-    <w:lsdException w:name="Table Web 3" w:semiHidden="1" w:unhideWhenUsed="1"/>
-    <w:lsdException w:name="Balloon Text" w:semiHidden="1" w:unhideWhenUsed="1"/>
-    <w:lsdException w:name="Table Grid" w:uiPriority="39"/>
-    <w:lsdException w:name="Table Theme" w:semiHidden="1" w:unhideWhenUsed="1"/>
-    <w:lsdException w:name="Placeholder Text" w:semiHidden="1"/>
-    <w:lsdException w:name="No Spacing" w:uiPriority="1" w:qFormat="1"/>
-    <w:lsdException w:name="Light Shading" w:uiPriority="60"/>
-    <w:lsdException w:name="Light List" w:uiPriority="61"/>
-    <w:lsdException w:name="Light Grid" w:uiPriority="62"/>
-    <w:lsdException w:name="Medium Shading 1" w:uiPriority="63"/>
-    <w:lsdException w:name="Medium Shading 2" w:uiPriority="64"/>
-    <w:lsdException w:name="Medium List 1" w:uiPriority="65"/>
-    <w:lsdException w:name="Medium List 2" w:uiPriority="66"/>
-    <w:lsdException w:name="Medium Grid 1" w:uiPriority="67"/>
-    <w:lsdException w:name="Medium Grid 2" w:uiPriority="68"/>
-    <w:lsdException w:name="Medium Grid 3" w:uiPriority="69"/>
-    <w:lsdException w:name="Dark List" w:uiPriority="70"/>
-    <w:lsdException w:name="Colorful Shading" w:uiPriority="71"/>
-    <w:lsdException w:name="Colorful List" w:uiPriority="72"/>
-    <w:lsdException w:name="Colorful Grid" w:uiPriority="73"/>
-    <w:lsdException w:name="Light Shading Accent 1" w:uiPriority="60"/>
-    <w:lsdException w:name="Light List Accent 1" w:uiPriority="61"/>
-    <w:lsdException w:name="Light Grid Accent 1" w:uiPriority="62"/>
-    <w:lsdException w:name="Medium Shading 1 Accent 1" w:uiPriority="63"/>
-    <w:lsdException w:name="Medium Shading 2 Accent 1" w:uiPriority="64"/>
-    <w:lsdException w:name="Medium List 1 Accent 1" w:uiPriority="65"/>
-    <w:lsdException w:name="Revision" w:semiHidden="1"/>
-    <w:lsdException w:name="List Paragraph" w:uiPriority="34" w:qFormat="1"/>
-    <w:lsdException w:name="Quote" w:uiPriority="29" w:qFormat="1"/>
-    <w:lsdException w:name="Intense Quote" w:uiPriority="30" w:qFormat="1"/>
-    <w:lsdException w:name="Medium List 2 Accent 1" w:uiPriority="66"/>
-    <w:lsdException w:name="Medium Grid 1 Accent 1" w:uiPriority="67"/>
-    <w:lsdException w:name="Medium Grid 2 Accent 1" w:uiPriority="68"/>
-    <w:lsdException w:name="Medium Grid 3 Accent 1" w:uiPriority="69"/>
-    <w:lsdException w:name="Dark List Accent 1" w:uiPriority="70"/>
-    <w:lsdException w:name="Colorful Shading Accent 1" w:uiPriority="71"/>
-    <w:lsdException w:name="Colorful List Accent 1" w:uiPriority="72"/>
-    <w:lsdException w:name="Colorful Grid Accent 1" w:uiPriority="73"/>
-    <w:lsdException w:name="Light Shading Accent 2" w:uiPriority="60"/>
-    <w:lsdException w:name="Light List Accent 2" w:uiPriority="61"/>
-    <w:lsdException w:name="Light Grid Accent 2" w:uiPriority="62"/>
-    <w:lsdException w:name="Medium Shading 1 Accent 2" w:uiPriority="63"/>
-    <w:lsdException w:name="Medium Shading 2 Accent 2" w:uiPriority="64"/>
-    <w:lsdException w:name="Medium List 1 Accent 2" w:uiPriority="65"/>
-    <w:lsdException w:name="Medium List 2 Accent 2" w:uiPriority="66"/>
-    <w:lsdException w:name="Medium Grid 1 Accent 2" w:uiPriority="67"/>
-    <w:lsdException w:name="Medium Grid 2 Accent 2" w:uiPriority="68"/>
-    <w:lsdException w:name="Medium Grid 3 Accent 2" w:uiPriority="69"/>
-    <w:lsdException w:name="Dark List Accent 2" w:uiPriority="70"/>
-    <w:lsdException w:name="Colorful Shading Accent 2" w:uiPriority="71"/>
-    <w:lsdException w:name="Colorful List Accent 2" w:uiPriority="72"/>
-    <w:lsdException w:name="Colorful Grid Accent 2" w:uiPriority="73"/>
-    <w:lsdException w:name="Light Shading Accent 3" w:uiPriority="60"/>
-    <w:lsdException w:name="Light List Accent 3" w:uiPriority="61"/>
-    <w:lsdException w:name="Light Grid Accent 3" w:uiPriority="62"/>
-    <w:lsdException w:name="Medium Shading 1 Accent 3" w:uiPriority="63"/>
-    <w:lsdException w:name="Medium Shading 2 Accent 3" w:uiPriority="64"/>
-    <w:lsdException w:name="Medium List 1 Accent 3" w:uiPriority="65"/>
-    <w:lsdException w:name="Medium List 2 Accent 3" w:uiPriority="66"/>
-    <w:lsdException w:name="Medium Grid 1 Accent 3" w:uiPriority="67"/>
-    <w:lsdException w:name="Medium Grid 2 Accent 3" w:uiPriority="68"/>
-    <w:lsdException w:name="Medium Grid 3 Accent 3" w:uiPriority="69"/>
-    <w:lsdException w:name="Dark List Accent 3" w:uiPriority="70"/>
-    <w:lsdException w:name="Colorful Shading Accent 3" w:uiPriority="71"/>
-    <w:lsdException w:name="Colorful List Accent 3" w:uiPriority="72"/>
-    <w:lsdException w:name="Colorful Grid Accent 3" w:uiPriority="73"/>
-    <w:lsdException w:name="Light Shading Accent 4" w:uiPriority="60"/>
-    <w:lsdException w:name="Light List Accent 4" w:uiPriority="61"/>
-    <w:lsdException w:name="Light Grid Accent 4" w:uiPriority="62"/>
-    <w:lsdException w:name="Medium Shading 1 Accent 4" w:uiPriority="63"/>
-    <w:lsdException w:name="Medium Shading 2 Accent 4" w:uiPriority="64"/>
-    <w:lsdException w:name="Medium List 1 Accent 4" w:uiPriority="65"/>
-    <w:lsdException w:name="Medium List 2 Accent 4" w:uiPriority="66"/>
-    <w:lsdException w:name="Medium Grid 1 Accent 4" w:uiPriority="67"/>
-    <w:lsdException w:name="Medium Grid 2 Accent 4" w:uiPriority="68"/>
-    <w:lsdException w:name="Medium Grid 3 Accent 4" w:uiPriority="69"/>
-    <w:lsdException w:name="Dark List Accent 4" w:uiPriority="70"/>
-    <w:lsdException w:name="Colorful Shading Accent 4" w:uiPriority="71"/>
-    <w:lsdException w:name="Colorful List Accent 4" w:uiPriority="72"/>
-    <w:lsdException w:name="Colorful Grid Accent 4" w:uiPriority="73"/>
-    <w:lsdException w:name="Light Shading Accent 5" w:uiPriority="60"/>
-    <w:lsdException w:name="Light List Accent 5" w:uiPriority="61"/>
-    <w:lsdException w:name="Light Grid Accent 5" w:uiPriority="62"/>
-    <w:lsdException w:name="Medium Shading 1 Accent 5" w:uiPriority="63"/>
-    <w:lsdException w:name="Medium Shading 2 Accent 5" w:uiPriority="64"/>
-    <w:lsdException w:name="Medium List 1 Accent 5" w:uiPriority="65"/>
-    <w:lsdException w:name="Medium List 2 Accent 5" w:uiPriority="66"/>
-    <w:lsdException w:name="Medium Grid 1 Accent 5" w:uiPriority="67"/>
-    <w:lsdException w:name="Medium Grid 2 Accent 5" w:uiPriority="68"/>
-    <w:lsdException w:name="Medium Grid 3 Accent 5" w:uiPriority="69"/>
-    <w:lsdException w:name="Dark List Accent 5" w:uiPriority="70"/>
-    <w:lsdException w:name="Colorful Shading Accent 5" w:uiPriority="71"/>
-    <w:lsdException w:name="Colorful List Accent 5" w:uiPriority="72"/>
-    <w:lsdException w:name="Colorful Grid Accent 5" w:uiPriority="73"/>
-    <w:lsdException w:name="Light Shading Accent 6" w:uiPriority="60"/>
-    <w:lsdException w:name="Light List Accent 6" w:uiPriority="61"/>
-    <w:lsdException w:name="Light Grid Accent 6" w:uiPriority="62"/>
-    <w:lsdException w:name="Medium Shading 1 Accent 6" w:uiPriority="63"/>
-    <w:lsdException w:name="Medium Shading 2 Accent 6" w:uiPriority="64"/>
-    <w:lsdException w:name="Medium List 1 Accent 6" w:uiPriority="65"/>
-    <w:lsdException w:name="Medium List 2 Accent 6" w:uiPriority="66"/>
-    <w:lsdException w:name="Medium Grid 1 Accent 6" w:uiPriority="67"/>
-    <w:lsdException w:name="Medium Grid 2 Accent 6" w:uiPriority="68"/>
-    <w:lsdException w:name="Medium Grid 3 Accent 6" w:uiPriority="69"/>
-    <w:lsdException w:name="Dark List Accent 6" w:uiPriority="70"/>
-    <w:lsdException w:name="Colorful Shading Accent 6" w:uiPriority="71"/>
-    <w:lsdException w:name="Colorful List Accent 6" w:uiPriority="72"/>
-    <w:lsdException w:name="Colorful Grid Accent 6" w:uiPriority="73"/>
-    <w:lsdException w:name="Subtle Emphasis" w:uiPriority="19" w:qFormat="1"/>
-    <w:lsdException w:name="Intense Emphasis" w:uiPriority="21" w:qFormat="1"/>
-    <w:lsdException w:name="Subtle Reference" w:uiPriority="31" w:qFormat="1"/>
-    <w:lsdException w:name="Intense Reference" w:uiPriority="32" w:qFormat="1"/>
-    <w:lsdException w:name="Book Title" w:uiPriority="33" w:qFormat="1"/>
-    <w:lsdException w:name="Bibliography" w:semiHidden="1" w:uiPriority="37" w:unhideWhenUsed="1"/>
-    <w:lsdException w:name="TOC Heading" w:semiHidden="1" w:uiPriority="39" w:unhideWhenUsed="1" w:qFormat="1"/>
-    <w:lsdException w:name="Plain Table 1" w:uiPriority="41"/>
-    <w:lsdException w:name="Plain Table 2" w:uiPriority="42"/>
-    <w:lsdException w:name="Plain Table 3" w:uiPriority="43"/>
-    <w:lsdException w:name="Plain Table 4" w:uiPriority="44"/>
-    <w:lsdException w:name="Plain Table 5" w:uiPriority="45"/>
-    <w:lsdException w:name="Grid Table Light" w:uiPriority="40"/>
-    <w:lsdException w:name="Grid Table 1 Light" w:uiPriority="46"/>
-    <w:lsdException w:name="Grid Table 2" w:uiPriority="47"/>
-    <w:lsdException w:name="Grid Table 3" w:uiPriority="48"/>
-    <w:lsdException w:name="Grid Table 4" w:uiPriority="49"/>
-    <w:lsdException w:name="Grid Table 5 Dark" w:uiPriority="50"/>
-    <w:lsdException w:name="Grid Table 6 Colorful" w:uiPriority="51"/>
-    <w:lsdException w:name="Grid Table 7 Colorful" w:uiPriority="52"/>
-    <w:lsdException w:name="Grid Table 1 Light Accent 1" w:uiPriority="46"/>
-    <w:lsdException w:name="Grid Table 2 Accent 1" w:uiPriority="47"/>
-    <w:lsdException w:name="Grid Table 3 Accent 1" w:uiPriority="48"/>
-    <w:lsdException w:name="Grid Table 4 Accent 1" w:uiPriority="49"/>
-    <w:lsdException w:name="Grid Table 5 Dark Accent 1" w:uiPriority="50"/>
-    <w:lsdException w:name="Grid Table 6 Colorful Accent 1" w:uiPriority="51"/>
-    <w:lsdException w:name="Grid Table 7 Colorful Accent 1" w:uiPriority="52"/>
-    <w:lsdException w:name="Grid Table 1 Light Accent 2" w:uiPriority="46"/>
-    <w:lsdException w:name="Grid Table 2 Accent 2" w:uiPriority="47"/>
-    <w:lsdException w:name="Grid Table 3 Accent 2" w:uiPriority="48"/>
-    <w:lsdException w:name="Grid Table 4 Accent 2" w:uiPriority="49"/>
-    <w:lsdException w:name="Grid Table 5 Dark Accent 2" w:uiPriority="50"/>
-    <w:lsdException w:name="Grid Table 6 Colorful Accent 2" w:uiPriority="51"/>
-    <w:lsdException w:name="Grid Table 7 Colorful Accent 2" w:uiPriority="52"/>
-    <w:lsdException w:name="Grid Table 1 Light Accent 3" w:uiPriority="46"/>
-    <w:lsdException w:name="Grid Table 2 Accent 3" w:uiPriority="47"/>
-    <w:lsdException w:name="Grid Table 3 Accent 3" w:uiPriority="48"/>
-    <w:lsdException w:name="Grid Table 4 Accent 3" w:uiPriority="49"/>
-    <w:lsdException w:name="Grid Table 5 Dark Accent 3" w:uiPriority="50"/>
-    <w:lsdException w:name="Grid Table 6 Colorful Accent 3" w:uiPriority="51"/>
-    <w:lsdException w:name="Grid Table 7 Colorful Accent 3" w:uiPriority="52"/>
-    <w:lsdException w:name="Grid Table 1 Light Accent 4" w:uiPriority="46"/>
-    <w:lsdException w:name="Grid Table 2 Accent 4" w:uiPriority="47"/>
-    <w:lsdException w:name="Grid Table 3 Accent 4" w:uiPriority="48"/>
-    <w:lsdException w:name="Grid Table 4 Accent 4" w:uiPriority="49"/>
-    <w:lsdException w:name="Grid Table 5 Dark Accent 4" w:uiPriority="50"/>
-    <w:lsdException w:name="Grid Table 6 Colorful Accent 4" w:uiPriority="51"/>
-    <w:lsdException w:name="Grid Table 7 Colorful Accent 4" w:uiPriority="52"/>
-    <w:lsdException w:name="Grid Table 1 Light Accent 5" w:uiPriority="46"/>
-    <w:lsdException w:name="Grid Table 2 Accent 5" w:uiPriority="47"/>
-    <w:lsdException w:name="Grid Table 3 Accent 5" w:uiPriority="48"/>
-    <w:lsdException w:name="Grid Table 4 Accent 5" w:uiPriority="49"/>
-    <w:lsdException w:name="Grid Table 5 Dark Accent 5" w:uiPriority="50"/>
-    <w:lsdException w:name="Grid Table 6 Colorful Accent 5" w:uiPriority="51"/>
-    <w:lsdException w:name="Grid Table 7 Colorful Accent 5" w:uiPriority="52"/>
-    <w:lsdException w:name="Grid Table 1 Light Accent 6" w:uiPriority="46"/>
-    <w:lsdException w:name="Grid Table 2 Accent 6" w:uiPriority="47"/>
-    <w:lsdException w:name="Grid Table 3 Accent 6" w:uiPriority="48"/>
-    <w:lsdException w:name="Grid Table 4 Accent 6" w:uiPriority="49"/>
-    <w:lsdException w:name="Grid Table 5 Dark Accent 6" w:uiPriority="50"/>
-    <w:lsdException w:name="Grid Table 6 Colorful Accent 6" w:uiPriority="51"/>
-    <w:lsdException w:name="Grid Table 7 Colorful Accent 6" w:uiPriority="52"/>
-    <w:lsdException w:name="List Table 1 Light" w:uiPriority="46"/>
-    <w:lsdException w:name="List Table 2" w:uiPriority="47"/>
-    <w:lsdException w:name="List Table 3" w:uiPriority="48"/>
-    <w:lsdException w:name="List Table 4" w:uiPriority="49"/>
-    <w:lsdException w:name="List Table 5 Dark" w:uiPriority="50"/>
-    <w:lsdException w:name="List Table 6 Colorful" w:uiPriority="51"/>
-    <w:lsdException w:name="List Table 7 Colorful" w:uiPriority="52"/>
-    <w:lsdException w:name="List Table 1 Light Accent 1" w:uiPriority="46"/>
-    <w:lsdException w:name="List Table 2 Accent 1" w:uiPriority="47"/>
-    <w:lsdException w:name="List Table 3 Accent 1" w:uiPriority="48"/>
-    <w:lsdException w:name="List Table 4 Accent 1" w:uiPriority="49"/>
-    <w:lsdException w:name="List Table 5 Dark Accent 1" w:uiPriority="50"/>
-    <w:lsdException w:name="List Table 6 Colorful Accent 1" w:uiPriority="51"/>
-    <w:lsdException w:name="List Table 7 Colorful Accent 1" w:uiPriority="52"/>
-    <w:lsdException w:name="List Table 1 Light Accent 2" w:uiPriority="46"/>
-    <w:lsdException w:name="List Table 2 Accent 2" w:uiPriority="47"/>
-    <w:lsdException w:name="List Table 3 Accent 2" w:uiPriority="48"/>
-    <w:lsdException w:name="List Table 4 Accent 2" w:uiPriority="49"/>
-    <w:lsdException w:name="List Table 5 Dark Accent 2" w:uiPriority="50"/>
-    <w:lsdException w:name="List Table 6 Colorful Accent 2" w:uiPriority="51"/>
-    <w:lsdException w:name="List Table 7 Colorful Accent 2" w:uiPriority="52"/>
-    <w:lsdException w:name="List Table 1 Light Accent 3" w:uiPriority="46"/>
-    <w:lsdException w:name="List Table 2 Accent 3" w:uiPriority="47"/>
-    <w:lsdException w:name="List Table 3 Accent 3" w:uiPriority="48"/>
-    <w:lsdException w:name="List Table 4 Accent 3" w:uiPriority="49"/>
-    <w:lsdException w:name="List Table 5 Dark Accent 3" w:uiPriority="50"/>
-    <w:lsdException w:name="List Table 6 Colorful Accent 3" w:uiPriority="51"/>
-    <w:lsdException w:name="List Table 7 Colorful Accent 3" w:uiPriority="52"/>
-    <w:lsdException w:name="List Table 1 Light Accent 4" w:uiPriority="46"/>
-    <w:lsdException w:name="List Table 2 Accent 4" w:uiPriority="47"/>
-    <w:lsdException w:name="List Table 3 Accent 4" w:uiPriority="48"/>
-    <w:lsdException w:name="List Table 4 Accent 4" w:uiPriority="49"/>
-    <w:lsdException w:name="List Table 5 Dark Accent 4" w:uiPriority="50"/>
-    <w:lsdException w:name="List Table 6 Colorful Accent 4" w:uiPriority="51"/>
-    <w:lsdException w:name="List Table 7 Colorful Accent 4" w:uiPriority="52"/>
-    <w:lsdException w:name="List Table 1 Light Accent 5" w:uiPriority="46"/>
-    <w:lsdException w:name="List Table 2 Accent 5" w:uiPriority="47"/>
-    <w:lsdException w:name="List Table 3 Accent 5" w:uiPriority="48"/>
-    <w:lsdException w:name="List Table 4 Accent 5" w:uiPriority="49"/>
-    <w:lsdException w:name="List Table 5 Dark Accent 5" w:uiPriority="50"/>
-    <w:lsdException w:name="List Table 6 Colorful Accent 5" w:uiPriority="51"/>
-    <w:lsdException w:name="List Table 7 Colorful Accent 5" w:uiPriority="52"/>
-    <w:lsdException w:name="List Table 1 Light Accent 6" w:uiPriority="46"/>
-    <w:lsdException w:name="List Table 2 Accent 6" w:uiPriority="47"/>
-    <w:lsdException w:name="List Table 3 Accent 6" w:uiPriority="48"/>
-    <w:lsdException w:name="List Table 4 Accent 6" w:uiPriority="49"/>
-    <w:lsdException w:name="List Table 5 Dark Accent 6" w:uiPriority="50"/>
-    <w:lsdException w:name="List Table 6 Colorful Accent 6" w:uiPriority="51"/>
-    <w:lsdException w:name="List Table 7 Colorful Accent 6" w:uiPriority="52"/>
+  <w:latentStyles w:defLockedState="0" w:defUIPriority="99" w:defSemiHidden="1" w:defUnhideWhenUsed="1" w:defQFormat="0" w:count="267">
+    <w:lsdException w:name="Normal" w:semiHidden="0" w:uiPriority="0" w:unhideWhenUsed="0" w:qFormat="1"/>
+    <w:lsdException w:name="heading 1" w:semiHidden="0" w:uiPriority="9" w:unhideWhenUsed="0" w:qFormat="1"/>
+    <w:lsdException w:name="heading 2" w:uiPriority="9" w:qFormat="1"/>
+    <w:lsdException w:name="heading 3" w:uiPriority="9" w:qFormat="1"/>
+    <w:lsdException w:name="heading 4" w:uiPriority="9" w:qFormat="1"/>
+    <w:lsdException w:name="heading 5" w:uiPriority="9" w:qFormat="1"/>
+    <w:lsdException w:name="heading 6" w:uiPriority="9" w:qFormat="1"/>
+    <w:lsdException w:name="heading 7" w:uiPriority="9" w:qFormat="1"/>
+    <w:lsdException w:name="heading 8" w:uiPriority="9" w:qFormat="1"/>
+    <w:lsdException w:name="heading 9" w:uiPriority="9" w:qFormat="1"/>
+    <w:lsdException w:name="toc 1" w:uiPriority="39"/>
+    <w:lsdException w:name="toc 2" w:uiPriority="39"/>
+    <w:lsdException w:name="toc 3" w:uiPriority="39"/>
+    <w:lsdException w:name="toc 4" w:uiPriority="39"/>
+    <w:lsdException w:name="toc 5" w:uiPriority="39"/>
+    <w:lsdException w:name="toc 6" w:uiPriority="39"/>
+    <w:lsdException w:name="toc 7" w:uiPriority="39"/>
+    <w:lsdException w:name="toc 8" w:uiPriority="39"/>
+    <w:lsdException w:name="toc 9" w:uiPriority="39"/>
+    <w:lsdException w:name="caption" w:uiPriority="35" w:qFormat="1"/>
+    <w:lsdException w:name="Title" w:semiHidden="0" w:uiPriority="10" w:unhideWhenUsed="0" w:qFormat="1"/>
+    <w:lsdException w:name="Default Paragraph Font" w:uiPriority="1"/>
+    <w:lsdException w:name="Subtitle" w:semiHidden="0" w:uiPriority="11" w:unhideWhenUsed="0" w:qFormat="1"/>
+    <w:lsdException w:name="Strong" w:semiHidden="0" w:uiPriority="22" w:unhideWhenUsed="0" w:qFormat="1"/>
+    <w:lsdException w:name="Emphasis" w:semiHidden="0" w:uiPriority="20" w:unhideWhenUsed="0" w:qFormat="1"/>
+    <w:lsdException w:name="Table Grid" w:semiHidden="0" w:uiPriority="39" w:unhideWhenUsed="0"/>
+    <w:lsdException w:name="Placeholder Text" w:unhideWhenUsed="0"/>
+    <w:lsdException w:name="No Spacing" w:semiHidden="0" w:uiPriority="1" w:unhideWhenUsed="0" w:qFormat="1"/>
+    <w:lsdException w:name="Light Shading" w:semiHidden="0" w:uiPriority="60" w:unhideWhenUsed="0"/>
+    <w:lsdException w:name="Light List" w:semiHidden="0" w:uiPriority="61" w:unhideWhenUsed="0"/>
+    <w:lsdException w:name="Light Grid" w:semiHidden="0" w:uiPriority="62" w:unhideWhenUsed="0"/>
+    <w:lsdException w:name="Medium Shading 1" w:semiHidden="0" w:uiPriority="63" w:unhideWhenUsed="0"/>
+    <w:lsdException w:name="Medium Shading 2" w:semiHidden="0" w:uiPriority="64" w:unhideWhenUsed="0"/>
+    <w:lsdException w:name="Medium List 1" w:semiHidden="0" w:uiPriority="65" w:unhideWhenUsed="0"/>
+    <w:lsdException w:name="Medium List 2" w:semiHidden="0" w:uiPriority="66" w:unhideWhenUsed="0"/>
+    <w:lsdException w:name="Medium Grid 1" w:semiHidden="0" w:uiPriority="67" w:unhideWhenUsed="0"/>
+    <w:lsdException w:name="Medium Grid 2" w:semiHidden="0" w:uiPriority="68" w:unhideWhenUsed="0"/>
+    <w:lsdException w:name="Medium Grid 3" w:semiHidden="0" w:uiPriority="69" w:unhideWhenUsed="0"/>
+    <w:lsdException w:name="Dark List" w:semiHidden="0" w:uiPriority="70" w:unhideWhenUsed="0"/>
+    <w:lsdException w:name="Colorful Shading" w:semiHidden="0" w:uiPriority="71" w:unhideWhenUsed="0"/>
+    <w:lsdException w:name="Colorful List" w:semiHidden="0" w:uiPriority="72" w:unhideWhenUsed="0"/>
+    <w:lsdException w:name="Colorful Grid" w:semiHidden="0" w:uiPriority="73" w:unhideWhenUsed="0"/>
+    <w:lsdException w:name="Light Shading Accent 1" w:semiHidden="0" w:uiPriority="60" w:unhideWhenUsed="0"/>
+    <w:lsdException w:name="Light List Accent 1" w:semiHidden="0" w:uiPriority="61" w:unhideWhenUsed="0"/>
+    <w:lsdException w:name="Light Grid Accent 1" w:semiHidden="0" w:uiPriority="62" w:unhideWhenUsed="0"/>
+    <w:lsdException w:name="Medium Shading 1 Accent 1" w:semiHidden="0" w:uiPriority="63" w:unhideWhenUsed="0"/>
+    <w:lsdException w:name="Medium Shading 2 Accent 1" w:semiHidden="0" w:uiPriority="64" w:unhideWhenUsed="0"/>
+    <w:lsdException w:name="Medium List 1 Accent 1" w:semiHidden="0" w:uiPriority="65" w:unhideWhenUsed="0"/>
+    <w:lsdException w:name="Revision" w:unhideWhenUsed="0"/>
+    <w:lsdException w:name="List Paragraph" w:semiHidden="0" w:uiPriority="34" w:unhideWhenUsed="0" w:qFormat="1"/>
+    <w:lsdException w:name="Quote" w:semiHidden="0" w:uiPriority="29" w:unhideWhenUsed="0" w:qFormat="1"/>
+    <w:lsdException w:name="Intense Quote" w:semiHidden="0" w:uiPriority="30" w:unhideWhenUsed="0" w:qFormat="1"/>
+    <w:lsdException w:name="Medium List 2 Accent 1" w:semiHidden="0" w:uiPriority="66" w:unhideWhenUsed="0"/>
+    <w:lsdException w:name="Medium Grid 1 Accent 1" w:semiHidden="0" w:uiPriority="67" w:unhideWhenUsed="0"/>
+    <w:lsdException w:name="Medium Grid 2 Accent 1" w:semiHidden="0" w:uiPriority="68" w:unhideWhenUsed="0"/>
+    <w:lsdException w:name="Medium Grid 3 Accent 1" w:semiHidden="0" w:uiPriority="69" w:unhideWhenUsed="0"/>
+    <w:lsdException w:name="Dark List Accent 1" w:semiHidden="0" w:uiPriority="70" w:unhideWhenUsed="0"/>
+    <w:lsdException w:name="Colorful Shading Accent 1" w:semiHidden="0" w:uiPriority="71" w:unhideWhenUsed="0"/>
+    <w:lsdException w:name="Colorful List Accent 1" w:semiHidden="0" w:uiPriority="72" w:unhideWhenUsed="0"/>
+    <w:lsdException w:name="Colorful Grid Accent 1" w:semiHidden="0" w:uiPriority="73" w:unhideWhenUsed="0"/>
+    <w:lsdException w:name="Light Shading Accent 2" w:semiHidden="0" w:uiPriority="60" w:unhideWhenUsed="0"/>
+    <w:lsdException w:name="Light List Accent 2" w:semiHidden="0" w:uiPriority="61" w:unhideWhenUsed="0"/>
+    <w:lsdException w:name="Light Grid Accent 2" w:semiHidden="0" w:uiPriority="62" w:unhideWhenUsed="0"/>
+    <w:lsdException w:name="Medium Shading 1 Accent 2" w:semiHidden="0" w:uiPriority="63" w:unhideWhenUsed="0"/>
+    <w:lsdException w:name="Medium Shading 2 Accent 2" w:semiHidden="0" w:uiPriority="64" w:unhideWhenUsed="0"/>
+    <w:lsdException w:name="Medium List 1 Accent 2" w:semiHidden="0" w:uiPriority="65" w:unhideWhenUsed="0"/>
+    <w:lsdException w:name="Medium List 2 Accent 2" w:semiHidden="0" w:uiPriority="66" w:unhideWhenUsed="0"/>
+    <w:lsdException w:name="Medium Grid 1 Accent 2" w:semiHidden="0" w:uiPriority="67" w:unhideWhenUsed="0"/>
+    <w:lsdException w:name="Medium Grid 2 Accent 2" w:semiHidden="0" w:uiPriority="68" w:unhideWhenUsed="0"/>
+    <w:lsdException w:name="Medium Grid 3 Accent 2" w:semiHidden="0" w:uiPriority="69" w:unhideWhenUsed="0"/>
+    <w:lsdException w:name="Dark List Accent 2" w:semiHidden="0" w:uiPriority="70" w:unhideWhenUsed="0"/>
+    <w:lsdException w:name="Colorful Shading Accent 2" w:semiHidden="0" w:uiPriority="71" w:unhideWhenUsed="0"/>
+    <w:lsdException w:name="Colorful List Accent 2" w:semiHidden="0" w:uiPriority="72" w:unhideWhenUsed="0"/>
+    <w:lsdException w:name="Colorful Grid Accent 2" w:semiHidden="0" w:uiPriority="73" w:unhideWhenUsed="0"/>
+    <w:lsdException w:name="Light Shading Accent 3" w:semiHidden="0" w:uiPriority="60" w:unhideWhenUsed="0"/>
+    <w:lsdException w:name="Light List Accent 3" w:semiHidden="0" w:uiPriority="61" w:unhideWhenUsed="0"/>
+    <w:lsdException w:name="Light Grid Accent 3" w:semiHidden="0" w:uiPriority="62" w:unhideWhenUsed="0"/>
+    <w:lsdException w:name="Medium Shading 1 Accent 3" w:semiHidden="0" w:uiPriority="63" w:unhideWhenUsed="0"/>
+    <w:lsdException w:name="Medium Shading 2 Accent 3" w:semiHidden="0" w:uiPriority="64" w:unhideWhenUsed="0"/>
+    <w:lsdException w:name="Medium List 1 Accent 3" w:semiHidden="0" w:uiPriority="65" w:unhideWhenUsed="0"/>
+    <w:lsdException w:name="Medium List 2 Accent 3" w:semiHidden="0" w:uiPriority="66" w:unhideWhenUsed="0"/>
+    <w:lsdException w:name="Medium Grid 1 Accent 3" w:semiHidden="0" w:uiPriority="67" w:unhideWhenUsed="0"/>
+    <w:lsdException w:name="Medium Grid 2 Accent 3" w:semiHidden="0" w:uiPriority="68" w:unhideWhenUsed="0"/>
+    <w:lsdException w:name="Medium Grid 3 Accent 3" w:semiHidden="0" w:uiPriority="69" w:unhideWhenUsed="0"/>
+    <w:lsdException w:name="Dark List Accent 3" w:semiHidden="0" w:uiPriority="70" w:unhideWhenUsed="0"/>
+    <w:lsdException w:name="Colorful Shading Accent 3" w:semiHidden="0" w:uiPriority="71" w:unhideWhenUsed="0"/>
+    <w:lsdException w:name="Colorful List Accent 3" w:semiHidden="0" w:uiPriority="72" w:unhideWhenUsed="0"/>
+    <w:lsdException w:name="Colorful Grid Accent 3" w:semiHidden="0" w:uiPriority="73" w:unhideWhenUsed="0"/>
+    <w:lsdException w:name="Light Shading Accent 4" w:semiHidden="0" w:uiPriority="60" w:unhideWhenUsed="0"/>
+    <w:lsdException w:name="Light List Accent 4" w:semiHidden="0" w:uiPriority="61" w:unhideWhenUsed="0"/>
+    <w:lsdException w:name="Light Grid Accent 4" w:semiHidden="0" w:uiPriority="62" w:unhideWhenUsed="0"/>
+    <w:lsdException w:name="Medium Shading 1 Accent 4" w:semiHidden="0" w:uiPriority="63" w:unhideWhenUsed="0"/>
+    <w:lsdException w:name="Medium Shading 2 Accent 4" w:semiHidden="0" w:uiPriority="64" w:unhideWhenUsed="0"/>
+    <w:lsdException w:name="Medium List 1 Accent 4" w:semiHidden="0" w:uiPriority="65" w:unhideWhenUsed="0"/>
+    <w:lsdException w:name="Medium List 2 Accent 4" w:semiHidden="0" w:uiPriority="66" w:unhideWhenUsed="0"/>
+    <w:lsdException w:name="Medium Grid 1 Accent 4" w:semiHidden="0" w:uiPriority="67" w:unhideWhenUsed="0"/>
+    <w:lsdException w:name="Medium Grid 2 Accent 4" w:semiHidden="0" w:uiPriority="68" w:unhideWhenUsed="0"/>
+    <w:lsdException w:name="Medium Grid 3 Accent 4" w:semiHidden="0" w:uiPriority="69" w:unhideWhenUsed="0"/>
+    <w:lsdException w:name="Dark List Accent 4" w:semiHidden="0" w:uiPriority="70" w:unhideWhenUsed="0"/>
+    <w:lsdException w:name="Colorful Shading Accent 4" w:semiHidden="0" w:uiPriority="71" w:unhideWhenUsed="0"/>
+    <w:lsdException w:name="Colorful List Accent 4" w:semiHidden="0" w:uiPriority="72" w:unhideWhenUsed="0"/>
+    <w:lsdException w:name="Colorful Grid Accent 4" w:semiHidden="0" w:uiPriority="73" w:unhideWhenUsed="0"/>
+    <w:lsdException w:name="Light Shading Accent 5" w:semiHidden="0" w:uiPriority="60" w:unhideWhenUsed="0"/>
+    <w:lsdException w:name="Light List Accent 5" w:semiHidden="0" w:uiPriority="61" w:unhideWhenUsed="0"/>
+    <w:lsdException w:name="Light Grid Accent 5" w:semiHidden="0" w:uiPriority="62" w:unhideWhenUsed="0"/>
+    <w:lsdException w:name="Medium Shading 1 Accent 5" w:semiHidden="0" w:uiPriority="63" w:unhideWhenUsed="0"/>
+    <w:lsdException w:name="Medium Shading 2 Accent 5" w:semiHidden="0" w:uiPriority="64" w:unhideWhenUsed="0"/>
+    <w:lsdException w:name="Medium List 1 Accent 5" w:semiHidden="0" w:uiPriority="65" w:unhideWhenUsed="0"/>
+    <w:lsdException w:name="Medium List 2 Accent 5" w:semiHidden="0" w:uiPriority="66" w:unhideWhenUsed="0"/>
+    <w:lsdException w:name="Medium Grid 1 Accent 5" w:semiHidden="0" w:uiPriority="67" w:unhideWhenUsed="0"/>
+    <w:lsdException w:name="Medium Grid 2 Accent 5" w:semiHidden="0" w:uiPriority="68" w:unhideWhenUsed="0"/>
+    <w:lsdException w:name="Medium Grid 3 Accent 5" w:semiHidden="0" w:uiPriority="69" w:unhideWhenUsed="0"/>
+    <w:lsdException w:name="Dark List Accent 5" w:semiHidden="0" w:uiPriority="70" w:unhideWhenUsed="0"/>
+    <w:lsdException w:name="Colorful Shading Accent 5" w:semiHidden="0" w:uiPriority="71" w:unhideWhenUsed="0"/>
+    <w:lsdException w:name="Colorful List Accent 5" w:semiHidden="0" w:uiPriority="72" w:unhideWhenUsed="0"/>
+    <w:lsdException w:name="Colorful Grid Accent 5" w:semiHidden="0" w:uiPriority="73" w:unhideWhenUsed="0"/>
+    <w:lsdException w:name="Light Shading Accent 6" w:semiHidden="0" w:uiPriority="60" w:unhideWhenUsed="0"/>
+    <w:lsdException w:name="Light List Accent 6" w:semiHidden="0" w:uiPriority="61" w:unhideWhenUsed="0"/>
+    <w:lsdException w:name="Light Grid Accent 6" w:semiHidden="0" w:uiPriority="62" w:unhideWhenUsed="0"/>
+    <w:lsdException w:name="Medium Shading 1 Accent 6" w:semiHidden="0" w:uiPriority="63" w:unhideWhenUsed="0"/>
+    <w:lsdException w:name="Medium Shading 2 Accent 6" w:semiHidden="0" w:uiPriority="64" w:unhideWhenUsed="0"/>
+    <w:lsdException w:name="Medium List 1 Accent 6" w:semiHidden="0" w:uiPriority="65" w:unhideWhenUsed="0"/>
+    <w:lsdException w:name="Medium List 2 Accent 6" w:semiHidden="0" w:uiPriority="66" w:unhideWhenUsed="0"/>
+    <w:lsdException w:name="Medium Grid 1 Accent 6" w:semiHidden="0" w:uiPriority="67" w:unhideWhenUsed="0"/>
+    <w:lsdException w:name="Medium Grid 2 Accent 6" w:semiHidden="0" w:uiPriority="68" w:unhideWhenUsed="0"/>
+    <w:lsdException w:name="Medium Grid 3 Accent 6" w:semiHidden="0" w:uiPriority="69" w:unhideWhenUsed="0"/>
+    <w:lsdException w:name="Dark List Accent 6" w:semiHidden="0" w:uiPriority="70" w:unhideWhenUsed="0"/>
+    <w:lsdException w:name="Colorful Shading Accent 6" w:semiHidden="0" w:uiPriority="71" w:unhideWhenUsed="0"/>
+    <w:lsdException w:name="Colorful List Accent 6" w:semiHidden="0" w:uiPriority="72" w:unhideWhenUsed="0"/>
+    <w:lsdException w:name="Colorful Grid Accent 6" w:semiHidden="0" w:uiPriority="73" w:unhideWhenUsed="0"/>
+    <w:lsdException w:name="Subtle Emphasis" w:semiHidden="0" w:uiPriority="19" w:unhideWhenUsed="0" w:qFormat="1"/>
+    <w:lsdException w:name="Intense Emphasis" w:semiHidden="0" w:uiPriority="21" w:unhideWhenUsed="0" w:qFormat="1"/>
+    <w:lsdException w:name="Subtle Reference" w:semiHidden="0" w:uiPriority="31" w:unhideWhenUsed="0" w:qFormat="1"/>
+    <w:lsdException w:name="Intense Reference" w:semiHidden="0" w:uiPriority="32" w:unhideWhenUsed="0" w:qFormat="1"/>
+    <w:lsdException w:name="Book Title" w:semiHidden="0" w:uiPriority="33" w:unhideWhenUsed="0" w:qFormat="1"/>
+    <w:lsdException w:name="Bibliography" w:uiPriority="37"/>
+    <w:lsdException w:name="TOC Heading" w:uiPriority="39" w:qFormat="1"/>
+  </w:latentStyles>
+  <w:style w:type="paragraph" w:default="1" w:styleId="Normal">
+    <w:name w:val="Normal"/>
+    <w:qFormat/>
+  </w:style>
+  <w:style w:type="character" w:default="1" w:styleId="DefaultParagraphFont">
+    <w:name w:val="Default Paragraph Font"/>
+    <w:uiPriority w:val="1"/>
+    <w:semiHidden/>
+    <w:unhideWhenUsed/>
+  </w:style>
+  <w:style w:type="table" w:default="1" w:styleId="TableNormal">
+    <w:name w:val="Normal Table"/>
+    <w:uiPriority w:val="99"/>
+    <w:semiHidden/>
+    <w:unhideWhenUsed/>
+    <w:tblPr>
+      <w:tblInd w:w="0" w:type="dxa"/>
+      <w:tblCellMar>
+        <w:top w:w="0" w:type="dxa"/>
+        <w:left w:w="108" w:type="dxa"/>
+        <w:bottom w:w="0" w:type="dxa"/>
+        <w:right w:w="108" w:type="dxa"/>
+      </w:tblCellMar>
+    </w:tblPr>
+  </w:style>
+  <w:style w:type="numbering" w:default="1" w:styleId="NoList">
+    <w:name w:val="No List"/>
+    <w:uiPriority w:val="99"/>
+    <w:semiHidden/>
+    <w:unhideWhenUsed/>
+  </w:style>
+</w:styles>
+</file>
+
+<file path=word/stylesWithEffects.xml><?xml version="1.0" encoding="utf-8"?>
+<w:styles xmlns:wpc="http://schemas.microsoft.com/office/word/2010/wordprocessingCanvas" xmlns:mc="http://schemas.openxmlformats.org/markup-compatibility/2006" xmlns:o="urn:schemas-microsoft-com:office:office" xmlns:r="http://schemas.openxmlformats.org/officeDocument/2006/relationships" xmlns:m="http://schemas.openxmlformats.org/officeDocument/2006/math" xmlns:v="urn:schemas-microsoft-com:vml" xmlns:wp14="http://schemas.microsoft.com/office/word/2010/wordprocessingDrawing" xmlns:wp="http://schemas.openxmlformats.org/drawingml/2006/wordprocessingDrawing" xmlns:w10="urn:schemas-microsoft-com:office:word" xmlns:w="http://schemas.openxmlformats.org/wordprocessingml/2006/main" xmlns:w14="http://schemas.microsoft.com/office/word/2010/wordml" xmlns:wpg="http://schemas.microsoft.com/office/word/2010/wordprocessingGroup" xmlns:wpi="http://schemas.microsoft.com/office/word/2010/wordprocessingInk" xmlns:wne="http://schemas.microsoft.com/office/word/2006/wordml" xmlns:wps="http://schemas.microsoft.com/office/word/2010/wordprocessingShape" mc:Ignorable="w14 wp14">
+  <w:docDefaults>
+    <w:rPrDefault>
+      <w:rPr>
+        <w:rFonts w:asciiTheme="minorHAnsi" w:eastAsiaTheme="minorEastAsia" w:hAnsiTheme="minorHAnsi" w:cstheme="minorBidi"/>
+        <w:sz w:val="22"/>
+        <w:szCs w:val="22"/>
+        <w:lang w:val="en-US" w:eastAsia="en-US" w:bidi="ar-SA"/>
+      </w:rPr>
+    </w:rPrDefault>
+    <w:pPrDefault>
+      <w:pPr>
+        <w:spacing w:after="200" w:line="276" w:lineRule="auto"/>
+      </w:pPr>
+    </w:pPrDefault>
+  </w:docDefaults>
+  <w:latentStyles w:defLockedState="0" w:defUIPriority="99" w:defSemiHidden="1" w:defUnhideWhenUsed="1" w:defQFormat="0" w:count="267">
+    <w:lsdException w:name="Normal" w:semiHidden="0" w:uiPriority="0" w:unhideWhenUsed="0" w:qFormat="1"/>
+    <w:lsdException w:name="heading 1" w:semiHidden="0" w:uiPriority="9" w:unhideWhenUsed="0" w:qFormat="1"/>
+    <w:lsdException w:name="heading 2" w:uiPriority="9" w:qFormat="1"/>
+    <w:lsdException w:name="heading 3" w:uiPriority="9" w:qFormat="1"/>
+    <w:lsdException w:name="heading 4" w:uiPriority="9" w:qFormat="1"/>
+    <w:lsdException w:name="heading 5" w:uiPriority="9" w:qFormat="1"/>
+    <w:lsdException w:name="heading 6" w:uiPriority="9" w:qFormat="1"/>
+    <w:lsdException w:name="heading 7" w:uiPriority="9" w:qFormat="1"/>
+    <w:lsdException w:name="heading 8" w:uiPriority="9" w:qFormat="1"/>
+    <w:lsdException w:name="heading 9" w:uiPriority="9" w:qFormat="1"/>
+    <w:lsdException w:name="toc 1" w:uiPriority="39"/>
+    <w:lsdException w:name="toc 2" w:uiPriority="39"/>
+    <w:lsdException w:name="toc 3" w:uiPriority="39"/>
+    <w:lsdException w:name="toc 4" w:uiPriority="39"/>
+    <w:lsdException w:name="toc 5" w:uiPriority="39"/>
+    <w:lsdException w:name="toc 6" w:uiPriority="39"/>
+    <w:lsdException w:name="toc 7" w:uiPriority="39"/>
+    <w:lsdException w:name="toc 8" w:uiPriority="39"/>
+    <w:lsdException w:name="toc 9" w:uiPriority="39"/>
+    <w:lsdException w:name="caption" w:uiPriority="35" w:qFormat="1"/>
+    <w:lsdException w:name="Title" w:semiHidden="0" w:uiPriority="10" w:unhideWhenUsed="0" w:qFormat="1"/>
+    <w:lsdException w:name="Default Paragraph Font" w:uiPriority="1"/>
+    <w:lsdException w:name="Subtitle" w:semiHidden="0" w:uiPriority="11" w:unhideWhenUsed="0" w:qFormat="1"/>
+    <w:lsdException w:name="Strong" w:semiHidden="0" w:uiPriority="22" w:unhideWhenUsed="0" w:qFormat="1"/>
+    <w:lsdException w:name="Emphasis" w:semiHidden="0" w:uiPriority="20" w:unhideWhenUsed="0" w:qFormat="1"/>
+    <w:lsdException w:name="Table Grid" w:semiHidden="0" w:uiPriority="59" w:unhideWhenUsed="0"/>
+    <w:lsdException w:name="Placeholder Text" w:unhideWhenUsed="0"/>
+    <w:lsdException w:name="No Spacing" w:semiHidden="0" w:uiPriority="1" w:unhideWhenUsed="0" w:qFormat="1"/>
+    <w:lsdException w:name="Light Shading" w:semiHidden="0" w:uiPriority="60" w:unhideWhenUsed="0"/>
+    <w:lsdException w:name="Light List" w:semiHidden="0" w:uiPriority="61" w:unhideWhenUsed="0"/>
+    <w:lsdException w:name="Light Grid" w:semiHidden="0" w:uiPriority="62" w:unhideWhenUsed="0"/>
+    <w:lsdException w:name="Medium Shading 1" w:semiHidden="0" w:uiPriority="63" w:unhideWhenUsed="0"/>
+    <w:lsdException w:name="Medium Shading 2" w:semiHidden="0" w:uiPriority="64" w:unhideWhenUsed="0"/>
+    <w:lsdException w:name="Medium List 1" w:semiHidden="0" w:uiPriority="65" w:unhideWhenUsed="0"/>
+    <w:lsdException w:name="Medium List 2" w:semiHidden="0" w:uiPriority="66" w:unhideWhenUsed="0"/>
+    <w:lsdException w:name="Medium Grid 1" w:semiHidden="0" w:uiPriority="67" w:unhideWhenUsed="0"/>
+    <w:lsdException w:name="Medium Grid 2" w:semiHidden="0" w:uiPriority="68" w:unhideWhenUsed="0"/>
+    <w:lsdException w:name="Medium Grid 3" w:semiHidden="0" w:uiPriority="69" w:unhideWhenUsed="0"/>
+    <w:lsdException w:name="Dark List" w:semiHidden="0" w:uiPriority="70" w:unhideWhenUsed="0"/>
+    <w:lsdException w:name="Colorful Shading" w:semiHidden="0" w:uiPriority="71" w:unhideWhenUsed="0"/>
+    <w:lsdException w:name="Colorful List" w:semiHidden="0" w:uiPriority="72" w:unhideWhenUsed="0"/>
+    <w:lsdException w:name="Colorful Grid" w:semiHidden="0" w:uiPriority="73" w:unhideWhenUsed="0"/>
+    <w:lsdException w:name="Light Shading Accent 1" w:semiHidden="0" w:uiPriority="60" w:unhideWhenUsed="0"/>
+    <w:lsdException w:name="Light List Accent 1" w:semiHidden="0" w:uiPriority="61" w:unhideWhenUsed="0"/>
+    <w:lsdException w:name="Light Grid Accent 1" w:semiHidden="0" w:uiPriority="62" w:unhideWhenUsed="0"/>
+    <w:lsdException w:name="Medium Shading 1 Accent 1" w:semiHidden="0" w:uiPriority="63" w:unhideWhenUsed="0"/>
+    <w:lsdException w:name="Medium Shading 2 Accent 1" w:semiHidden="0" w:uiPriority="64" w:unhideWhenUsed="0"/>
+    <w:lsdException w:name="Medium List 1 Accent 1" w:semiHidden="0" w:uiPriority="65" w:unhideWhenUsed="0"/>
+    <w:lsdException w:name="Revision" w:unhideWhenUsed="0"/>
+    <w:lsdException w:name="List Paragraph" w:semiHidden="0" w:uiPriority="34" w:unhideWhenUsed="0" w:qFormat="1"/>
+    <w:lsdException w:name="Quote" w:semiHidden="0" w:uiPriority="29" w:unhideWhenUsed="0" w:qFormat="1"/>
+    <w:lsdException w:name="Intense Quote" w:semiHidden="0" w:uiPriority="30" w:unhideWhenUsed="0" w:qFormat="1"/>
+    <w:lsdException w:name="Medium List 2 Accent 1" w:semiHidden="0" w:uiPriority="66" w:unhideWhenUsed="0"/>
+    <w:lsdException w:name="Medium Grid 1 Accent 1" w:semiHidden="0" w:uiPriority="67" w:unhideWhenUsed="0"/>
+    <w:lsdException w:name="Medium Grid 2 Accent 1" w:semiHidden="0" w:uiPriority="68" w:unhideWhenUsed="0"/>
+    <w:lsdException w:name="Medium Grid 3 Accent 1" w:semiHidden="0" w:uiPriority="69" w:unhideWhenUsed="0"/>
+    <w:lsdException w:name="Dark List Accent 1" w:semiHidden="0" w:uiPriority="70" w:unhideWhenUsed="0"/>
+    <w:lsdException w:name="Colorful Shading Accent 1" w:semiHidden="0" w:uiPriority="71" w:unhideWhenUsed="0"/>
+    <w:lsdException w:name="Colorful List Accent 1" w:semiHidden="0" w:uiPriority="72" w:unhideWhenUsed="0"/>
+    <w:lsdException w:name="Colorful Grid Accent 1" w:semiHidden="0" w:uiPriority="73" w:unhideWhenUsed="0"/>
+    <w:lsdException w:name="Light Shading Accent 2" w:semiHidden="0" w:uiPriority="60" w:unhideWhenUsed="0"/>
+    <w:lsdException w:name="Light List Accent 2" w:semiHidden="0" w:uiPriority="61" w:unhideWhenUsed="0"/>
+    <w:lsdException w:name="Light Grid Accent 2" w:semiHidden="0" w:uiPriority="62" w:unhideWhenUsed="0"/>
+    <w:lsdException w:name="Medium Shading 1 Accent 2" w:semiHidden="0" w:uiPriority="63" w:unhideWhenUsed="0"/>
+    <w:lsdException w:name="Medium Shading 2 Accent 2" w:semiHidden="0" w:uiPriority="64" w:unhideWhenUsed="0"/>
+    <w:lsdException w:name="Medium List 1 Accent 2" w:semiHidden="0" w:uiPriority="65" w:unhideWhenUsed="0"/>
+    <w:lsdException w:name="Medium List 2 Accent 2" w:semiHidden="0" w:uiPriority="66" w:unhideWhenUsed="0"/>
+    <w:lsdException w:name="Medium Grid 1 Accent 2" w:semiHidden="0" w:uiPriority="67" w:unhideWhenUsed="0"/>
+    <w:lsdException w:name="Medium Grid 2 Accent 2" w:semiHidden="0" w:uiPriority="68" w:unhideWhenUsed="0"/>
+    <w:lsdException w:name="Medium Grid 3 Accent 2" w:semiHidden="0" w:uiPriority="69" w:unhideWhenUsed="0"/>
+    <w:lsdException w:name="Dark List Accent 2" w:semiHidden="0" w:uiPriority="70" w:unhideWhenUsed="0"/>
+    <w:lsdException w:name="Colorful Shading Accent 2" w:semiHidden="0" w:uiPriority="71" w:unhideWhenUsed="0"/>
+    <w:lsdException w:name="Colorful List Accent 2" w:semiHidden="0" w:uiPriority="72" w:unhideWhenUsed="0"/>
+    <w:lsdException w:name="Colorful Grid Accent 2" w:semiHidden="0" w:uiPriority="73" w:unhideWhenUsed="0"/>
+    <w:lsdException w:name="Light Shading Accent 3" w:semiHidden="0" w:uiPriority="60" w:unhideWhenUsed="0"/>
+    <w:lsdException w:name="Light List Accent 3" w:semiHidden="0" w:uiPriority="61" w:unhideWhenUsed="0"/>
+    <w:lsdException w:name="Light Grid Accent 3" w:semiHidden="0" w:uiPriority="62" w:unhideWhenUsed="0"/>
+    <w:lsdException w:name="Medium Shading 1 Accent 3" w:semiHidden="0" w:uiPriority="63" w:unhideWhenUsed="0"/>
+    <w:lsdException w:name="Medium Shading 2 Accent 3" w:semiHidden="0" w:uiPriority="64" w:unhideWhenUsed="0"/>
+    <w:lsdException w:name="Medium List 1 Accent 3" w:semiHidden="0" w:uiPriority="65" w:unhideWhenUsed="0"/>
+    <w:lsdException w:name="Medium List 2 Accent 3" w:semiHidden="0" w:uiPriority="66" w:unhideWhenUsed="0"/>
+    <w:lsdException w:name="Medium Grid 1 Accent 3" w:semiHidden="0" w:uiPriority="67" w:unhideWhenUsed="0"/>
+    <w:lsdException w:name="Medium Grid 2 Accent 3" w:semiHidden="0" w:uiPriority="68" w:unhideWhenUsed="0"/>
+    <w:lsdException w:name="Medium Grid 3 Accent 3" w:semiHidden="0" w:uiPriority="69" w:unhideWhenUsed="0"/>
+    <w:lsdException w:name="Dark List Accent 3" w:semiHidden="0" w:uiPriority="70" w:unhideWhenUsed="0"/>
+    <w:lsdException w:name="Colorful Shading Accent 3" w:semiHidden="0" w:uiPriority="71" w:unhideWhenUsed="0"/>
+    <w:lsdException w:name="Colorful List Accent 3" w:semiHidden="0" w:uiPriority="72" w:unhideWhenUsed="0"/>
+    <w:lsdException w:name="Colorful Grid Accent 3" w:semiHidden="0" w:uiPriority="73" w:unhideWhenUsed="0"/>
+    <w:lsdException w:name="Light Shading Accent 4" w:semiHidden="0" w:uiPriority="60" w:unhideWhenUsed="0"/>
+    <w:lsdException w:name="Light List Accent 4" w:semiHidden="0" w:uiPriority="61" w:unhideWhenUsed="0"/>
+    <w:lsdException w:name="Light Grid Accent 4" w:semiHidden="0" w:uiPriority="62" w:unhideWhenUsed="0"/>
+    <w:lsdException w:name="Medium Shading 1 Accent 4" w:semiHidden="0" w:uiPriority="63" w:unhideWhenUsed="0"/>
+    <w:lsdException w:name="Medium Shading 2 Accent 4" w:semiHidden="0" w:uiPriority="64" w:unhideWhenUsed="0"/>
+    <w:lsdException w:name="Medium List 1 Accent 4" w:semiHidden="0" w:uiPriority="65" w:unhideWhenUsed="0"/>
+    <w:lsdException w:name="Medium List 2 Accent 4" w:semiHidden="0" w:uiPriority="66" w:unhideWhenUsed="0"/>
+    <w:lsdException w:name="Medium Grid 1 Accent 4" w:semiHidden="0" w:uiPriority="67" w:unhideWhenUsed="0"/>
+    <w:lsdException w:name="Medium Grid 2 Accent 4" w:semiHidden="0" w:uiPriority="68" w:unhideWhenUsed="0"/>
+    <w:lsdException w:name="Medium Grid 3 Accent 4" w:semiHidden="0" w:uiPriority="69" w:unhideWhenUsed="0"/>
+    <w:lsdException w:name="Dark List Accent 4" w:semiHidden="0" w:uiPriority="70" w:unhideWhenUsed="0"/>
+    <w:lsdException w:name="Colorful Shading Accent 4" w:semiHidden="0" w:uiPriority="71" w:unhideWhenUsed="0"/>
+    <w:lsdException w:name="Colorful List Accent 4" w:semiHidden="0" w:uiPriority="72" w:unhideWhenUsed="0"/>
+    <w:lsdException w:name="Colorful Grid Accent 4" w:semiHidden="0" w:uiPriority="73" w:unhideWhenUsed="0"/>
+    <w:lsdException w:name="Light Shading Accent 5" w:semiHidden="0" w:uiPriority="60" w:unhideWhenUsed="0"/>
+    <w:lsdException w:name="Light List Accent 5" w:semiHidden="0" w:uiPriority="61" w:unhideWhenUsed="0"/>
+    <w:lsdException w:name="Light Grid Accent 5" w:semiHidden="0" w:uiPriority="62" w:unhideWhenUsed="0"/>
+    <w:lsdException w:name="Medium Shading 1 Accent 5" w:semiHidden="0" w:uiPriority="63" w:unhideWhenUsed="0"/>
+    <w:lsdException w:name="Medium Shading 2 Accent 5" w:semiHidden="0" w:uiPriority="64" w:unhideWhenUsed="0"/>
+    <w:lsdException w:name="Medium List 1 Accent 5" w:semiHidden="0" w:uiPriority="65" w:unhideWhenUsed="0"/>
+    <w:lsdException w:name="Medium List 2 Accent 5" w:semiHidden="0" w:uiPriority="66" w:unhideWhenUsed="0"/>
+    <w:lsdException w:name="Medium Grid 1 Accent 5" w:semiHidden="0" w:uiPriority="67" w:unhideWhenUsed="0"/>
+    <w:lsdException w:name="Medium Grid 2 Accent 5" w:semiHidden="0" w:uiPriority="68" w:unhideWhenUsed="0"/>
+    <w:lsdException w:name="Medium Grid 3 Accent 5" w:semiHidden="0" w:uiPriority="69" w:unhideWhenUsed="0"/>
+    <w:lsdException w:name="Dark List Accent 5" w:semiHidden="0" w:uiPriority="70" w:unhideWhenUsed="0"/>
+    <w:lsdException w:name="Colorful Shading Accent 5" w:semiHidden="0" w:uiPriority="71" w:unhideWhenUsed="0"/>
+    <w:lsdException w:name="Colorful List Accent 5" w:semiHidden="0" w:uiPriority="72" w:unhideWhenUsed="0"/>
+    <w:lsdException w:name="Colorful Grid Accent 5" w:semiHidden="0" w:uiPriority="73" w:unhideWhenUsed="0"/>
+    <w:lsdException w:name="Light Shading Accent 6" w:semiHidden="0" w:uiPriority="60" w:unhideWhenUsed="0"/>
+    <w:lsdException w:name="Light List Accent 6" w:semiHidden="0" w:uiPriority="61" w:unhideWhenUsed="0"/>
+    <w:lsdException w:name="Light Grid Accent 6" w:semiHidden="0" w:uiPriority="62" w:unhideWhenUsed="0"/>
+    <w:lsdException w:name="Medium Shading 1 Accent 6" w:semiHidden="0" w:uiPriority="63" w:unhideWhenUsed="0"/>
+    <w:lsdException w:name="Medium Shading 2 Accent 6" w:semiHidden="0" w:uiPriority="64" w:unhideWhenUsed="0"/>
+    <w:lsdException w:name="Medium List 1 Accent 6" w:semiHidden="0" w:uiPriority="65" w:unhideWhenUsed="0"/>
+    <w:lsdException w:name="Medium List 2 Accent 6" w:semiHidden="0" w:uiPriority="66" w:unhideWhenUsed="0"/>
+    <w:lsdException w:name="Medium Grid 1 Accent 6" w:semiHidden="0" w:uiPriority="67" w:unhideWhenUsed="0"/>
+    <w:lsdException w:name="Medium Grid 2 Accent 6" w:semiHidden="0" w:uiPriority="68" w:unhideWhenUsed="0"/>
+    <w:lsdException w:name="Medium Grid 3 Accent 6" w:semiHidden="0" w:uiPriority="69" w:unhideWhenUsed="0"/>
+    <w:lsdException w:name="Dark List Accent 6" w:semiHidden="0" w:uiPriority="70" w:unhideWhenUsed="0"/>
+    <w:lsdException w:name="Colorful Shading Accent 6" w:semiHidden="0" w:uiPriority="71" w:unhideWhenUsed="0"/>
+    <w:lsdException w:name="Colorful List Accent 6" w:semiHidden="0" w:uiPriority="72" w:unhideWhenUsed="0"/>
+    <w:lsdException w:name="Colorful Grid Accent 6" w:semiHidden="0" w:uiPriority="73" w:unhideWhenUsed="0"/>
+    <w:lsdException w:name="Subtle Emphasis" w:semiHidden="0" w:uiPriority="19" w:unhideWhenUsed="0" w:qFormat="1"/>
+    <w:lsdException w:name="Intense Emphasis" w:semiHidden="0" w:uiPriority="21" w:unhideWhenUsed="0" w:qFormat="1"/>
+    <w:lsdException w:name="Subtle Reference" w:semiHidden="0" w:uiPriority="31" w:unhideWhenUsed="0" w:qFormat="1"/>
+    <w:lsdException w:name="Intense Reference" w:semiHidden="0" w:uiPriority="32" w:unhideWhenUsed="0" w:qFormat="1"/>
+    <w:lsdException w:name="Book Title" w:semiHidden="0" w:uiPriority="33" w:unhideWhenUsed="0" w:qFormat="1"/>
+    <w:lsdException w:name="Bibliography" w:uiPriority="37"/>
+    <w:lsdException w:name="TOC Heading" w:uiPriority="39" w:qFormat="1"/>
   </w:latentStyles>
   <w:style w:type="paragraph" w:default="1" w:styleId="Normal">
     <w:name w:val="Normal"/>
@@ -7903,7 +7744,7 @@
   <a:extraClrSchemeLst/>
   <a:extLst>
     <a:ext uri="{05A4C25C-085E-4340-85A3-A5531E510DB2}">
-      <thm15:themeFamily xmlns:thm15="http://schemas.microsoft.com/office/thememl/2012/main" name="Office Theme" id="{62F939B6-93AF-4DB8-9C6B-D6C7DFDC589F}" vid="{4A3C46E8-61CC-4603-A589-7422A47A8E4A}"/>
+      <thm15:themeFamily xmlns:thm15="http://schemas.microsoft.com/office/thememl/2012/main" xmlns="" name="Office Theme" id="{62F939B6-93AF-4DB8-9C6B-D6C7DFDC589F}" vid="{4A3C46E8-61CC-4603-A589-7422A47A8E4A}"/>
     </a:ext>
   </a:extLst>
 </a:theme>

</xml_diff>